<commit_message>
Listing the tasks for evaluation of models
</commit_message>
<xml_diff>
--- a/Documentation/EvaluationMetrics/Evaluation metrics for classification models.docx
+++ b/Documentation/EvaluationMetrics/Evaluation metrics for classification models.docx
@@ -38,6 +38,284 @@
           <w:sz w:val="24"/>
           <w:szCs w:val="24"/>
         </w:rPr>
+        <w:t>Why do we need evaluation metrics for classification models?</w:t>
+      </w:r>
+    </w:p>
+    <w:p>
+      <w:pPr>
+        <w:pStyle w:val="ListParagraph"/>
+        <w:numPr>
+          <w:ilvl w:val="0"/>
+          <w:numId w:val="3"/>
+        </w:numPr>
+      </w:pPr>
+      <w:r>
+        <w:t>In machine learning on broad aspect, we have a problem statement to address, then we fetch data related to it, perform analysis and feature engineering. Then use the data to train the model which we finally use to do the prediction.</w:t>
+      </w:r>
+    </w:p>
+    <w:p>
+      <w:pPr>
+        <w:pStyle w:val="ListParagraph"/>
+        <w:numPr>
+          <w:ilvl w:val="0"/>
+          <w:numId w:val="3"/>
+        </w:numPr>
+      </w:pPr>
+      <w:r>
+        <w:t>Thus, the output of trained machine learning model is consumed by end users for making their decisions.</w:t>
+      </w:r>
+    </w:p>
+    <w:p>
+      <w:pPr>
+        <w:pStyle w:val="ListParagraph"/>
+        <w:numPr>
+          <w:ilvl w:val="0"/>
+          <w:numId w:val="3"/>
+        </w:numPr>
+      </w:pPr>
+      <w:r>
+        <w:t xml:space="preserve">In </w:t>
+      </w:r>
+      <w:r>
+        <w:t xml:space="preserve">our </w:t>
+      </w:r>
+      <w:r>
+        <w:t>cybersecurity use case, the impact of the models becomes extremely critical because of the nature of outcome helps to make important decisions about benign and malicious events or type of malicious events.</w:t>
+      </w:r>
+    </w:p>
+    <w:p>
+      <w:pPr>
+        <w:pStyle w:val="ListParagraph"/>
+        <w:numPr>
+          <w:ilvl w:val="0"/>
+          <w:numId w:val="3"/>
+        </w:numPr>
+      </w:pPr>
+      <w:r>
+        <w:t>In order to use machine learning models in real world scenario, we need to address the fundamental questions</w:t>
+      </w:r>
+      <w:r>
+        <w:t xml:space="preserve"> such as</w:t>
+      </w:r>
+      <w:r>
+        <w:t xml:space="preserve">: </w:t>
+      </w:r>
+      <w:r>
+        <w:t>-</w:t>
+      </w:r>
+      <w:r>
+        <w:t xml:space="preserve"> </w:t>
+      </w:r>
+    </w:p>
+    <w:p>
+      <w:pPr>
+        <w:pStyle w:val="ListParagraph"/>
+        <w:numPr>
+          <w:ilvl w:val="1"/>
+          <w:numId w:val="3"/>
+        </w:numPr>
+      </w:pPr>
+      <w:r>
+        <w:t>Why should the end user trust the trained model?</w:t>
+      </w:r>
+    </w:p>
+    <w:p>
+      <w:pPr>
+        <w:pStyle w:val="ListParagraph"/>
+        <w:numPr>
+          <w:ilvl w:val="1"/>
+          <w:numId w:val="3"/>
+        </w:numPr>
+      </w:pPr>
+      <w:r>
+        <w:t>How does our model perform relative to the other models trained by others?</w:t>
+      </w:r>
+    </w:p>
+    <w:p>
+      <w:pPr>
+        <w:pStyle w:val="ListParagraph"/>
+        <w:numPr>
+          <w:ilvl w:val="0"/>
+          <w:numId w:val="3"/>
+        </w:numPr>
+      </w:pPr>
+      <w:r>
+        <w:t>To address the above fundamental questions, we need to define the governance and framework of evaluation of models which help us understand the given model’s performance and also compare them on reliable and useful metrics with other models</w:t>
+      </w:r>
+      <w:r>
+        <w:t>, which finally allows the end users to make decisions on determining the quality of output produced by the given model and describe the same in detail.</w:t>
+      </w:r>
+    </w:p>
+    <w:p>
+      <w:pPr>
+        <w:pStyle w:val="ListParagraph"/>
+        <w:numPr>
+          <w:ilvl w:val="0"/>
+          <w:numId w:val="3"/>
+        </w:numPr>
+      </w:pPr>
+      <w:r>
+        <w:t xml:space="preserve">In terms of building structure for evaluation of classification models, we need to perform </w:t>
+      </w:r>
+      <w:r>
+        <w:t>seven</w:t>
+      </w:r>
+      <w:r>
+        <w:t xml:space="preserve"> major tasks: -</w:t>
+      </w:r>
+      <w:r>
+        <w:br/>
+      </w:r>
+    </w:p>
+    <w:p>
+      <w:pPr>
+        <w:pStyle w:val="ListParagraph"/>
+        <w:numPr>
+          <w:ilvl w:val="1"/>
+          <w:numId w:val="3"/>
+        </w:numPr>
+      </w:pPr>
+      <w:r>
+        <w:t>List the metrics that can be used for the use case.</w:t>
+      </w:r>
+      <w:r>
+        <w:br/>
+      </w:r>
+    </w:p>
+    <w:p>
+      <w:pPr>
+        <w:pStyle w:val="ListParagraph"/>
+        <w:numPr>
+          <w:ilvl w:val="1"/>
+          <w:numId w:val="3"/>
+        </w:numPr>
+      </w:pPr>
+      <w:r>
+        <w:t>Define each metric in detail and explain its benefits</w:t>
+      </w:r>
+      <w:r>
+        <w:t xml:space="preserve"> and limitations (if any).</w:t>
+      </w:r>
+      <w:r>
+        <w:br/>
+      </w:r>
+    </w:p>
+    <w:p>
+      <w:pPr>
+        <w:pStyle w:val="ListParagraph"/>
+        <w:numPr>
+          <w:ilvl w:val="1"/>
+          <w:numId w:val="3"/>
+        </w:numPr>
+      </w:pPr>
+      <w:r>
+        <w:t>Document the evaluation results of all previous models observed from literature survey.</w:t>
+      </w:r>
+      <w:r>
+        <w:br/>
+      </w:r>
+    </w:p>
+    <w:p>
+      <w:pPr>
+        <w:pStyle w:val="ListParagraph"/>
+        <w:numPr>
+          <w:ilvl w:val="1"/>
+          <w:numId w:val="3"/>
+        </w:numPr>
+      </w:pPr>
+      <w:r>
+        <w:t>Compute the performance of our model based on each metric defined in task 2.</w:t>
+      </w:r>
+      <w:r>
+        <w:br/>
+      </w:r>
+    </w:p>
+    <w:p>
+      <w:pPr>
+        <w:pStyle w:val="ListParagraph"/>
+        <w:numPr>
+          <w:ilvl w:val="1"/>
+          <w:numId w:val="3"/>
+        </w:numPr>
+      </w:pPr>
+      <w:r>
+        <w:t xml:space="preserve">Quantitatively document the comparison of </w:t>
+      </w:r>
+      <w:r>
+        <w:t>performance of our model with previously trained models observed in literature survey.</w:t>
+      </w:r>
+      <w:r>
+        <w:br/>
+      </w:r>
+    </w:p>
+    <w:p>
+      <w:pPr>
+        <w:pStyle w:val="ListParagraph"/>
+        <w:numPr>
+          <w:ilvl w:val="1"/>
+          <w:numId w:val="3"/>
+        </w:numPr>
+      </w:pPr>
+      <w:r>
+        <w:t>D</w:t>
+      </w:r>
+      <w:r>
+        <w:t>escribe the performance of our model with respect to previously trained model using the data documented in task 6. We need to compute the gap between performance of our model with respect to other models for all available metrics.</w:t>
+      </w:r>
+      <w:r>
+        <w:br/>
+      </w:r>
+    </w:p>
+    <w:p>
+      <w:pPr>
+        <w:pStyle w:val="ListParagraph"/>
+        <w:numPr>
+          <w:ilvl w:val="1"/>
+          <w:numId w:val="3"/>
+        </w:numPr>
+      </w:pPr>
+      <w:r>
+        <w:t>Derive the inferences based on task 5 and task 6, explain reason for the same. If our model performs better than previously trained models, we need to explain the reasons for achieving better results. Similarly, if our model performs worse than previously trained models, we need to identify the gaps that we need to work on to reach that performance.</w:t>
+      </w:r>
+      <w:r>
+        <w:br/>
+      </w:r>
+    </w:p>
+    <w:p>
+      <w:pPr>
+        <w:pStyle w:val="ListParagraph"/>
+        <w:numPr>
+          <w:ilvl w:val="0"/>
+          <w:numId w:val="3"/>
+        </w:numPr>
+      </w:pPr>
+      <w:r>
+        <w:t>Robust documentation of the above</w:t>
+      </w:r>
+      <w:r>
+        <w:t xml:space="preserve"> tasks</w:t>
+      </w:r>
+      <w:r>
+        <w:t xml:space="preserve"> will help us define the performance of our models and also help end users to decide about usage of the models.</w:t>
+      </w:r>
+    </w:p>
+    <w:p>
+      <w:pPr>
+        <w:rPr>
+          <w:b/>
+          <w:bCs/>
+          <w:sz w:val="24"/>
+          <w:szCs w:val="24"/>
+        </w:rPr>
+      </w:pPr>
+      <w:r>
+        <w:rPr>
+          <w:b/>
+          <w:bCs/>
+          <w:sz w:val="24"/>
+          <w:szCs w:val="24"/>
+        </w:rPr>
+        <w:lastRenderedPageBreak/>
         <w:t>List of m</w:t>
       </w:r>
       <w:r>
@@ -49,6 +327,15 @@
         </w:rPr>
         <w:t>etrics for evaluation of classification models</w:t>
       </w:r>
+      <w:r>
+        <w:rPr>
+          <w:b/>
+          <w:bCs/>
+          <w:sz w:val="24"/>
+          <w:szCs w:val="24"/>
+        </w:rPr>
+        <w:t xml:space="preserve"> (both binary and multi-class)</w:t>
+      </w:r>
     </w:p>
     <w:p>
       <w:pPr>
@@ -341,14 +628,36 @@
         <w:rPr>
           <w:b/>
           <w:bCs/>
-        </w:rPr>
-      </w:pPr>
-      <w:r>
-        <w:rPr>
-          <w:b/>
-          <w:bCs/>
-        </w:rPr>
-        <w:t>Details about each metric: -</w:t>
+          <w:sz w:val="24"/>
+          <w:szCs w:val="24"/>
+        </w:rPr>
+      </w:pPr>
+      <w:r>
+        <w:rPr>
+          <w:b/>
+          <w:bCs/>
+          <w:sz w:val="24"/>
+          <w:szCs w:val="24"/>
+        </w:rPr>
+        <w:t>D</w:t>
+      </w:r>
+      <w:r>
+        <w:rPr>
+          <w:b/>
+          <w:bCs/>
+          <w:sz w:val="24"/>
+          <w:szCs w:val="24"/>
+        </w:rPr>
+        <w:t>efinition and d</w:t>
+      </w:r>
+      <w:r>
+        <w:rPr>
+          <w:b/>
+          <w:bCs/>
+          <w:sz w:val="24"/>
+          <w:szCs w:val="24"/>
+        </w:rPr>
+        <w:t>etails about each metric: -</w:t>
       </w:r>
     </w:p>
     <w:p/>
@@ -357,21 +666,36 @@
         <w:rPr>
           <w:b/>
           <w:bCs/>
-        </w:rPr>
-      </w:pPr>
-      <w:r>
-        <w:rPr>
-          <w:b/>
-          <w:bCs/>
-        </w:rPr>
-        <w:t>Evaluation results as per L</w:t>
-      </w:r>
-      <w:r>
-        <w:rPr>
-          <w:b/>
-          <w:bCs/>
-        </w:rPr>
-        <w:t>iterature survey: -</w:t>
+          <w:sz w:val="24"/>
+          <w:szCs w:val="24"/>
+        </w:rPr>
+      </w:pPr>
+      <w:r>
+        <w:rPr>
+          <w:b/>
+          <w:bCs/>
+          <w:sz w:val="24"/>
+          <w:szCs w:val="24"/>
+        </w:rPr>
+        <w:t xml:space="preserve">Evaluation results as per </w:t>
+      </w:r>
+      <w:r>
+        <w:rPr>
+          <w:b/>
+          <w:bCs/>
+          <w:sz w:val="24"/>
+          <w:szCs w:val="24"/>
+        </w:rPr>
+        <w:t>li</w:t>
+      </w:r>
+      <w:r>
+        <w:rPr>
+          <w:b/>
+          <w:bCs/>
+          <w:sz w:val="24"/>
+          <w:szCs w:val="24"/>
+        </w:rPr>
+        <w:t>terature survey: -</w:t>
       </w:r>
     </w:p>
     <w:p/>
@@ -380,14 +704,145 @@
         <w:rPr>
           <w:b/>
           <w:bCs/>
-        </w:rPr>
-      </w:pPr>
-      <w:r>
-        <w:rPr>
-          <w:b/>
-          <w:bCs/>
-        </w:rPr>
-        <w:t>Sources: -</w:t>
+          <w:sz w:val="24"/>
+          <w:szCs w:val="24"/>
+        </w:rPr>
+      </w:pPr>
+      <w:r>
+        <w:rPr>
+          <w:b/>
+          <w:bCs/>
+          <w:sz w:val="24"/>
+          <w:szCs w:val="24"/>
+        </w:rPr>
+        <w:t>Documentation of performance of models based on each metric: -</w:t>
+      </w:r>
+    </w:p>
+    <w:p/>
+    <w:p>
+      <w:pPr>
+        <w:rPr>
+          <w:b/>
+          <w:bCs/>
+          <w:sz w:val="24"/>
+          <w:szCs w:val="24"/>
+        </w:rPr>
+      </w:pPr>
+      <w:r>
+        <w:rPr>
+          <w:b/>
+          <w:bCs/>
+          <w:sz w:val="24"/>
+          <w:szCs w:val="24"/>
+        </w:rPr>
+        <w:t>Quantitative comparison of performance of our models with respect to models observed in literature survey: -</w:t>
+      </w:r>
+    </w:p>
+    <w:p/>
+    <w:p>
+      <w:pPr>
+        <w:rPr>
+          <w:b/>
+          <w:bCs/>
+          <w:sz w:val="24"/>
+          <w:szCs w:val="24"/>
+        </w:rPr>
+      </w:pPr>
+      <w:r>
+        <w:rPr>
+          <w:b/>
+          <w:bCs/>
+          <w:sz w:val="24"/>
+          <w:szCs w:val="24"/>
+        </w:rPr>
+        <w:t>Descriptive comparison of performance of</w:t>
+      </w:r>
+      <w:r>
+        <w:rPr>
+          <w:b/>
+          <w:bCs/>
+          <w:sz w:val="24"/>
+          <w:szCs w:val="24"/>
+        </w:rPr>
+        <w:t xml:space="preserve"> our</w:t>
+      </w:r>
+      <w:r>
+        <w:rPr>
+          <w:b/>
+          <w:bCs/>
+          <w:sz w:val="24"/>
+          <w:szCs w:val="24"/>
+        </w:rPr>
+        <w:t xml:space="preserve"> models with respect to models </w:t>
+      </w:r>
+      <w:r>
+        <w:rPr>
+          <w:b/>
+          <w:bCs/>
+          <w:sz w:val="24"/>
+          <w:szCs w:val="24"/>
+        </w:rPr>
+        <w:t>observed in literature survey: -</w:t>
+      </w:r>
+    </w:p>
+    <w:p/>
+    <w:p>
+      <w:pPr>
+        <w:rPr>
+          <w:b/>
+          <w:bCs/>
+          <w:sz w:val="24"/>
+          <w:szCs w:val="24"/>
+        </w:rPr>
+      </w:pPr>
+      <w:r>
+        <w:rPr>
+          <w:b/>
+          <w:bCs/>
+          <w:sz w:val="24"/>
+          <w:szCs w:val="24"/>
+        </w:rPr>
+        <w:t>Inference about the performance of our model: -</w:t>
+      </w:r>
+    </w:p>
+    <w:p/>
+    <w:p/>
+    <w:p>
+      <w:pPr>
+        <w:rPr>
+          <w:b/>
+          <w:bCs/>
+          <w:sz w:val="24"/>
+          <w:szCs w:val="24"/>
+        </w:rPr>
+      </w:pPr>
+      <w:r>
+        <w:rPr>
+          <w:b/>
+          <w:bCs/>
+          <w:sz w:val="24"/>
+          <w:szCs w:val="24"/>
+        </w:rPr>
+        <w:lastRenderedPageBreak/>
+        <w:t>Sources</w:t>
+      </w:r>
+      <w:r>
+        <w:rPr>
+          <w:b/>
+          <w:bCs/>
+          <w:sz w:val="24"/>
+          <w:szCs w:val="24"/>
+        </w:rPr>
+        <w:t xml:space="preserve"> for evaluation metrics</w:t>
+      </w:r>
+      <w:r>
+        <w:rPr>
+          <w:b/>
+          <w:bCs/>
+          <w:sz w:val="24"/>
+          <w:szCs w:val="24"/>
+        </w:rPr>
+        <w:t>: -</w:t>
       </w:r>
     </w:p>
     <w:p>
@@ -684,6 +1139,116 @@
 <file path=word/numbering.xml><?xml version="1.0" encoding="utf-8"?>
 <w:numbering xmlns:wpc="http://schemas.microsoft.com/office/word/2010/wordprocessingCanvas" xmlns:cx="http://schemas.microsoft.com/office/drawing/2014/chartex" xmlns:cx1="http://schemas.microsoft.com/office/drawing/2015/9/8/chartex" xmlns:cx2="http://schemas.microsoft.com/office/drawing/2015/10/21/chartex" xmlns:cx3="http://schemas.microsoft.com/office/drawing/2016/5/9/chartex" xmlns:cx4="http://schemas.microsoft.com/office/drawing/2016/5/10/chartex" xmlns:cx5="http://schemas.microsoft.com/office/drawing/2016/5/11/chartex" xmlns:cx6="http://schemas.microsoft.com/office/drawing/2016/5/12/chartex" xmlns:cx7="http://schemas.microsoft.com/office/drawing/2016/5/13/chartex" xmlns:cx8="http://schemas.microsoft.com/office/drawing/2016/5/14/chartex" xmlns:mc="http://schemas.openxmlformats.org/markup-compatibility/2006" xmlns:aink="http://schemas.microsoft.com/office/drawing/2016/ink" xmlns:am3d="http://schemas.microsoft.com/office/drawing/2017/model3d" xmlns:o="urn:schemas-microsoft-com:office:office" xmlns:oel="http://schemas.microsoft.com/office/2019/extlst" xmlns:r="http://schemas.openxmlformats.org/officeDocument/2006/relationships" xmlns:m="http://schemas.openxmlformats.org/officeDocument/2006/math" xmlns:v="urn:schemas-microsoft-com:vml" xmlns:wp14="http://schemas.microsoft.com/office/word/2010/wordprocessingDrawing" xmlns:wp="http://schemas.openxmlformats.org/drawingml/2006/wordprocessingDrawing" xmlns:w10="urn:schemas-microsoft-com:office:word" xmlns:w="http://schemas.openxmlformats.org/wordprocessingml/2006/main" xmlns:w14="http://schemas.microsoft.com/office/word/2010/wordml" xmlns:w15="http://schemas.microsoft.com/office/word/2012/wordml" xmlns:w16cex="http://schemas.microsoft.com/office/word/2018/wordml/cex" xmlns:w16cid="http://schemas.microsoft.com/office/word/2016/wordml/cid" xmlns:w16="http://schemas.microsoft.com/office/word/2018/wordml" xmlns:w16du="http://schemas.microsoft.com/office/word/2023/wordml/word16du" xmlns:w16sdtdh="http://schemas.microsoft.com/office/word/2020/wordml/sdtdatahash" xmlns:w16se="http://schemas.microsoft.com/office/word/2015/wordml/symex" xmlns:wpg="http://schemas.microsoft.com/office/word/2010/wordprocessingGroup" xmlns:wpi="http://schemas.microsoft.com/office/word/2010/wordprocessingInk" xmlns:wne="http://schemas.microsoft.com/office/word/2006/wordml" xmlns:wps="http://schemas.microsoft.com/office/word/2010/wordprocessingShape" mc:Ignorable="w14 w15 w16se w16cid w16 w16cex w16sdtdh w16du wp14">
   <w:abstractNum w:abstractNumId="0" w15:restartNumberingAfterBreak="0">
+    <w:nsid w:val="1EB41B82"/>
+    <w:multiLevelType w:val="hybridMultilevel"/>
+    <w:tmpl w:val="69BA9AE8"/>
+    <w:lvl w:ilvl="0" w:tplc="40090001">
+      <w:start w:val="1"/>
+      <w:numFmt w:val="bullet"/>
+      <w:lvlText w:val=""/>
+      <w:lvlJc w:val="left"/>
+      <w:pPr>
+        <w:ind w:left="720" w:hanging="360"/>
+      </w:pPr>
+      <w:rPr>
+        <w:rFonts w:ascii="Symbol" w:hAnsi="Symbol" w:hint="default"/>
+      </w:rPr>
+    </w:lvl>
+    <w:lvl w:ilvl="1" w:tplc="4009000F">
+      <w:start w:val="1"/>
+      <w:numFmt w:val="decimal"/>
+      <w:lvlText w:val="%2."/>
+      <w:lvlJc w:val="left"/>
+      <w:pPr>
+        <w:ind w:left="1440" w:hanging="360"/>
+      </w:pPr>
+    </w:lvl>
+    <w:lvl w:ilvl="2" w:tplc="40090005">
+      <w:start w:val="1"/>
+      <w:numFmt w:val="bullet"/>
+      <w:lvlText w:val=""/>
+      <w:lvlJc w:val="left"/>
+      <w:pPr>
+        <w:ind w:left="2160" w:hanging="360"/>
+      </w:pPr>
+      <w:rPr>
+        <w:rFonts w:ascii="Wingdings" w:hAnsi="Wingdings" w:hint="default"/>
+      </w:rPr>
+    </w:lvl>
+    <w:lvl w:ilvl="3" w:tplc="40090001" w:tentative="1">
+      <w:start w:val="1"/>
+      <w:numFmt w:val="bullet"/>
+      <w:lvlText w:val=""/>
+      <w:lvlJc w:val="left"/>
+      <w:pPr>
+        <w:ind w:left="2880" w:hanging="360"/>
+      </w:pPr>
+      <w:rPr>
+        <w:rFonts w:ascii="Symbol" w:hAnsi="Symbol" w:hint="default"/>
+      </w:rPr>
+    </w:lvl>
+    <w:lvl w:ilvl="4" w:tplc="40090003" w:tentative="1">
+      <w:start w:val="1"/>
+      <w:numFmt w:val="bullet"/>
+      <w:lvlText w:val="o"/>
+      <w:lvlJc w:val="left"/>
+      <w:pPr>
+        <w:ind w:left="3600" w:hanging="360"/>
+      </w:pPr>
+      <w:rPr>
+        <w:rFonts w:ascii="Courier New" w:hAnsi="Courier New" w:cs="Courier New" w:hint="default"/>
+      </w:rPr>
+    </w:lvl>
+    <w:lvl w:ilvl="5" w:tplc="40090005" w:tentative="1">
+      <w:start w:val="1"/>
+      <w:numFmt w:val="bullet"/>
+      <w:lvlText w:val=""/>
+      <w:lvlJc w:val="left"/>
+      <w:pPr>
+        <w:ind w:left="4320" w:hanging="360"/>
+      </w:pPr>
+      <w:rPr>
+        <w:rFonts w:ascii="Wingdings" w:hAnsi="Wingdings" w:hint="default"/>
+      </w:rPr>
+    </w:lvl>
+    <w:lvl w:ilvl="6" w:tplc="40090001" w:tentative="1">
+      <w:start w:val="1"/>
+      <w:numFmt w:val="bullet"/>
+      <w:lvlText w:val=""/>
+      <w:lvlJc w:val="left"/>
+      <w:pPr>
+        <w:ind w:left="5040" w:hanging="360"/>
+      </w:pPr>
+      <w:rPr>
+        <w:rFonts w:ascii="Symbol" w:hAnsi="Symbol" w:hint="default"/>
+      </w:rPr>
+    </w:lvl>
+    <w:lvl w:ilvl="7" w:tplc="40090003" w:tentative="1">
+      <w:start w:val="1"/>
+      <w:numFmt w:val="bullet"/>
+      <w:lvlText w:val="o"/>
+      <w:lvlJc w:val="left"/>
+      <w:pPr>
+        <w:ind w:left="5760" w:hanging="360"/>
+      </w:pPr>
+      <w:rPr>
+        <w:rFonts w:ascii="Courier New" w:hAnsi="Courier New" w:cs="Courier New" w:hint="default"/>
+      </w:rPr>
+    </w:lvl>
+    <w:lvl w:ilvl="8" w:tplc="40090005" w:tentative="1">
+      <w:start w:val="1"/>
+      <w:numFmt w:val="bullet"/>
+      <w:lvlText w:val=""/>
+      <w:lvlJc w:val="left"/>
+      <w:pPr>
+        <w:ind w:left="6480" w:hanging="360"/>
+      </w:pPr>
+      <w:rPr>
+        <w:rFonts w:ascii="Wingdings" w:hAnsi="Wingdings" w:hint="default"/>
+      </w:rPr>
+    </w:lvl>
+  </w:abstractNum>
+  <w:abstractNum w:abstractNumId="1" w15:restartNumberingAfterBreak="0">
     <w:nsid w:val="4BB46C58"/>
     <w:multiLevelType w:val="hybridMultilevel"/>
     <w:tmpl w:val="310261B6"/>
@@ -772,7 +1337,126 @@
       </w:pPr>
     </w:lvl>
   </w:abstractNum>
+  <w:abstractNum w:abstractNumId="2" w15:restartNumberingAfterBreak="0">
+    <w:nsid w:val="7C452C17"/>
+    <w:multiLevelType w:val="hybridMultilevel"/>
+    <w:tmpl w:val="537C424A"/>
+    <w:lvl w:ilvl="0" w:tplc="40090001">
+      <w:start w:val="1"/>
+      <w:numFmt w:val="bullet"/>
+      <w:lvlText w:val=""/>
+      <w:lvlJc w:val="left"/>
+      <w:pPr>
+        <w:ind w:left="720" w:hanging="360"/>
+      </w:pPr>
+      <w:rPr>
+        <w:rFonts w:ascii="Symbol" w:hAnsi="Symbol" w:hint="default"/>
+      </w:rPr>
+    </w:lvl>
+    <w:lvl w:ilvl="1" w:tplc="40090003" w:tentative="1">
+      <w:start w:val="1"/>
+      <w:numFmt w:val="bullet"/>
+      <w:lvlText w:val="o"/>
+      <w:lvlJc w:val="left"/>
+      <w:pPr>
+        <w:ind w:left="1440" w:hanging="360"/>
+      </w:pPr>
+      <w:rPr>
+        <w:rFonts w:ascii="Courier New" w:hAnsi="Courier New" w:cs="Courier New" w:hint="default"/>
+      </w:rPr>
+    </w:lvl>
+    <w:lvl w:ilvl="2" w:tplc="40090005" w:tentative="1">
+      <w:start w:val="1"/>
+      <w:numFmt w:val="bullet"/>
+      <w:lvlText w:val=""/>
+      <w:lvlJc w:val="left"/>
+      <w:pPr>
+        <w:ind w:left="2160" w:hanging="360"/>
+      </w:pPr>
+      <w:rPr>
+        <w:rFonts w:ascii="Wingdings" w:hAnsi="Wingdings" w:hint="default"/>
+      </w:rPr>
+    </w:lvl>
+    <w:lvl w:ilvl="3" w:tplc="40090001" w:tentative="1">
+      <w:start w:val="1"/>
+      <w:numFmt w:val="bullet"/>
+      <w:lvlText w:val=""/>
+      <w:lvlJc w:val="left"/>
+      <w:pPr>
+        <w:ind w:left="2880" w:hanging="360"/>
+      </w:pPr>
+      <w:rPr>
+        <w:rFonts w:ascii="Symbol" w:hAnsi="Symbol" w:hint="default"/>
+      </w:rPr>
+    </w:lvl>
+    <w:lvl w:ilvl="4" w:tplc="40090003" w:tentative="1">
+      <w:start w:val="1"/>
+      <w:numFmt w:val="bullet"/>
+      <w:lvlText w:val="o"/>
+      <w:lvlJc w:val="left"/>
+      <w:pPr>
+        <w:ind w:left="3600" w:hanging="360"/>
+      </w:pPr>
+      <w:rPr>
+        <w:rFonts w:ascii="Courier New" w:hAnsi="Courier New" w:cs="Courier New" w:hint="default"/>
+      </w:rPr>
+    </w:lvl>
+    <w:lvl w:ilvl="5" w:tplc="40090005" w:tentative="1">
+      <w:start w:val="1"/>
+      <w:numFmt w:val="bullet"/>
+      <w:lvlText w:val=""/>
+      <w:lvlJc w:val="left"/>
+      <w:pPr>
+        <w:ind w:left="4320" w:hanging="360"/>
+      </w:pPr>
+      <w:rPr>
+        <w:rFonts w:ascii="Wingdings" w:hAnsi="Wingdings" w:hint="default"/>
+      </w:rPr>
+    </w:lvl>
+    <w:lvl w:ilvl="6" w:tplc="40090001" w:tentative="1">
+      <w:start w:val="1"/>
+      <w:numFmt w:val="bullet"/>
+      <w:lvlText w:val=""/>
+      <w:lvlJc w:val="left"/>
+      <w:pPr>
+        <w:ind w:left="5040" w:hanging="360"/>
+      </w:pPr>
+      <w:rPr>
+        <w:rFonts w:ascii="Symbol" w:hAnsi="Symbol" w:hint="default"/>
+      </w:rPr>
+    </w:lvl>
+    <w:lvl w:ilvl="7" w:tplc="40090003" w:tentative="1">
+      <w:start w:val="1"/>
+      <w:numFmt w:val="bullet"/>
+      <w:lvlText w:val="o"/>
+      <w:lvlJc w:val="left"/>
+      <w:pPr>
+        <w:ind w:left="5760" w:hanging="360"/>
+      </w:pPr>
+      <w:rPr>
+        <w:rFonts w:ascii="Courier New" w:hAnsi="Courier New" w:cs="Courier New" w:hint="default"/>
+      </w:rPr>
+    </w:lvl>
+    <w:lvl w:ilvl="8" w:tplc="40090005" w:tentative="1">
+      <w:start w:val="1"/>
+      <w:numFmt w:val="bullet"/>
+      <w:lvlText w:val=""/>
+      <w:lvlJc w:val="left"/>
+      <w:pPr>
+        <w:ind w:left="6480" w:hanging="360"/>
+      </w:pPr>
+      <w:rPr>
+        <w:rFonts w:ascii="Wingdings" w:hAnsi="Wingdings" w:hint="default"/>
+      </w:rPr>
+    </w:lvl>
+  </w:abstractNum>
   <w:num w:numId="1" w16cid:durableId="425997432">
+    <w:abstractNumId w:val="1"/>
+  </w:num>
+  <w:num w:numId="2" w16cid:durableId="1086153183">
+    <w:abstractNumId w:val="2"/>
+  </w:num>
+  <w:num w:numId="3" w16cid:durableId="2021272288">
     <w:abstractNumId w:val="0"/>
   </w:num>
 </w:numbering>

</xml_diff>

<commit_message>
Confusion Matrix, Accuracy, Precision
Documented definitions and explanation of three metrics: -
1. Confusion matrix
2. Accuracy
3. Precision
</commit_message>
<xml_diff>
--- a/Documentation/EvaluationMetrics/Evaluation metrics for classification models.docx
+++ b/Documentation/EvaluationMetrics/Evaluation metrics for classification models.docx
@@ -290,13 +290,439 @@
         </w:numPr>
       </w:pPr>
       <w:r>
+        <w:lastRenderedPageBreak/>
         <w:t>Robust documentation of the above</w:t>
       </w:r>
       <w:r>
         <w:t xml:space="preserve"> tasks</w:t>
       </w:r>
       <w:r>
-        <w:t xml:space="preserve"> will help us define the performance of our models and also help end users to decide about usage of the models.</w:t>
+        <w:t xml:space="preserve"> will </w:t>
+      </w:r>
+      <w:r>
+        <w:t>enable</w:t>
+      </w:r>
+      <w:r>
+        <w:t xml:space="preserve"> us define the performance of our models</w:t>
+      </w:r>
+      <w:r>
+        <w:t xml:space="preserve"> which will provide clarity about its application</w:t>
+      </w:r>
+      <w:r>
+        <w:t xml:space="preserve"> and also </w:t>
+      </w:r>
+      <w:r>
+        <w:t>convey the</w:t>
+      </w:r>
+      <w:r>
+        <w:t xml:space="preserve"> same to</w:t>
+      </w:r>
+      <w:r>
+        <w:t xml:space="preserve"> end users</w:t>
+      </w:r>
+      <w:r>
+        <w:t>.</w:t>
+      </w:r>
+    </w:p>
+    <w:p>
+      <w:pPr>
+        <w:pStyle w:val="ListParagraph"/>
+        <w:numPr>
+          <w:ilvl w:val="0"/>
+          <w:numId w:val="3"/>
+        </w:numPr>
+      </w:pPr>
+      <w:r>
+        <w:t xml:space="preserve">Additionally, in real world scenarios, the </w:t>
+      </w:r>
+      <w:r>
+        <w:t xml:space="preserve">evaluate and </w:t>
+      </w:r>
+      <w:r>
+        <w:t xml:space="preserve">decisions to adopt </w:t>
+      </w:r>
+      <w:r>
+        <w:t xml:space="preserve">machine learning </w:t>
+      </w:r>
+      <w:r>
+        <w:t>solutions are taken by different stakeholders. Thus, the specific details in evaluation metrics along with relevant context and research will build the ability of our project to articulate well for different audiences.</w:t>
+      </w:r>
+      <w:r>
+        <w:br/>
+      </w:r>
+    </w:p>
+    <w:p>
+      <w:pPr>
+        <w:rPr>
+          <w:b/>
+          <w:bCs/>
+          <w:sz w:val="24"/>
+          <w:szCs w:val="24"/>
+        </w:rPr>
+      </w:pPr>
+      <w:r>
+        <w:rPr>
+          <w:b/>
+          <w:bCs/>
+          <w:sz w:val="24"/>
+          <w:szCs w:val="24"/>
+        </w:rPr>
+        <w:t xml:space="preserve">Task 1: </w:t>
+      </w:r>
+      <w:r>
+        <w:rPr>
+          <w:b/>
+          <w:bCs/>
+          <w:sz w:val="24"/>
+          <w:szCs w:val="24"/>
+        </w:rPr>
+        <w:t>List of m</w:t>
+      </w:r>
+      <w:r>
+        <w:rPr>
+          <w:b/>
+          <w:bCs/>
+          <w:sz w:val="24"/>
+          <w:szCs w:val="24"/>
+        </w:rPr>
+        <w:t>etrics for evaluation of classification models</w:t>
+      </w:r>
+      <w:r>
+        <w:rPr>
+          <w:b/>
+          <w:bCs/>
+          <w:sz w:val="24"/>
+          <w:szCs w:val="24"/>
+        </w:rPr>
+        <w:t xml:space="preserve"> (both binary and multi-class)</w:t>
+      </w:r>
+    </w:p>
+    <w:p>
+      <w:pPr>
+        <w:pStyle w:val="ListParagraph"/>
+        <w:numPr>
+          <w:ilvl w:val="0"/>
+          <w:numId w:val="1"/>
+        </w:numPr>
+      </w:pPr>
+      <w:r>
+        <w:t>Confusion Matrix</w:t>
+      </w:r>
+    </w:p>
+    <w:p>
+      <w:pPr>
+        <w:pStyle w:val="ListParagraph"/>
+        <w:numPr>
+          <w:ilvl w:val="0"/>
+          <w:numId w:val="1"/>
+        </w:numPr>
+      </w:pPr>
+      <w:r>
+        <w:t>Accuracy</w:t>
+      </w:r>
+    </w:p>
+    <w:p>
+      <w:pPr>
+        <w:pStyle w:val="ListParagraph"/>
+        <w:numPr>
+          <w:ilvl w:val="0"/>
+          <w:numId w:val="1"/>
+        </w:numPr>
+      </w:pPr>
+      <w:r>
+        <w:t>Precision</w:t>
+      </w:r>
+    </w:p>
+    <w:p>
+      <w:pPr>
+        <w:pStyle w:val="ListParagraph"/>
+        <w:numPr>
+          <w:ilvl w:val="0"/>
+          <w:numId w:val="1"/>
+        </w:numPr>
+      </w:pPr>
+      <w:r>
+        <w:t>Recall</w:t>
+      </w:r>
+    </w:p>
+    <w:p>
+      <w:pPr>
+        <w:pStyle w:val="ListParagraph"/>
+        <w:numPr>
+          <w:ilvl w:val="0"/>
+          <w:numId w:val="1"/>
+        </w:numPr>
+      </w:pPr>
+      <w:r>
+        <w:t>F1-Score</w:t>
+      </w:r>
+    </w:p>
+    <w:p>
+      <w:pPr>
+        <w:pStyle w:val="ListParagraph"/>
+        <w:numPr>
+          <w:ilvl w:val="0"/>
+          <w:numId w:val="1"/>
+        </w:numPr>
+      </w:pPr>
+      <w:r>
+        <w:t>ROC curve</w:t>
+      </w:r>
+    </w:p>
+    <w:p>
+      <w:pPr>
+        <w:pStyle w:val="ListParagraph"/>
+        <w:numPr>
+          <w:ilvl w:val="0"/>
+          <w:numId w:val="1"/>
+        </w:numPr>
+      </w:pPr>
+      <w:r>
+        <w:t>AUC score</w:t>
+      </w:r>
+    </w:p>
+    <w:p>
+      <w:pPr>
+        <w:pStyle w:val="ListParagraph"/>
+        <w:numPr>
+          <w:ilvl w:val="0"/>
+          <w:numId w:val="1"/>
+        </w:numPr>
+      </w:pPr>
+      <w:r>
+        <w:t>Specificity</w:t>
+      </w:r>
+    </w:p>
+    <w:p>
+      <w:pPr>
+        <w:pStyle w:val="ListParagraph"/>
+        <w:numPr>
+          <w:ilvl w:val="0"/>
+          <w:numId w:val="1"/>
+        </w:numPr>
+      </w:pPr>
+      <w:r>
+        <w:t>Balanced accuracy</w:t>
+      </w:r>
+    </w:p>
+    <w:p>
+      <w:pPr>
+        <w:pStyle w:val="ListParagraph"/>
+        <w:numPr>
+          <w:ilvl w:val="0"/>
+          <w:numId w:val="1"/>
+        </w:numPr>
+      </w:pPr>
+      <w:r>
+        <w:t>Matthews Correlation Coefficient (MCC)</w:t>
+      </w:r>
+    </w:p>
+    <w:p>
+      <w:pPr>
+        <w:pStyle w:val="ListParagraph"/>
+        <w:numPr>
+          <w:ilvl w:val="0"/>
+          <w:numId w:val="1"/>
+        </w:numPr>
+      </w:pPr>
+      <w:r>
+        <w:t>Logarithmic Loss</w:t>
+      </w:r>
+    </w:p>
+    <w:p>
+      <w:pPr>
+        <w:pStyle w:val="ListParagraph"/>
+        <w:numPr>
+          <w:ilvl w:val="0"/>
+          <w:numId w:val="1"/>
+        </w:numPr>
+      </w:pPr>
+      <w:r>
+        <w:t xml:space="preserve">Binary </w:t>
+      </w:r>
+      <w:proofErr w:type="spellStart"/>
+      <w:r>
+        <w:t>Crossentropy</w:t>
+      </w:r>
+      <w:proofErr w:type="spellEnd"/>
+    </w:p>
+    <w:p>
+      <w:pPr>
+        <w:pStyle w:val="ListParagraph"/>
+        <w:numPr>
+          <w:ilvl w:val="0"/>
+          <w:numId w:val="1"/>
+        </w:numPr>
+      </w:pPr>
+      <w:r>
+        <w:t xml:space="preserve">Categorical </w:t>
+      </w:r>
+      <w:proofErr w:type="spellStart"/>
+      <w:r>
+        <w:t>Crossentropy</w:t>
+      </w:r>
+      <w:proofErr w:type="spellEnd"/>
+    </w:p>
+    <w:p>
+      <w:pPr>
+        <w:pStyle w:val="ListParagraph"/>
+        <w:numPr>
+          <w:ilvl w:val="0"/>
+          <w:numId w:val="1"/>
+        </w:numPr>
+      </w:pPr>
+      <w:r>
+        <w:t>Concordance and Discordance</w:t>
+      </w:r>
+    </w:p>
+    <w:p>
+      <w:pPr>
+        <w:pStyle w:val="ListParagraph"/>
+        <w:numPr>
+          <w:ilvl w:val="0"/>
+          <w:numId w:val="1"/>
+        </w:numPr>
+      </w:pPr>
+      <w:r>
+        <w:t>Somers-D Statistic</w:t>
+      </w:r>
+    </w:p>
+    <w:p>
+      <w:pPr>
+        <w:pStyle w:val="ListParagraph"/>
+        <w:numPr>
+          <w:ilvl w:val="0"/>
+          <w:numId w:val="1"/>
+        </w:numPr>
+      </w:pPr>
+      <w:r>
+        <w:t>Gini coefficient</w:t>
+      </w:r>
+    </w:p>
+    <w:p>
+      <w:pPr>
+        <w:pStyle w:val="ListParagraph"/>
+        <w:numPr>
+          <w:ilvl w:val="0"/>
+          <w:numId w:val="1"/>
+        </w:numPr>
+      </w:pPr>
+      <w:r>
+        <w:t>Type 1 error</w:t>
+      </w:r>
+    </w:p>
+    <w:p>
+      <w:pPr>
+        <w:pStyle w:val="ListParagraph"/>
+        <w:numPr>
+          <w:ilvl w:val="0"/>
+          <w:numId w:val="1"/>
+        </w:numPr>
+      </w:pPr>
+      <w:r>
+        <w:t>Type 2 error</w:t>
+      </w:r>
+    </w:p>
+    <w:p>
+      <w:pPr>
+        <w:pStyle w:val="ListParagraph"/>
+        <w:numPr>
+          <w:ilvl w:val="0"/>
+          <w:numId w:val="1"/>
+        </w:numPr>
+      </w:pPr>
+      <w:r>
+        <w:t>Negative predictive value</w:t>
+      </w:r>
+    </w:p>
+    <w:p>
+      <w:pPr>
+        <w:pStyle w:val="ListParagraph"/>
+        <w:numPr>
+          <w:ilvl w:val="0"/>
+          <w:numId w:val="1"/>
+        </w:numPr>
+      </w:pPr>
+      <w:r>
+        <w:t>False discovery rate</w:t>
+      </w:r>
+    </w:p>
+    <w:p>
+      <w:pPr>
+        <w:pStyle w:val="ListParagraph"/>
+        <w:numPr>
+          <w:ilvl w:val="0"/>
+          <w:numId w:val="1"/>
+        </w:numPr>
+      </w:pPr>
+      <w:r>
+        <w:t>Cohen kappa metric</w:t>
+      </w:r>
+    </w:p>
+    <w:p>
+      <w:pPr>
+        <w:pStyle w:val="ListParagraph"/>
+        <w:numPr>
+          <w:ilvl w:val="0"/>
+          <w:numId w:val="1"/>
+        </w:numPr>
+      </w:pPr>
+      <w:r>
+        <w:t>Precision – Recall curve</w:t>
+      </w:r>
+    </w:p>
+    <w:p>
+      <w:pPr>
+        <w:pStyle w:val="ListParagraph"/>
+        <w:numPr>
+          <w:ilvl w:val="0"/>
+          <w:numId w:val="1"/>
+        </w:numPr>
+      </w:pPr>
+      <w:r>
+        <w:t>Brier score</w:t>
+      </w:r>
+      <w:r>
+        <w:br/>
+      </w:r>
+      <w:r>
+        <w:br/>
+      </w:r>
+      <w:r>
+        <w:br/>
+      </w:r>
+      <w:r>
+        <w:br/>
+      </w:r>
+      <w:r>
+        <w:br/>
+      </w:r>
+      <w:r>
+        <w:br/>
+      </w:r>
+      <w:r>
+        <w:br/>
+      </w:r>
+      <w:r>
+        <w:br/>
+      </w:r>
+      <w:r>
+        <w:br/>
+      </w:r>
+      <w:r>
+        <w:br/>
+      </w:r>
+      <w:r>
+        <w:br/>
+      </w:r>
+      <w:r>
+        <w:br/>
+      </w:r>
+      <w:r>
+        <w:br/>
+      </w:r>
+      <w:r>
+        <w:br/>
       </w:r>
     </w:p>
     <w:p>
@@ -316,322 +742,8 @@
           <w:szCs w:val="24"/>
         </w:rPr>
         <w:lastRenderedPageBreak/>
-        <w:t>List of m</w:t>
-      </w:r>
-      <w:r>
-        <w:rPr>
-          <w:b/>
-          <w:bCs/>
-          <w:sz w:val="24"/>
-          <w:szCs w:val="24"/>
-        </w:rPr>
-        <w:t>etrics for evaluation of classification models</w:t>
-      </w:r>
-      <w:r>
-        <w:rPr>
-          <w:b/>
-          <w:bCs/>
-          <w:sz w:val="24"/>
-          <w:szCs w:val="24"/>
-        </w:rPr>
-        <w:t xml:space="preserve"> (both binary and multi-class)</w:t>
-      </w:r>
-    </w:p>
-    <w:p>
-      <w:pPr>
-        <w:pStyle w:val="ListParagraph"/>
-        <w:numPr>
-          <w:ilvl w:val="0"/>
-          <w:numId w:val="1"/>
-        </w:numPr>
-      </w:pPr>
-      <w:r>
-        <w:t>Confusion Matrix</w:t>
-      </w:r>
-    </w:p>
-    <w:p>
-      <w:pPr>
-        <w:pStyle w:val="ListParagraph"/>
-        <w:numPr>
-          <w:ilvl w:val="0"/>
-          <w:numId w:val="1"/>
-        </w:numPr>
-      </w:pPr>
-      <w:r>
-        <w:t>Accuracy</w:t>
-      </w:r>
-    </w:p>
-    <w:p>
-      <w:pPr>
-        <w:pStyle w:val="ListParagraph"/>
-        <w:numPr>
-          <w:ilvl w:val="0"/>
-          <w:numId w:val="1"/>
-        </w:numPr>
-      </w:pPr>
-      <w:r>
-        <w:t>Precision</w:t>
-      </w:r>
-    </w:p>
-    <w:p>
-      <w:pPr>
-        <w:pStyle w:val="ListParagraph"/>
-        <w:numPr>
-          <w:ilvl w:val="0"/>
-          <w:numId w:val="1"/>
-        </w:numPr>
-      </w:pPr>
-      <w:r>
-        <w:t>Recall</w:t>
-      </w:r>
-    </w:p>
-    <w:p>
-      <w:pPr>
-        <w:pStyle w:val="ListParagraph"/>
-        <w:numPr>
-          <w:ilvl w:val="0"/>
-          <w:numId w:val="1"/>
-        </w:numPr>
-      </w:pPr>
-      <w:r>
-        <w:t>F1-Score</w:t>
-      </w:r>
-    </w:p>
-    <w:p>
-      <w:pPr>
-        <w:pStyle w:val="ListParagraph"/>
-        <w:numPr>
-          <w:ilvl w:val="0"/>
-          <w:numId w:val="1"/>
-        </w:numPr>
-      </w:pPr>
-      <w:r>
-        <w:t>ROC curve</w:t>
-      </w:r>
-    </w:p>
-    <w:p>
-      <w:pPr>
-        <w:pStyle w:val="ListParagraph"/>
-        <w:numPr>
-          <w:ilvl w:val="0"/>
-          <w:numId w:val="1"/>
-        </w:numPr>
-      </w:pPr>
-      <w:r>
-        <w:t>AUC score</w:t>
-      </w:r>
-    </w:p>
-    <w:p>
-      <w:pPr>
-        <w:pStyle w:val="ListParagraph"/>
-        <w:numPr>
-          <w:ilvl w:val="0"/>
-          <w:numId w:val="1"/>
-        </w:numPr>
-      </w:pPr>
-      <w:r>
-        <w:t>Specificity</w:t>
-      </w:r>
-    </w:p>
-    <w:p>
-      <w:pPr>
-        <w:pStyle w:val="ListParagraph"/>
-        <w:numPr>
-          <w:ilvl w:val="0"/>
-          <w:numId w:val="1"/>
-        </w:numPr>
-      </w:pPr>
-      <w:r>
-        <w:t>Balanced accuracy</w:t>
-      </w:r>
-    </w:p>
-    <w:p>
-      <w:pPr>
-        <w:pStyle w:val="ListParagraph"/>
-        <w:numPr>
-          <w:ilvl w:val="0"/>
-          <w:numId w:val="1"/>
-        </w:numPr>
-      </w:pPr>
-      <w:r>
-        <w:t>Matthews Correlation Coefficient (MCC)</w:t>
-      </w:r>
-    </w:p>
-    <w:p>
-      <w:pPr>
-        <w:pStyle w:val="ListParagraph"/>
-        <w:numPr>
-          <w:ilvl w:val="0"/>
-          <w:numId w:val="1"/>
-        </w:numPr>
-      </w:pPr>
-      <w:r>
-        <w:t>Logarithmic Loss</w:t>
-      </w:r>
-    </w:p>
-    <w:p>
-      <w:pPr>
-        <w:pStyle w:val="ListParagraph"/>
-        <w:numPr>
-          <w:ilvl w:val="0"/>
-          <w:numId w:val="1"/>
-        </w:numPr>
-      </w:pPr>
-      <w:r>
-        <w:t xml:space="preserve">Binary </w:t>
-      </w:r>
-      <w:proofErr w:type="spellStart"/>
-      <w:r>
-        <w:t>Crossentropy</w:t>
-      </w:r>
-      <w:proofErr w:type="spellEnd"/>
-    </w:p>
-    <w:p>
-      <w:pPr>
-        <w:pStyle w:val="ListParagraph"/>
-        <w:numPr>
-          <w:ilvl w:val="0"/>
-          <w:numId w:val="1"/>
-        </w:numPr>
-      </w:pPr>
-      <w:r>
-        <w:t xml:space="preserve">Categorical </w:t>
-      </w:r>
-      <w:proofErr w:type="spellStart"/>
-      <w:r>
-        <w:t>Crossentropy</w:t>
-      </w:r>
-      <w:proofErr w:type="spellEnd"/>
-    </w:p>
-    <w:p>
-      <w:pPr>
-        <w:pStyle w:val="ListParagraph"/>
-        <w:numPr>
-          <w:ilvl w:val="0"/>
-          <w:numId w:val="1"/>
-        </w:numPr>
-      </w:pPr>
-      <w:r>
-        <w:t>Concordance and Discordance</w:t>
-      </w:r>
-    </w:p>
-    <w:p>
-      <w:pPr>
-        <w:pStyle w:val="ListParagraph"/>
-        <w:numPr>
-          <w:ilvl w:val="0"/>
-          <w:numId w:val="1"/>
-        </w:numPr>
-      </w:pPr>
-      <w:r>
-        <w:t>Somers-D Statistic</w:t>
-      </w:r>
-    </w:p>
-    <w:p>
-      <w:pPr>
-        <w:pStyle w:val="ListParagraph"/>
-        <w:numPr>
-          <w:ilvl w:val="0"/>
-          <w:numId w:val="1"/>
-        </w:numPr>
-      </w:pPr>
-      <w:r>
-        <w:t>Gini coefficient</w:t>
-      </w:r>
-    </w:p>
-    <w:p>
-      <w:pPr>
-        <w:pStyle w:val="ListParagraph"/>
-        <w:numPr>
-          <w:ilvl w:val="0"/>
-          <w:numId w:val="1"/>
-        </w:numPr>
-      </w:pPr>
-      <w:r>
-        <w:t>Type 1 error</w:t>
-      </w:r>
-    </w:p>
-    <w:p>
-      <w:pPr>
-        <w:pStyle w:val="ListParagraph"/>
-        <w:numPr>
-          <w:ilvl w:val="0"/>
-          <w:numId w:val="1"/>
-        </w:numPr>
-      </w:pPr>
-      <w:r>
-        <w:t>Type 2 error</w:t>
-      </w:r>
-    </w:p>
-    <w:p>
-      <w:pPr>
-        <w:pStyle w:val="ListParagraph"/>
-        <w:numPr>
-          <w:ilvl w:val="0"/>
-          <w:numId w:val="1"/>
-        </w:numPr>
-      </w:pPr>
-      <w:r>
-        <w:t>Negative predictive value</w:t>
-      </w:r>
-    </w:p>
-    <w:p>
-      <w:pPr>
-        <w:pStyle w:val="ListParagraph"/>
-        <w:numPr>
-          <w:ilvl w:val="0"/>
-          <w:numId w:val="1"/>
-        </w:numPr>
-      </w:pPr>
-      <w:r>
-        <w:t>False discovery rate</w:t>
-      </w:r>
-    </w:p>
-    <w:p>
-      <w:pPr>
-        <w:pStyle w:val="ListParagraph"/>
-        <w:numPr>
-          <w:ilvl w:val="0"/>
-          <w:numId w:val="1"/>
-        </w:numPr>
-      </w:pPr>
-      <w:r>
-        <w:t>Cohen kappa metric</w:t>
-      </w:r>
-    </w:p>
-    <w:p>
-      <w:pPr>
-        <w:pStyle w:val="ListParagraph"/>
-        <w:numPr>
-          <w:ilvl w:val="0"/>
-          <w:numId w:val="1"/>
-        </w:numPr>
-      </w:pPr>
-      <w:r>
-        <w:t>Precision – Recall curve</w:t>
-      </w:r>
-    </w:p>
-    <w:p>
-      <w:pPr>
-        <w:pStyle w:val="ListParagraph"/>
-        <w:numPr>
-          <w:ilvl w:val="0"/>
-          <w:numId w:val="1"/>
-        </w:numPr>
-      </w:pPr>
-      <w:r>
-        <w:t>Brier score</w:t>
-      </w:r>
-    </w:p>
-    <w:p>
-      <w:pPr>
-        <w:rPr>
-          <w:b/>
-          <w:bCs/>
-          <w:sz w:val="24"/>
-          <w:szCs w:val="24"/>
-        </w:rPr>
-      </w:pPr>
+        <w:t xml:space="preserve">Task 2: </w:t>
+      </w:r>
       <w:r>
         <w:rPr>
           <w:b/>
@@ -660,7 +772,2210 @@
         <w:t>etails about each metric: -</w:t>
       </w:r>
     </w:p>
+    <w:p>
+      <w:pPr>
+        <w:pStyle w:val="ListParagraph"/>
+        <w:numPr>
+          <w:ilvl w:val="1"/>
+          <w:numId w:val="3"/>
+        </w:numPr>
+      </w:pPr>
+      <w:r>
+        <w:t>Confusion matrix: -</w:t>
+      </w:r>
+    </w:p>
+    <w:p>
+      <w:pPr>
+        <w:pStyle w:val="ListParagraph"/>
+        <w:numPr>
+          <w:ilvl w:val="0"/>
+          <w:numId w:val="7"/>
+        </w:numPr>
+      </w:pPr>
+      <w:r>
+        <w:t xml:space="preserve">It is used to </w:t>
+      </w:r>
+      <w:r>
+        <w:t xml:space="preserve">consolidate data to </w:t>
+      </w:r>
+      <w:r>
+        <w:t>measure and evaluate performance of classification model.</w:t>
+      </w:r>
+    </w:p>
+    <w:p>
+      <w:pPr>
+        <w:pStyle w:val="ListParagraph"/>
+        <w:numPr>
+          <w:ilvl w:val="0"/>
+          <w:numId w:val="7"/>
+        </w:numPr>
+      </w:pPr>
+      <w:r>
+        <w:t>In binary classification, we have 2X2 matrix.</w:t>
+      </w:r>
+    </w:p>
+    <w:p>
+      <w:pPr>
+        <w:pStyle w:val="ListParagraph"/>
+        <w:numPr>
+          <w:ilvl w:val="0"/>
+          <w:numId w:val="7"/>
+        </w:numPr>
+      </w:pPr>
+      <w:r>
+        <w:t>In multi-class classification, we have matrix of size same as number of classes in the target feature.</w:t>
+      </w:r>
+    </w:p>
+    <w:tbl>
+      <w:tblPr>
+        <w:tblpPr w:leftFromText="180" w:rightFromText="180" w:vertAnchor="text" w:horzAnchor="page" w:tblpX="3736" w:tblpY="497"/>
+        <w:tblW w:w="5700" w:type="dxa"/>
+        <w:tblLook w:val="04A0" w:firstRow="1" w:lastRow="0" w:firstColumn="1" w:lastColumn="0" w:noHBand="0" w:noVBand="1"/>
+      </w:tblPr>
+      <w:tblGrid>
+        <w:gridCol w:w="1470"/>
+        <w:gridCol w:w="1030"/>
+        <w:gridCol w:w="1626"/>
+        <w:gridCol w:w="1574"/>
+      </w:tblGrid>
+      <w:tr>
+        <w:trPr>
+          <w:trHeight w:val="300"/>
+        </w:trPr>
+        <w:tc>
+          <w:tcPr>
+            <w:tcW w:w="2500" w:type="dxa"/>
+            <w:gridSpan w:val="2"/>
+            <w:vMerge w:val="restart"/>
+            <w:tcBorders>
+              <w:top w:val="nil"/>
+              <w:left w:val="nil"/>
+              <w:bottom w:val="single" w:sz="4" w:space="0" w:color="000000"/>
+              <w:right w:val="single" w:sz="4" w:space="0" w:color="000000"/>
+            </w:tcBorders>
+            <w:shd w:val="clear" w:color="auto" w:fill="auto"/>
+            <w:noWrap/>
+            <w:vAlign w:val="bottom"/>
+            <w:hideMark/>
+          </w:tcPr>
+          <w:p>
+            <w:pPr>
+              <w:spacing w:after="0" w:line="240" w:lineRule="auto"/>
+              <w:rPr>
+                <w:rFonts w:ascii="Times New Roman" w:eastAsia="Times New Roman" w:hAnsi="Times New Roman" w:cs="Times New Roman"/>
+                <w:kern w:val="0"/>
+                <w:sz w:val="24"/>
+                <w:szCs w:val="24"/>
+                <w:lang w:eastAsia="en-IN"/>
+                <w14:ligatures w14:val="none"/>
+              </w:rPr>
+            </w:pPr>
+          </w:p>
+        </w:tc>
+        <w:tc>
+          <w:tcPr>
+            <w:tcW w:w="3200" w:type="dxa"/>
+            <w:gridSpan w:val="2"/>
+            <w:tcBorders>
+              <w:top w:val="single" w:sz="4" w:space="0" w:color="auto"/>
+              <w:left w:val="nil"/>
+              <w:bottom w:val="single" w:sz="4" w:space="0" w:color="auto"/>
+              <w:right w:val="single" w:sz="4" w:space="0" w:color="auto"/>
+            </w:tcBorders>
+            <w:shd w:val="clear" w:color="auto" w:fill="auto"/>
+            <w:noWrap/>
+            <w:vAlign w:val="bottom"/>
+            <w:hideMark/>
+          </w:tcPr>
+          <w:p>
+            <w:pPr>
+              <w:spacing w:after="0" w:line="240" w:lineRule="auto"/>
+              <w:jc w:val="center"/>
+              <w:rPr>
+                <w:rFonts w:ascii="Calibri" w:eastAsia="Times New Roman" w:hAnsi="Calibri" w:cs="Calibri"/>
+                <w:b/>
+                <w:bCs/>
+                <w:color w:val="000000"/>
+                <w:kern w:val="0"/>
+                <w:lang w:eastAsia="en-IN"/>
+                <w14:ligatures w14:val="none"/>
+              </w:rPr>
+            </w:pPr>
+            <w:r>
+              <w:rPr>
+                <w:rFonts w:ascii="Calibri" w:eastAsia="Times New Roman" w:hAnsi="Calibri" w:cs="Calibri"/>
+                <w:b/>
+                <w:bCs/>
+                <w:color w:val="000000"/>
+                <w:kern w:val="0"/>
+                <w:lang w:eastAsia="en-IN"/>
+                <w14:ligatures w14:val="none"/>
+              </w:rPr>
+              <w:t>Actual values</w:t>
+            </w:r>
+          </w:p>
+        </w:tc>
+      </w:tr>
+      <w:tr>
+        <w:trPr>
+          <w:trHeight w:val="300"/>
+        </w:trPr>
+        <w:tc>
+          <w:tcPr>
+            <w:tcW w:w="2500" w:type="dxa"/>
+            <w:gridSpan w:val="2"/>
+            <w:vMerge/>
+            <w:tcBorders>
+              <w:top w:val="nil"/>
+              <w:left w:val="nil"/>
+              <w:bottom w:val="single" w:sz="4" w:space="0" w:color="000000"/>
+              <w:right w:val="single" w:sz="4" w:space="0" w:color="000000"/>
+            </w:tcBorders>
+            <w:vAlign w:val="center"/>
+            <w:hideMark/>
+          </w:tcPr>
+          <w:p>
+            <w:pPr>
+              <w:spacing w:after="0" w:line="240" w:lineRule="auto"/>
+              <w:rPr>
+                <w:rFonts w:ascii="Times New Roman" w:eastAsia="Times New Roman" w:hAnsi="Times New Roman" w:cs="Times New Roman"/>
+                <w:kern w:val="0"/>
+                <w:sz w:val="24"/>
+                <w:szCs w:val="24"/>
+                <w:lang w:eastAsia="en-IN"/>
+                <w14:ligatures w14:val="none"/>
+              </w:rPr>
+            </w:pPr>
+          </w:p>
+        </w:tc>
+        <w:tc>
+          <w:tcPr>
+            <w:tcW w:w="1626" w:type="dxa"/>
+            <w:tcBorders>
+              <w:top w:val="nil"/>
+              <w:left w:val="nil"/>
+              <w:bottom w:val="single" w:sz="4" w:space="0" w:color="auto"/>
+              <w:right w:val="single" w:sz="4" w:space="0" w:color="auto"/>
+            </w:tcBorders>
+            <w:shd w:val="clear" w:color="auto" w:fill="auto"/>
+            <w:noWrap/>
+            <w:vAlign w:val="bottom"/>
+            <w:hideMark/>
+          </w:tcPr>
+          <w:p>
+            <w:pPr>
+              <w:spacing w:after="0" w:line="240" w:lineRule="auto"/>
+              <w:rPr>
+                <w:rFonts w:ascii="Calibri" w:eastAsia="Times New Roman" w:hAnsi="Calibri" w:cs="Calibri"/>
+                <w:b/>
+                <w:bCs/>
+                <w:color w:val="000000"/>
+                <w:kern w:val="0"/>
+                <w:lang w:eastAsia="en-IN"/>
+                <w14:ligatures w14:val="none"/>
+              </w:rPr>
+            </w:pPr>
+            <w:r>
+              <w:rPr>
+                <w:rFonts w:ascii="Calibri" w:eastAsia="Times New Roman" w:hAnsi="Calibri" w:cs="Calibri"/>
+                <w:b/>
+                <w:bCs/>
+                <w:color w:val="000000"/>
+                <w:kern w:val="0"/>
+                <w:lang w:eastAsia="en-IN"/>
+                <w14:ligatures w14:val="none"/>
+              </w:rPr>
+              <w:t>Positive</w:t>
+            </w:r>
+          </w:p>
+        </w:tc>
+        <w:tc>
+          <w:tcPr>
+            <w:tcW w:w="1574" w:type="dxa"/>
+            <w:tcBorders>
+              <w:top w:val="nil"/>
+              <w:left w:val="nil"/>
+              <w:bottom w:val="single" w:sz="4" w:space="0" w:color="auto"/>
+              <w:right w:val="single" w:sz="4" w:space="0" w:color="auto"/>
+            </w:tcBorders>
+            <w:shd w:val="clear" w:color="auto" w:fill="auto"/>
+            <w:noWrap/>
+            <w:vAlign w:val="bottom"/>
+            <w:hideMark/>
+          </w:tcPr>
+          <w:p>
+            <w:pPr>
+              <w:spacing w:after="0" w:line="240" w:lineRule="auto"/>
+              <w:rPr>
+                <w:rFonts w:ascii="Calibri" w:eastAsia="Times New Roman" w:hAnsi="Calibri" w:cs="Calibri"/>
+                <w:b/>
+                <w:bCs/>
+                <w:color w:val="000000"/>
+                <w:kern w:val="0"/>
+                <w:lang w:eastAsia="en-IN"/>
+                <w14:ligatures w14:val="none"/>
+              </w:rPr>
+            </w:pPr>
+            <w:r>
+              <w:rPr>
+                <w:rFonts w:ascii="Calibri" w:eastAsia="Times New Roman" w:hAnsi="Calibri" w:cs="Calibri"/>
+                <w:b/>
+                <w:bCs/>
+                <w:color w:val="000000"/>
+                <w:kern w:val="0"/>
+                <w:lang w:eastAsia="en-IN"/>
+                <w14:ligatures w14:val="none"/>
+              </w:rPr>
+              <w:t>Negative</w:t>
+            </w:r>
+          </w:p>
+        </w:tc>
+      </w:tr>
+      <w:tr>
+        <w:trPr>
+          <w:trHeight w:val="300"/>
+        </w:trPr>
+        <w:tc>
+          <w:tcPr>
+            <w:tcW w:w="1470" w:type="dxa"/>
+            <w:vMerge w:val="restart"/>
+            <w:tcBorders>
+              <w:top w:val="nil"/>
+              <w:left w:val="single" w:sz="4" w:space="0" w:color="auto"/>
+              <w:bottom w:val="single" w:sz="4" w:space="0" w:color="auto"/>
+              <w:right w:val="single" w:sz="4" w:space="0" w:color="auto"/>
+            </w:tcBorders>
+            <w:shd w:val="clear" w:color="auto" w:fill="auto"/>
+            <w:vAlign w:val="center"/>
+            <w:hideMark/>
+          </w:tcPr>
+          <w:p>
+            <w:pPr>
+              <w:spacing w:after="0" w:line="240" w:lineRule="auto"/>
+              <w:jc w:val="center"/>
+              <w:rPr>
+                <w:rFonts w:ascii="Calibri" w:eastAsia="Times New Roman" w:hAnsi="Calibri" w:cs="Calibri"/>
+                <w:b/>
+                <w:bCs/>
+                <w:color w:val="000000"/>
+                <w:kern w:val="0"/>
+                <w:lang w:eastAsia="en-IN"/>
+                <w14:ligatures w14:val="none"/>
+              </w:rPr>
+            </w:pPr>
+            <w:r>
+              <w:rPr>
+                <w:rFonts w:ascii="Calibri" w:eastAsia="Times New Roman" w:hAnsi="Calibri" w:cs="Calibri"/>
+                <w:b/>
+                <w:bCs/>
+                <w:color w:val="000000"/>
+                <w:kern w:val="0"/>
+                <w:lang w:eastAsia="en-IN"/>
+                <w14:ligatures w14:val="none"/>
+              </w:rPr>
+              <w:t>Predicted values</w:t>
+            </w:r>
+          </w:p>
+        </w:tc>
+        <w:tc>
+          <w:tcPr>
+            <w:tcW w:w="1030" w:type="dxa"/>
+            <w:tcBorders>
+              <w:top w:val="nil"/>
+              <w:left w:val="nil"/>
+              <w:bottom w:val="single" w:sz="4" w:space="0" w:color="auto"/>
+              <w:right w:val="single" w:sz="4" w:space="0" w:color="auto"/>
+            </w:tcBorders>
+            <w:shd w:val="clear" w:color="auto" w:fill="auto"/>
+            <w:noWrap/>
+            <w:vAlign w:val="bottom"/>
+            <w:hideMark/>
+          </w:tcPr>
+          <w:p>
+            <w:pPr>
+              <w:spacing w:after="0" w:line="240" w:lineRule="auto"/>
+              <w:rPr>
+                <w:rFonts w:ascii="Calibri" w:eastAsia="Times New Roman" w:hAnsi="Calibri" w:cs="Calibri"/>
+                <w:b/>
+                <w:bCs/>
+                <w:color w:val="000000"/>
+                <w:kern w:val="0"/>
+                <w:lang w:eastAsia="en-IN"/>
+                <w14:ligatures w14:val="none"/>
+              </w:rPr>
+            </w:pPr>
+            <w:r>
+              <w:rPr>
+                <w:rFonts w:ascii="Calibri" w:eastAsia="Times New Roman" w:hAnsi="Calibri" w:cs="Calibri"/>
+                <w:b/>
+                <w:bCs/>
+                <w:color w:val="000000"/>
+                <w:kern w:val="0"/>
+                <w:lang w:eastAsia="en-IN"/>
+                <w14:ligatures w14:val="none"/>
+              </w:rPr>
+              <w:t>Positive</w:t>
+            </w:r>
+          </w:p>
+        </w:tc>
+        <w:tc>
+          <w:tcPr>
+            <w:tcW w:w="1626" w:type="dxa"/>
+            <w:tcBorders>
+              <w:top w:val="nil"/>
+              <w:left w:val="nil"/>
+              <w:bottom w:val="single" w:sz="4" w:space="0" w:color="auto"/>
+              <w:right w:val="single" w:sz="4" w:space="0" w:color="auto"/>
+            </w:tcBorders>
+            <w:shd w:val="clear" w:color="auto" w:fill="auto"/>
+            <w:noWrap/>
+            <w:vAlign w:val="bottom"/>
+            <w:hideMark/>
+          </w:tcPr>
+          <w:p>
+            <w:pPr>
+              <w:spacing w:after="0" w:line="240" w:lineRule="auto"/>
+              <w:rPr>
+                <w:rFonts w:ascii="Calibri" w:eastAsia="Times New Roman" w:hAnsi="Calibri" w:cs="Calibri"/>
+                <w:color w:val="000000"/>
+                <w:kern w:val="0"/>
+                <w:lang w:eastAsia="en-IN"/>
+                <w14:ligatures w14:val="none"/>
+              </w:rPr>
+            </w:pPr>
+            <w:r>
+              <w:rPr>
+                <w:rFonts w:ascii="Calibri" w:eastAsia="Times New Roman" w:hAnsi="Calibri" w:cs="Calibri"/>
+                <w:color w:val="000000"/>
+                <w:kern w:val="0"/>
+                <w:lang w:eastAsia="en-IN"/>
+                <w14:ligatures w14:val="none"/>
+              </w:rPr>
+              <w:t>True Positive</w:t>
+            </w:r>
+          </w:p>
+        </w:tc>
+        <w:tc>
+          <w:tcPr>
+            <w:tcW w:w="1574" w:type="dxa"/>
+            <w:tcBorders>
+              <w:top w:val="nil"/>
+              <w:left w:val="nil"/>
+              <w:bottom w:val="single" w:sz="4" w:space="0" w:color="auto"/>
+              <w:right w:val="single" w:sz="4" w:space="0" w:color="auto"/>
+            </w:tcBorders>
+            <w:shd w:val="clear" w:color="auto" w:fill="auto"/>
+            <w:noWrap/>
+            <w:vAlign w:val="bottom"/>
+            <w:hideMark/>
+          </w:tcPr>
+          <w:p>
+            <w:pPr>
+              <w:spacing w:after="0" w:line="240" w:lineRule="auto"/>
+              <w:rPr>
+                <w:rFonts w:ascii="Calibri" w:eastAsia="Times New Roman" w:hAnsi="Calibri" w:cs="Calibri"/>
+                <w:color w:val="000000"/>
+                <w:kern w:val="0"/>
+                <w:lang w:eastAsia="en-IN"/>
+                <w14:ligatures w14:val="none"/>
+              </w:rPr>
+            </w:pPr>
+            <w:r>
+              <w:rPr>
+                <w:rFonts w:ascii="Calibri" w:eastAsia="Times New Roman" w:hAnsi="Calibri" w:cs="Calibri"/>
+                <w:color w:val="000000"/>
+                <w:kern w:val="0"/>
+                <w:lang w:eastAsia="en-IN"/>
+                <w14:ligatures w14:val="none"/>
+              </w:rPr>
+              <w:t>False Positive</w:t>
+            </w:r>
+          </w:p>
+        </w:tc>
+      </w:tr>
+      <w:tr>
+        <w:trPr>
+          <w:trHeight w:val="300"/>
+        </w:trPr>
+        <w:tc>
+          <w:tcPr>
+            <w:tcW w:w="1470" w:type="dxa"/>
+            <w:vMerge/>
+            <w:tcBorders>
+              <w:top w:val="nil"/>
+              <w:left w:val="single" w:sz="4" w:space="0" w:color="auto"/>
+              <w:bottom w:val="single" w:sz="4" w:space="0" w:color="auto"/>
+              <w:right w:val="single" w:sz="4" w:space="0" w:color="auto"/>
+            </w:tcBorders>
+            <w:vAlign w:val="center"/>
+            <w:hideMark/>
+          </w:tcPr>
+          <w:p>
+            <w:pPr>
+              <w:spacing w:after="0" w:line="240" w:lineRule="auto"/>
+              <w:rPr>
+                <w:rFonts w:ascii="Calibri" w:eastAsia="Times New Roman" w:hAnsi="Calibri" w:cs="Calibri"/>
+                <w:b/>
+                <w:bCs/>
+                <w:color w:val="000000"/>
+                <w:kern w:val="0"/>
+                <w:lang w:eastAsia="en-IN"/>
+                <w14:ligatures w14:val="none"/>
+              </w:rPr>
+            </w:pPr>
+          </w:p>
+        </w:tc>
+        <w:tc>
+          <w:tcPr>
+            <w:tcW w:w="1030" w:type="dxa"/>
+            <w:tcBorders>
+              <w:top w:val="nil"/>
+              <w:left w:val="nil"/>
+              <w:bottom w:val="single" w:sz="4" w:space="0" w:color="auto"/>
+              <w:right w:val="single" w:sz="4" w:space="0" w:color="auto"/>
+            </w:tcBorders>
+            <w:shd w:val="clear" w:color="auto" w:fill="auto"/>
+            <w:noWrap/>
+            <w:vAlign w:val="bottom"/>
+            <w:hideMark/>
+          </w:tcPr>
+          <w:p>
+            <w:pPr>
+              <w:spacing w:after="0" w:line="240" w:lineRule="auto"/>
+              <w:rPr>
+                <w:rFonts w:ascii="Calibri" w:eastAsia="Times New Roman" w:hAnsi="Calibri" w:cs="Calibri"/>
+                <w:b/>
+                <w:bCs/>
+                <w:color w:val="000000"/>
+                <w:kern w:val="0"/>
+                <w:lang w:eastAsia="en-IN"/>
+                <w14:ligatures w14:val="none"/>
+              </w:rPr>
+            </w:pPr>
+            <w:r>
+              <w:rPr>
+                <w:rFonts w:ascii="Calibri" w:eastAsia="Times New Roman" w:hAnsi="Calibri" w:cs="Calibri"/>
+                <w:b/>
+                <w:bCs/>
+                <w:color w:val="000000"/>
+                <w:kern w:val="0"/>
+                <w:lang w:eastAsia="en-IN"/>
+                <w14:ligatures w14:val="none"/>
+              </w:rPr>
+              <w:t>Negative</w:t>
+            </w:r>
+          </w:p>
+        </w:tc>
+        <w:tc>
+          <w:tcPr>
+            <w:tcW w:w="1626" w:type="dxa"/>
+            <w:tcBorders>
+              <w:top w:val="nil"/>
+              <w:left w:val="nil"/>
+              <w:bottom w:val="single" w:sz="4" w:space="0" w:color="auto"/>
+              <w:right w:val="single" w:sz="4" w:space="0" w:color="auto"/>
+            </w:tcBorders>
+            <w:shd w:val="clear" w:color="auto" w:fill="auto"/>
+            <w:noWrap/>
+            <w:vAlign w:val="bottom"/>
+            <w:hideMark/>
+          </w:tcPr>
+          <w:p>
+            <w:pPr>
+              <w:spacing w:after="0" w:line="240" w:lineRule="auto"/>
+              <w:rPr>
+                <w:rFonts w:ascii="Calibri" w:eastAsia="Times New Roman" w:hAnsi="Calibri" w:cs="Calibri"/>
+                <w:color w:val="000000"/>
+                <w:kern w:val="0"/>
+                <w:lang w:eastAsia="en-IN"/>
+                <w14:ligatures w14:val="none"/>
+              </w:rPr>
+            </w:pPr>
+            <w:r>
+              <w:rPr>
+                <w:rFonts w:ascii="Calibri" w:eastAsia="Times New Roman" w:hAnsi="Calibri" w:cs="Calibri"/>
+                <w:color w:val="000000"/>
+                <w:kern w:val="0"/>
+                <w:lang w:eastAsia="en-IN"/>
+                <w14:ligatures w14:val="none"/>
+              </w:rPr>
+              <w:t>False Negative</w:t>
+            </w:r>
+          </w:p>
+        </w:tc>
+        <w:tc>
+          <w:tcPr>
+            <w:tcW w:w="1574" w:type="dxa"/>
+            <w:tcBorders>
+              <w:top w:val="nil"/>
+              <w:left w:val="nil"/>
+              <w:bottom w:val="single" w:sz="4" w:space="0" w:color="auto"/>
+              <w:right w:val="single" w:sz="4" w:space="0" w:color="auto"/>
+            </w:tcBorders>
+            <w:shd w:val="clear" w:color="auto" w:fill="auto"/>
+            <w:noWrap/>
+            <w:vAlign w:val="bottom"/>
+            <w:hideMark/>
+          </w:tcPr>
+          <w:p>
+            <w:pPr>
+              <w:spacing w:after="0" w:line="240" w:lineRule="auto"/>
+              <w:rPr>
+                <w:rFonts w:ascii="Calibri" w:eastAsia="Times New Roman" w:hAnsi="Calibri" w:cs="Calibri"/>
+                <w:color w:val="000000"/>
+                <w:kern w:val="0"/>
+                <w:lang w:eastAsia="en-IN"/>
+                <w14:ligatures w14:val="none"/>
+              </w:rPr>
+            </w:pPr>
+            <w:r>
+              <w:rPr>
+                <w:rFonts w:ascii="Calibri" w:eastAsia="Times New Roman" w:hAnsi="Calibri" w:cs="Calibri"/>
+                <w:color w:val="000000"/>
+                <w:kern w:val="0"/>
+                <w:lang w:eastAsia="en-IN"/>
+                <w14:ligatures w14:val="none"/>
+              </w:rPr>
+              <w:t>True Negative</w:t>
+            </w:r>
+          </w:p>
+        </w:tc>
+      </w:tr>
+    </w:tbl>
+    <w:p>
+      <w:pPr>
+        <w:pStyle w:val="ListParagraph"/>
+        <w:numPr>
+          <w:ilvl w:val="0"/>
+          <w:numId w:val="9"/>
+        </w:numPr>
+      </w:pPr>
+      <w:r>
+        <w:t>Representation of Confusion Matrix for Binary classifier: -</w:t>
+      </w:r>
+      <w:r>
+        <w:br/>
+      </w:r>
+      <w:r>
+        <w:br/>
+      </w:r>
+    </w:p>
+    <w:p>
+      <w:pPr>
+        <w:ind w:left="1800"/>
+      </w:pPr>
+      <w:r>
+        <w:br/>
+      </w:r>
+    </w:p>
+    <w:p>
+      <w:pPr>
+        <w:ind w:left="1800"/>
+      </w:pPr>
+    </w:p>
     <w:p/>
+    <w:p>
+      <w:pPr>
+        <w:pStyle w:val="ListParagraph"/>
+        <w:numPr>
+          <w:ilvl w:val="0"/>
+          <w:numId w:val="9"/>
+        </w:numPr>
+      </w:pPr>
+      <w:r>
+        <w:t>Representation of Confusion Matrix for Multi-class classifier: -</w:t>
+      </w:r>
+      <w:r>
+        <w:br/>
+        <w:t>Assuming 3 classes: Class 1, Class 2, Class 3.</w:t>
+      </w:r>
+      <w:r>
+        <w:br/>
+      </w:r>
+    </w:p>
+    <w:tbl>
+      <w:tblPr>
+        <w:tblW w:w="5180" w:type="dxa"/>
+        <w:tblInd w:w="2385" w:type="dxa"/>
+        <w:tblLook w:val="04A0" w:firstRow="1" w:lastRow="0" w:firstColumn="1" w:lastColumn="0" w:noHBand="0" w:noVBand="1"/>
+      </w:tblPr>
+      <w:tblGrid>
+        <w:gridCol w:w="1340"/>
+        <w:gridCol w:w="960"/>
+        <w:gridCol w:w="960"/>
+        <w:gridCol w:w="960"/>
+        <w:gridCol w:w="960"/>
+      </w:tblGrid>
+      <w:tr>
+        <w:trPr>
+          <w:trHeight w:val="300"/>
+        </w:trPr>
+        <w:tc>
+          <w:tcPr>
+            <w:tcW w:w="2300" w:type="dxa"/>
+            <w:gridSpan w:val="2"/>
+            <w:vMerge w:val="restart"/>
+            <w:tcBorders>
+              <w:top w:val="nil"/>
+              <w:left w:val="nil"/>
+              <w:bottom w:val="single" w:sz="4" w:space="0" w:color="000000"/>
+              <w:right w:val="single" w:sz="4" w:space="0" w:color="000000"/>
+            </w:tcBorders>
+            <w:shd w:val="clear" w:color="auto" w:fill="auto"/>
+            <w:noWrap/>
+            <w:vAlign w:val="bottom"/>
+            <w:hideMark/>
+          </w:tcPr>
+          <w:p>
+            <w:pPr>
+              <w:spacing w:after="0" w:line="240" w:lineRule="auto"/>
+              <w:rPr>
+                <w:rFonts w:ascii="Times New Roman" w:eastAsia="Times New Roman" w:hAnsi="Times New Roman" w:cs="Times New Roman"/>
+                <w:kern w:val="0"/>
+                <w:sz w:val="24"/>
+                <w:szCs w:val="24"/>
+                <w:lang w:eastAsia="en-IN"/>
+                <w14:ligatures w14:val="none"/>
+              </w:rPr>
+            </w:pPr>
+          </w:p>
+        </w:tc>
+        <w:tc>
+          <w:tcPr>
+            <w:tcW w:w="2880" w:type="dxa"/>
+            <w:gridSpan w:val="3"/>
+            <w:tcBorders>
+              <w:top w:val="single" w:sz="4" w:space="0" w:color="auto"/>
+              <w:left w:val="nil"/>
+              <w:bottom w:val="single" w:sz="4" w:space="0" w:color="auto"/>
+              <w:right w:val="single" w:sz="4" w:space="0" w:color="auto"/>
+            </w:tcBorders>
+            <w:shd w:val="clear" w:color="auto" w:fill="auto"/>
+            <w:noWrap/>
+            <w:vAlign w:val="bottom"/>
+            <w:hideMark/>
+          </w:tcPr>
+          <w:p>
+            <w:pPr>
+              <w:spacing w:after="0" w:line="240" w:lineRule="auto"/>
+              <w:jc w:val="center"/>
+              <w:rPr>
+                <w:rFonts w:ascii="Calibri" w:eastAsia="Times New Roman" w:hAnsi="Calibri" w:cs="Calibri"/>
+                <w:b/>
+                <w:bCs/>
+                <w:color w:val="000000"/>
+                <w:kern w:val="0"/>
+                <w:lang w:eastAsia="en-IN"/>
+                <w14:ligatures w14:val="none"/>
+              </w:rPr>
+            </w:pPr>
+            <w:r>
+              <w:rPr>
+                <w:rFonts w:ascii="Calibri" w:eastAsia="Times New Roman" w:hAnsi="Calibri" w:cs="Calibri"/>
+                <w:b/>
+                <w:bCs/>
+                <w:color w:val="000000"/>
+                <w:kern w:val="0"/>
+                <w:lang w:eastAsia="en-IN"/>
+                <w14:ligatures w14:val="none"/>
+              </w:rPr>
+              <w:t>Actual values</w:t>
+            </w:r>
+          </w:p>
+        </w:tc>
+      </w:tr>
+      <w:tr>
+        <w:trPr>
+          <w:trHeight w:val="300"/>
+        </w:trPr>
+        <w:tc>
+          <w:tcPr>
+            <w:tcW w:w="2300" w:type="dxa"/>
+            <w:gridSpan w:val="2"/>
+            <w:vMerge/>
+            <w:tcBorders>
+              <w:top w:val="nil"/>
+              <w:left w:val="nil"/>
+              <w:bottom w:val="single" w:sz="4" w:space="0" w:color="000000"/>
+              <w:right w:val="single" w:sz="4" w:space="0" w:color="000000"/>
+            </w:tcBorders>
+            <w:vAlign w:val="center"/>
+            <w:hideMark/>
+          </w:tcPr>
+          <w:p>
+            <w:pPr>
+              <w:spacing w:after="0" w:line="240" w:lineRule="auto"/>
+              <w:rPr>
+                <w:rFonts w:ascii="Times New Roman" w:eastAsia="Times New Roman" w:hAnsi="Times New Roman" w:cs="Times New Roman"/>
+                <w:kern w:val="0"/>
+                <w:sz w:val="24"/>
+                <w:szCs w:val="24"/>
+                <w:lang w:eastAsia="en-IN"/>
+                <w14:ligatures w14:val="none"/>
+              </w:rPr>
+            </w:pPr>
+          </w:p>
+        </w:tc>
+        <w:tc>
+          <w:tcPr>
+            <w:tcW w:w="960" w:type="dxa"/>
+            <w:tcBorders>
+              <w:top w:val="nil"/>
+              <w:left w:val="nil"/>
+              <w:bottom w:val="single" w:sz="4" w:space="0" w:color="auto"/>
+              <w:right w:val="single" w:sz="4" w:space="0" w:color="auto"/>
+            </w:tcBorders>
+            <w:shd w:val="clear" w:color="auto" w:fill="auto"/>
+            <w:noWrap/>
+            <w:vAlign w:val="bottom"/>
+            <w:hideMark/>
+          </w:tcPr>
+          <w:p>
+            <w:pPr>
+              <w:spacing w:after="0" w:line="240" w:lineRule="auto"/>
+              <w:rPr>
+                <w:rFonts w:ascii="Calibri" w:eastAsia="Times New Roman" w:hAnsi="Calibri" w:cs="Calibri"/>
+                <w:b/>
+                <w:bCs/>
+                <w:color w:val="000000"/>
+                <w:kern w:val="0"/>
+                <w:lang w:eastAsia="en-IN"/>
+                <w14:ligatures w14:val="none"/>
+              </w:rPr>
+            </w:pPr>
+            <w:r>
+              <w:rPr>
+                <w:rFonts w:ascii="Calibri" w:eastAsia="Times New Roman" w:hAnsi="Calibri" w:cs="Calibri"/>
+                <w:b/>
+                <w:bCs/>
+                <w:color w:val="000000"/>
+                <w:kern w:val="0"/>
+                <w:lang w:eastAsia="en-IN"/>
+                <w14:ligatures w14:val="none"/>
+              </w:rPr>
+              <w:t>Class 1</w:t>
+            </w:r>
+          </w:p>
+        </w:tc>
+        <w:tc>
+          <w:tcPr>
+            <w:tcW w:w="960" w:type="dxa"/>
+            <w:tcBorders>
+              <w:top w:val="nil"/>
+              <w:left w:val="nil"/>
+              <w:bottom w:val="single" w:sz="4" w:space="0" w:color="auto"/>
+              <w:right w:val="single" w:sz="4" w:space="0" w:color="auto"/>
+            </w:tcBorders>
+            <w:shd w:val="clear" w:color="auto" w:fill="auto"/>
+            <w:noWrap/>
+            <w:vAlign w:val="bottom"/>
+            <w:hideMark/>
+          </w:tcPr>
+          <w:p>
+            <w:pPr>
+              <w:spacing w:after="0" w:line="240" w:lineRule="auto"/>
+              <w:rPr>
+                <w:rFonts w:ascii="Calibri" w:eastAsia="Times New Roman" w:hAnsi="Calibri" w:cs="Calibri"/>
+                <w:b/>
+                <w:bCs/>
+                <w:color w:val="000000"/>
+                <w:kern w:val="0"/>
+                <w:lang w:eastAsia="en-IN"/>
+                <w14:ligatures w14:val="none"/>
+              </w:rPr>
+            </w:pPr>
+            <w:r>
+              <w:rPr>
+                <w:rFonts w:ascii="Calibri" w:eastAsia="Times New Roman" w:hAnsi="Calibri" w:cs="Calibri"/>
+                <w:b/>
+                <w:bCs/>
+                <w:color w:val="000000"/>
+                <w:kern w:val="0"/>
+                <w:lang w:eastAsia="en-IN"/>
+                <w14:ligatures w14:val="none"/>
+              </w:rPr>
+              <w:t>Class 2</w:t>
+            </w:r>
+          </w:p>
+        </w:tc>
+        <w:tc>
+          <w:tcPr>
+            <w:tcW w:w="960" w:type="dxa"/>
+            <w:tcBorders>
+              <w:top w:val="nil"/>
+              <w:left w:val="nil"/>
+              <w:bottom w:val="single" w:sz="4" w:space="0" w:color="auto"/>
+              <w:right w:val="single" w:sz="4" w:space="0" w:color="auto"/>
+            </w:tcBorders>
+            <w:shd w:val="clear" w:color="auto" w:fill="auto"/>
+            <w:noWrap/>
+            <w:vAlign w:val="bottom"/>
+            <w:hideMark/>
+          </w:tcPr>
+          <w:p>
+            <w:pPr>
+              <w:spacing w:after="0" w:line="240" w:lineRule="auto"/>
+              <w:rPr>
+                <w:rFonts w:ascii="Calibri" w:eastAsia="Times New Roman" w:hAnsi="Calibri" w:cs="Calibri"/>
+                <w:b/>
+                <w:bCs/>
+                <w:color w:val="000000"/>
+                <w:kern w:val="0"/>
+                <w:lang w:eastAsia="en-IN"/>
+                <w14:ligatures w14:val="none"/>
+              </w:rPr>
+            </w:pPr>
+            <w:r>
+              <w:rPr>
+                <w:rFonts w:ascii="Calibri" w:eastAsia="Times New Roman" w:hAnsi="Calibri" w:cs="Calibri"/>
+                <w:b/>
+                <w:bCs/>
+                <w:color w:val="000000"/>
+                <w:kern w:val="0"/>
+                <w:lang w:eastAsia="en-IN"/>
+                <w14:ligatures w14:val="none"/>
+              </w:rPr>
+              <w:t>Class 3</w:t>
+            </w:r>
+          </w:p>
+        </w:tc>
+      </w:tr>
+      <w:tr>
+        <w:trPr>
+          <w:trHeight w:val="300"/>
+        </w:trPr>
+        <w:tc>
+          <w:tcPr>
+            <w:tcW w:w="1340" w:type="dxa"/>
+            <w:vMerge w:val="restart"/>
+            <w:tcBorders>
+              <w:top w:val="nil"/>
+              <w:left w:val="single" w:sz="4" w:space="0" w:color="auto"/>
+              <w:bottom w:val="single" w:sz="4" w:space="0" w:color="auto"/>
+              <w:right w:val="single" w:sz="4" w:space="0" w:color="auto"/>
+            </w:tcBorders>
+            <w:shd w:val="clear" w:color="auto" w:fill="auto"/>
+            <w:vAlign w:val="center"/>
+            <w:hideMark/>
+          </w:tcPr>
+          <w:p>
+            <w:pPr>
+              <w:spacing w:after="0" w:line="240" w:lineRule="auto"/>
+              <w:jc w:val="center"/>
+              <w:rPr>
+                <w:rFonts w:ascii="Calibri" w:eastAsia="Times New Roman" w:hAnsi="Calibri" w:cs="Calibri"/>
+                <w:b/>
+                <w:bCs/>
+                <w:color w:val="000000"/>
+                <w:kern w:val="0"/>
+                <w:lang w:eastAsia="en-IN"/>
+                <w14:ligatures w14:val="none"/>
+              </w:rPr>
+            </w:pPr>
+            <w:r>
+              <w:rPr>
+                <w:rFonts w:ascii="Calibri" w:eastAsia="Times New Roman" w:hAnsi="Calibri" w:cs="Calibri"/>
+                <w:b/>
+                <w:bCs/>
+                <w:color w:val="000000"/>
+                <w:kern w:val="0"/>
+                <w:lang w:eastAsia="en-IN"/>
+                <w14:ligatures w14:val="none"/>
+              </w:rPr>
+              <w:t>Predicted values</w:t>
+            </w:r>
+          </w:p>
+        </w:tc>
+        <w:tc>
+          <w:tcPr>
+            <w:tcW w:w="960" w:type="dxa"/>
+            <w:tcBorders>
+              <w:top w:val="nil"/>
+              <w:left w:val="nil"/>
+              <w:bottom w:val="single" w:sz="4" w:space="0" w:color="auto"/>
+              <w:right w:val="single" w:sz="4" w:space="0" w:color="auto"/>
+            </w:tcBorders>
+            <w:shd w:val="clear" w:color="auto" w:fill="auto"/>
+            <w:noWrap/>
+            <w:vAlign w:val="bottom"/>
+            <w:hideMark/>
+          </w:tcPr>
+          <w:p>
+            <w:pPr>
+              <w:spacing w:after="0" w:line="240" w:lineRule="auto"/>
+              <w:rPr>
+                <w:rFonts w:ascii="Calibri" w:eastAsia="Times New Roman" w:hAnsi="Calibri" w:cs="Calibri"/>
+                <w:b/>
+                <w:bCs/>
+                <w:color w:val="000000"/>
+                <w:kern w:val="0"/>
+                <w:lang w:eastAsia="en-IN"/>
+                <w14:ligatures w14:val="none"/>
+              </w:rPr>
+            </w:pPr>
+            <w:r>
+              <w:rPr>
+                <w:rFonts w:ascii="Calibri" w:eastAsia="Times New Roman" w:hAnsi="Calibri" w:cs="Calibri"/>
+                <w:b/>
+                <w:bCs/>
+                <w:color w:val="000000"/>
+                <w:kern w:val="0"/>
+                <w:lang w:eastAsia="en-IN"/>
+                <w14:ligatures w14:val="none"/>
+              </w:rPr>
+              <w:t>Class 1</w:t>
+            </w:r>
+          </w:p>
+        </w:tc>
+        <w:tc>
+          <w:tcPr>
+            <w:tcW w:w="960" w:type="dxa"/>
+            <w:tcBorders>
+              <w:top w:val="nil"/>
+              <w:left w:val="nil"/>
+              <w:bottom w:val="single" w:sz="4" w:space="0" w:color="auto"/>
+              <w:right w:val="single" w:sz="4" w:space="0" w:color="auto"/>
+            </w:tcBorders>
+            <w:shd w:val="clear" w:color="auto" w:fill="auto"/>
+            <w:noWrap/>
+            <w:vAlign w:val="bottom"/>
+            <w:hideMark/>
+          </w:tcPr>
+          <w:p>
+            <w:pPr>
+              <w:spacing w:after="0" w:line="240" w:lineRule="auto"/>
+              <w:rPr>
+                <w:rFonts w:ascii="Calibri" w:eastAsia="Times New Roman" w:hAnsi="Calibri" w:cs="Calibri"/>
+                <w:color w:val="000000"/>
+                <w:kern w:val="0"/>
+                <w:lang w:eastAsia="en-IN"/>
+                <w14:ligatures w14:val="none"/>
+              </w:rPr>
+            </w:pPr>
+            <w:r>
+              <w:rPr>
+                <w:rFonts w:ascii="Calibri" w:eastAsia="Times New Roman" w:hAnsi="Calibri" w:cs="Calibri"/>
+                <w:color w:val="000000"/>
+                <w:kern w:val="0"/>
+                <w:lang w:eastAsia="en-IN"/>
+                <w14:ligatures w14:val="none"/>
+              </w:rPr>
+              <w:t>Cell 1</w:t>
+            </w:r>
+          </w:p>
+        </w:tc>
+        <w:tc>
+          <w:tcPr>
+            <w:tcW w:w="960" w:type="dxa"/>
+            <w:tcBorders>
+              <w:top w:val="nil"/>
+              <w:left w:val="nil"/>
+              <w:bottom w:val="single" w:sz="4" w:space="0" w:color="auto"/>
+              <w:right w:val="single" w:sz="4" w:space="0" w:color="auto"/>
+            </w:tcBorders>
+            <w:shd w:val="clear" w:color="auto" w:fill="auto"/>
+            <w:noWrap/>
+            <w:vAlign w:val="bottom"/>
+            <w:hideMark/>
+          </w:tcPr>
+          <w:p>
+            <w:pPr>
+              <w:spacing w:after="0" w:line="240" w:lineRule="auto"/>
+              <w:rPr>
+                <w:rFonts w:ascii="Calibri" w:eastAsia="Times New Roman" w:hAnsi="Calibri" w:cs="Calibri"/>
+                <w:color w:val="000000"/>
+                <w:kern w:val="0"/>
+                <w:lang w:eastAsia="en-IN"/>
+                <w14:ligatures w14:val="none"/>
+              </w:rPr>
+            </w:pPr>
+            <w:r>
+              <w:rPr>
+                <w:rFonts w:ascii="Calibri" w:eastAsia="Times New Roman" w:hAnsi="Calibri" w:cs="Calibri"/>
+                <w:color w:val="000000"/>
+                <w:kern w:val="0"/>
+                <w:lang w:eastAsia="en-IN"/>
+                <w14:ligatures w14:val="none"/>
+              </w:rPr>
+              <w:t>Cell 2</w:t>
+            </w:r>
+          </w:p>
+        </w:tc>
+        <w:tc>
+          <w:tcPr>
+            <w:tcW w:w="960" w:type="dxa"/>
+            <w:tcBorders>
+              <w:top w:val="nil"/>
+              <w:left w:val="nil"/>
+              <w:bottom w:val="single" w:sz="4" w:space="0" w:color="auto"/>
+              <w:right w:val="single" w:sz="4" w:space="0" w:color="auto"/>
+            </w:tcBorders>
+            <w:shd w:val="clear" w:color="auto" w:fill="auto"/>
+            <w:noWrap/>
+            <w:vAlign w:val="bottom"/>
+            <w:hideMark/>
+          </w:tcPr>
+          <w:p>
+            <w:pPr>
+              <w:spacing w:after="0" w:line="240" w:lineRule="auto"/>
+              <w:rPr>
+                <w:rFonts w:ascii="Calibri" w:eastAsia="Times New Roman" w:hAnsi="Calibri" w:cs="Calibri"/>
+                <w:color w:val="000000"/>
+                <w:kern w:val="0"/>
+                <w:lang w:eastAsia="en-IN"/>
+                <w14:ligatures w14:val="none"/>
+              </w:rPr>
+            </w:pPr>
+            <w:r>
+              <w:rPr>
+                <w:rFonts w:ascii="Calibri" w:eastAsia="Times New Roman" w:hAnsi="Calibri" w:cs="Calibri"/>
+                <w:color w:val="000000"/>
+                <w:kern w:val="0"/>
+                <w:lang w:eastAsia="en-IN"/>
+                <w14:ligatures w14:val="none"/>
+              </w:rPr>
+              <w:t>Cell 3</w:t>
+            </w:r>
+          </w:p>
+        </w:tc>
+      </w:tr>
+      <w:tr>
+        <w:trPr>
+          <w:trHeight w:val="300"/>
+        </w:trPr>
+        <w:tc>
+          <w:tcPr>
+            <w:tcW w:w="1340" w:type="dxa"/>
+            <w:vMerge/>
+            <w:tcBorders>
+              <w:top w:val="nil"/>
+              <w:left w:val="single" w:sz="4" w:space="0" w:color="auto"/>
+              <w:bottom w:val="single" w:sz="4" w:space="0" w:color="auto"/>
+              <w:right w:val="single" w:sz="4" w:space="0" w:color="auto"/>
+            </w:tcBorders>
+            <w:vAlign w:val="center"/>
+            <w:hideMark/>
+          </w:tcPr>
+          <w:p>
+            <w:pPr>
+              <w:spacing w:after="0" w:line="240" w:lineRule="auto"/>
+              <w:rPr>
+                <w:rFonts w:ascii="Calibri" w:eastAsia="Times New Roman" w:hAnsi="Calibri" w:cs="Calibri"/>
+                <w:b/>
+                <w:bCs/>
+                <w:color w:val="000000"/>
+                <w:kern w:val="0"/>
+                <w:lang w:eastAsia="en-IN"/>
+                <w14:ligatures w14:val="none"/>
+              </w:rPr>
+            </w:pPr>
+          </w:p>
+        </w:tc>
+        <w:tc>
+          <w:tcPr>
+            <w:tcW w:w="960" w:type="dxa"/>
+            <w:tcBorders>
+              <w:top w:val="nil"/>
+              <w:left w:val="nil"/>
+              <w:bottom w:val="single" w:sz="4" w:space="0" w:color="auto"/>
+              <w:right w:val="single" w:sz="4" w:space="0" w:color="auto"/>
+            </w:tcBorders>
+            <w:shd w:val="clear" w:color="auto" w:fill="auto"/>
+            <w:noWrap/>
+            <w:vAlign w:val="bottom"/>
+            <w:hideMark/>
+          </w:tcPr>
+          <w:p>
+            <w:pPr>
+              <w:spacing w:after="0" w:line="240" w:lineRule="auto"/>
+              <w:rPr>
+                <w:rFonts w:ascii="Calibri" w:eastAsia="Times New Roman" w:hAnsi="Calibri" w:cs="Calibri"/>
+                <w:b/>
+                <w:bCs/>
+                <w:color w:val="000000"/>
+                <w:kern w:val="0"/>
+                <w:lang w:eastAsia="en-IN"/>
+                <w14:ligatures w14:val="none"/>
+              </w:rPr>
+            </w:pPr>
+            <w:r>
+              <w:rPr>
+                <w:rFonts w:ascii="Calibri" w:eastAsia="Times New Roman" w:hAnsi="Calibri" w:cs="Calibri"/>
+                <w:b/>
+                <w:bCs/>
+                <w:color w:val="000000"/>
+                <w:kern w:val="0"/>
+                <w:lang w:eastAsia="en-IN"/>
+                <w14:ligatures w14:val="none"/>
+              </w:rPr>
+              <w:t>Class 2</w:t>
+            </w:r>
+          </w:p>
+        </w:tc>
+        <w:tc>
+          <w:tcPr>
+            <w:tcW w:w="960" w:type="dxa"/>
+            <w:tcBorders>
+              <w:top w:val="nil"/>
+              <w:left w:val="nil"/>
+              <w:bottom w:val="single" w:sz="4" w:space="0" w:color="auto"/>
+              <w:right w:val="single" w:sz="4" w:space="0" w:color="auto"/>
+            </w:tcBorders>
+            <w:shd w:val="clear" w:color="auto" w:fill="auto"/>
+            <w:noWrap/>
+            <w:vAlign w:val="bottom"/>
+            <w:hideMark/>
+          </w:tcPr>
+          <w:p>
+            <w:pPr>
+              <w:spacing w:after="0" w:line="240" w:lineRule="auto"/>
+              <w:rPr>
+                <w:rFonts w:ascii="Calibri" w:eastAsia="Times New Roman" w:hAnsi="Calibri" w:cs="Calibri"/>
+                <w:color w:val="000000"/>
+                <w:kern w:val="0"/>
+                <w:lang w:eastAsia="en-IN"/>
+                <w14:ligatures w14:val="none"/>
+              </w:rPr>
+            </w:pPr>
+            <w:r>
+              <w:rPr>
+                <w:rFonts w:ascii="Calibri" w:eastAsia="Times New Roman" w:hAnsi="Calibri" w:cs="Calibri"/>
+                <w:color w:val="000000"/>
+                <w:kern w:val="0"/>
+                <w:lang w:eastAsia="en-IN"/>
+                <w14:ligatures w14:val="none"/>
+              </w:rPr>
+              <w:t>Cell 4</w:t>
+            </w:r>
+          </w:p>
+        </w:tc>
+        <w:tc>
+          <w:tcPr>
+            <w:tcW w:w="960" w:type="dxa"/>
+            <w:tcBorders>
+              <w:top w:val="nil"/>
+              <w:left w:val="nil"/>
+              <w:bottom w:val="single" w:sz="4" w:space="0" w:color="auto"/>
+              <w:right w:val="single" w:sz="4" w:space="0" w:color="auto"/>
+            </w:tcBorders>
+            <w:shd w:val="clear" w:color="auto" w:fill="auto"/>
+            <w:noWrap/>
+            <w:vAlign w:val="bottom"/>
+            <w:hideMark/>
+          </w:tcPr>
+          <w:p>
+            <w:pPr>
+              <w:spacing w:after="0" w:line="240" w:lineRule="auto"/>
+              <w:rPr>
+                <w:rFonts w:ascii="Calibri" w:eastAsia="Times New Roman" w:hAnsi="Calibri" w:cs="Calibri"/>
+                <w:color w:val="000000"/>
+                <w:kern w:val="0"/>
+                <w:lang w:eastAsia="en-IN"/>
+                <w14:ligatures w14:val="none"/>
+              </w:rPr>
+            </w:pPr>
+            <w:r>
+              <w:rPr>
+                <w:rFonts w:ascii="Calibri" w:eastAsia="Times New Roman" w:hAnsi="Calibri" w:cs="Calibri"/>
+                <w:color w:val="000000"/>
+                <w:kern w:val="0"/>
+                <w:lang w:eastAsia="en-IN"/>
+                <w14:ligatures w14:val="none"/>
+              </w:rPr>
+              <w:t>Cell 5</w:t>
+            </w:r>
+          </w:p>
+        </w:tc>
+        <w:tc>
+          <w:tcPr>
+            <w:tcW w:w="960" w:type="dxa"/>
+            <w:tcBorders>
+              <w:top w:val="nil"/>
+              <w:left w:val="nil"/>
+              <w:bottom w:val="single" w:sz="4" w:space="0" w:color="auto"/>
+              <w:right w:val="single" w:sz="4" w:space="0" w:color="auto"/>
+            </w:tcBorders>
+            <w:shd w:val="clear" w:color="auto" w:fill="auto"/>
+            <w:noWrap/>
+            <w:vAlign w:val="bottom"/>
+            <w:hideMark/>
+          </w:tcPr>
+          <w:p>
+            <w:pPr>
+              <w:spacing w:after="0" w:line="240" w:lineRule="auto"/>
+              <w:rPr>
+                <w:rFonts w:ascii="Calibri" w:eastAsia="Times New Roman" w:hAnsi="Calibri" w:cs="Calibri"/>
+                <w:color w:val="000000"/>
+                <w:kern w:val="0"/>
+                <w:lang w:eastAsia="en-IN"/>
+                <w14:ligatures w14:val="none"/>
+              </w:rPr>
+            </w:pPr>
+            <w:r>
+              <w:rPr>
+                <w:rFonts w:ascii="Calibri" w:eastAsia="Times New Roman" w:hAnsi="Calibri" w:cs="Calibri"/>
+                <w:color w:val="000000"/>
+                <w:kern w:val="0"/>
+                <w:lang w:eastAsia="en-IN"/>
+                <w14:ligatures w14:val="none"/>
+              </w:rPr>
+              <w:t>Cell 6</w:t>
+            </w:r>
+          </w:p>
+        </w:tc>
+      </w:tr>
+      <w:tr>
+        <w:trPr>
+          <w:trHeight w:val="300"/>
+        </w:trPr>
+        <w:tc>
+          <w:tcPr>
+            <w:tcW w:w="1340" w:type="dxa"/>
+            <w:vMerge/>
+            <w:tcBorders>
+              <w:top w:val="nil"/>
+              <w:left w:val="single" w:sz="4" w:space="0" w:color="auto"/>
+              <w:bottom w:val="single" w:sz="4" w:space="0" w:color="auto"/>
+              <w:right w:val="single" w:sz="4" w:space="0" w:color="auto"/>
+            </w:tcBorders>
+            <w:vAlign w:val="center"/>
+            <w:hideMark/>
+          </w:tcPr>
+          <w:p>
+            <w:pPr>
+              <w:spacing w:after="0" w:line="240" w:lineRule="auto"/>
+              <w:rPr>
+                <w:rFonts w:ascii="Calibri" w:eastAsia="Times New Roman" w:hAnsi="Calibri" w:cs="Calibri"/>
+                <w:b/>
+                <w:bCs/>
+                <w:color w:val="000000"/>
+                <w:kern w:val="0"/>
+                <w:lang w:eastAsia="en-IN"/>
+                <w14:ligatures w14:val="none"/>
+              </w:rPr>
+            </w:pPr>
+          </w:p>
+        </w:tc>
+        <w:tc>
+          <w:tcPr>
+            <w:tcW w:w="960" w:type="dxa"/>
+            <w:tcBorders>
+              <w:top w:val="nil"/>
+              <w:left w:val="nil"/>
+              <w:bottom w:val="single" w:sz="4" w:space="0" w:color="auto"/>
+              <w:right w:val="single" w:sz="4" w:space="0" w:color="auto"/>
+            </w:tcBorders>
+            <w:shd w:val="clear" w:color="auto" w:fill="auto"/>
+            <w:noWrap/>
+            <w:vAlign w:val="bottom"/>
+            <w:hideMark/>
+          </w:tcPr>
+          <w:p>
+            <w:pPr>
+              <w:spacing w:after="0" w:line="240" w:lineRule="auto"/>
+              <w:rPr>
+                <w:rFonts w:ascii="Calibri" w:eastAsia="Times New Roman" w:hAnsi="Calibri" w:cs="Calibri"/>
+                <w:b/>
+                <w:bCs/>
+                <w:color w:val="000000"/>
+                <w:kern w:val="0"/>
+                <w:lang w:eastAsia="en-IN"/>
+                <w14:ligatures w14:val="none"/>
+              </w:rPr>
+            </w:pPr>
+            <w:r>
+              <w:rPr>
+                <w:rFonts w:ascii="Calibri" w:eastAsia="Times New Roman" w:hAnsi="Calibri" w:cs="Calibri"/>
+                <w:b/>
+                <w:bCs/>
+                <w:color w:val="000000"/>
+                <w:kern w:val="0"/>
+                <w:lang w:eastAsia="en-IN"/>
+                <w14:ligatures w14:val="none"/>
+              </w:rPr>
+              <w:t>Class 3</w:t>
+            </w:r>
+          </w:p>
+        </w:tc>
+        <w:tc>
+          <w:tcPr>
+            <w:tcW w:w="960" w:type="dxa"/>
+            <w:tcBorders>
+              <w:top w:val="nil"/>
+              <w:left w:val="nil"/>
+              <w:bottom w:val="single" w:sz="4" w:space="0" w:color="auto"/>
+              <w:right w:val="single" w:sz="4" w:space="0" w:color="auto"/>
+            </w:tcBorders>
+            <w:shd w:val="clear" w:color="auto" w:fill="auto"/>
+            <w:noWrap/>
+            <w:vAlign w:val="bottom"/>
+            <w:hideMark/>
+          </w:tcPr>
+          <w:p>
+            <w:pPr>
+              <w:spacing w:after="0" w:line="240" w:lineRule="auto"/>
+              <w:rPr>
+                <w:rFonts w:ascii="Calibri" w:eastAsia="Times New Roman" w:hAnsi="Calibri" w:cs="Calibri"/>
+                <w:color w:val="000000"/>
+                <w:kern w:val="0"/>
+                <w:lang w:eastAsia="en-IN"/>
+                <w14:ligatures w14:val="none"/>
+              </w:rPr>
+            </w:pPr>
+            <w:r>
+              <w:rPr>
+                <w:rFonts w:ascii="Calibri" w:eastAsia="Times New Roman" w:hAnsi="Calibri" w:cs="Calibri"/>
+                <w:color w:val="000000"/>
+                <w:kern w:val="0"/>
+                <w:lang w:eastAsia="en-IN"/>
+                <w14:ligatures w14:val="none"/>
+              </w:rPr>
+              <w:t>Cell 7</w:t>
+            </w:r>
+          </w:p>
+        </w:tc>
+        <w:tc>
+          <w:tcPr>
+            <w:tcW w:w="960" w:type="dxa"/>
+            <w:tcBorders>
+              <w:top w:val="nil"/>
+              <w:left w:val="nil"/>
+              <w:bottom w:val="single" w:sz="4" w:space="0" w:color="auto"/>
+              <w:right w:val="single" w:sz="4" w:space="0" w:color="auto"/>
+            </w:tcBorders>
+            <w:shd w:val="clear" w:color="auto" w:fill="auto"/>
+            <w:noWrap/>
+            <w:vAlign w:val="bottom"/>
+            <w:hideMark/>
+          </w:tcPr>
+          <w:p>
+            <w:pPr>
+              <w:spacing w:after="0" w:line="240" w:lineRule="auto"/>
+              <w:rPr>
+                <w:rFonts w:ascii="Calibri" w:eastAsia="Times New Roman" w:hAnsi="Calibri" w:cs="Calibri"/>
+                <w:color w:val="000000"/>
+                <w:kern w:val="0"/>
+                <w:lang w:eastAsia="en-IN"/>
+                <w14:ligatures w14:val="none"/>
+              </w:rPr>
+            </w:pPr>
+            <w:r>
+              <w:rPr>
+                <w:rFonts w:ascii="Calibri" w:eastAsia="Times New Roman" w:hAnsi="Calibri" w:cs="Calibri"/>
+                <w:color w:val="000000"/>
+                <w:kern w:val="0"/>
+                <w:lang w:eastAsia="en-IN"/>
+                <w14:ligatures w14:val="none"/>
+              </w:rPr>
+              <w:t>Cell 8</w:t>
+            </w:r>
+          </w:p>
+        </w:tc>
+        <w:tc>
+          <w:tcPr>
+            <w:tcW w:w="960" w:type="dxa"/>
+            <w:tcBorders>
+              <w:top w:val="nil"/>
+              <w:left w:val="nil"/>
+              <w:bottom w:val="single" w:sz="4" w:space="0" w:color="auto"/>
+              <w:right w:val="single" w:sz="4" w:space="0" w:color="auto"/>
+            </w:tcBorders>
+            <w:shd w:val="clear" w:color="auto" w:fill="auto"/>
+            <w:noWrap/>
+            <w:vAlign w:val="bottom"/>
+            <w:hideMark/>
+          </w:tcPr>
+          <w:p>
+            <w:pPr>
+              <w:spacing w:after="0" w:line="240" w:lineRule="auto"/>
+              <w:rPr>
+                <w:rFonts w:ascii="Calibri" w:eastAsia="Times New Roman" w:hAnsi="Calibri" w:cs="Calibri"/>
+                <w:color w:val="000000"/>
+                <w:kern w:val="0"/>
+                <w:lang w:eastAsia="en-IN"/>
+                <w14:ligatures w14:val="none"/>
+              </w:rPr>
+            </w:pPr>
+            <w:r>
+              <w:rPr>
+                <w:rFonts w:ascii="Calibri" w:eastAsia="Times New Roman" w:hAnsi="Calibri" w:cs="Calibri"/>
+                <w:color w:val="000000"/>
+                <w:kern w:val="0"/>
+                <w:lang w:eastAsia="en-IN"/>
+                <w14:ligatures w14:val="none"/>
+              </w:rPr>
+              <w:t>Cell 9</w:t>
+            </w:r>
+          </w:p>
+        </w:tc>
+      </w:tr>
+    </w:tbl>
+    <w:p>
+      <w:pPr>
+        <w:pStyle w:val="ListParagraph"/>
+        <w:ind w:left="2520"/>
+      </w:pPr>
+    </w:p>
+    <w:p>
+      <w:pPr>
+        <w:pStyle w:val="ListParagraph"/>
+        <w:numPr>
+          <w:ilvl w:val="0"/>
+          <w:numId w:val="10"/>
+        </w:numPr>
+      </w:pPr>
+      <w:r>
+        <w:t>True Positive: {Cell 1}, {Cell 5}, {Cell 9}</w:t>
+      </w:r>
+    </w:p>
+    <w:p>
+      <w:pPr>
+        <w:pStyle w:val="ListParagraph"/>
+        <w:numPr>
+          <w:ilvl w:val="0"/>
+          <w:numId w:val="10"/>
+        </w:numPr>
+      </w:pPr>
+      <w:r>
+        <w:t>False Positive: {Cell 2 + Cell 3}, {Cell 4 + Cell 6}, {Cell 7 + Cell 8}</w:t>
+      </w:r>
+    </w:p>
+    <w:p>
+      <w:pPr>
+        <w:pStyle w:val="ListParagraph"/>
+        <w:numPr>
+          <w:ilvl w:val="0"/>
+          <w:numId w:val="10"/>
+        </w:numPr>
+      </w:pPr>
+      <w:r>
+        <w:t>True Negative: {Cell 5 + Cell 6 + Cell 8 + Cell 9}, {Cell 1 + Cell 3 + Cell 7 + Cell 9}, {Cell 1 + Cell 2 + Cell 4 + Cell 5}</w:t>
+      </w:r>
+    </w:p>
+    <w:p>
+      <w:pPr>
+        <w:pStyle w:val="ListParagraph"/>
+        <w:numPr>
+          <w:ilvl w:val="0"/>
+          <w:numId w:val="10"/>
+        </w:numPr>
+      </w:pPr>
+      <w:r>
+        <w:t>False Negative: {Cell 4 + Cell 7}, {Cell 2 + Cell 8}, {Cell 3 + Cell 6}</w:t>
+      </w:r>
+      <w:r>
+        <w:br/>
+      </w:r>
+    </w:p>
+    <w:p>
+      <w:pPr>
+        <w:pStyle w:val="ListParagraph"/>
+        <w:numPr>
+          <w:ilvl w:val="0"/>
+          <w:numId w:val="12"/>
+        </w:numPr>
+      </w:pPr>
+      <w:r>
+        <w:t xml:space="preserve">True Positive: The number of records model correctly predicts the positive outcome. </w:t>
+      </w:r>
+    </w:p>
+    <w:p>
+      <w:pPr>
+        <w:pStyle w:val="ListParagraph"/>
+        <w:numPr>
+          <w:ilvl w:val="0"/>
+          <w:numId w:val="12"/>
+        </w:numPr>
+      </w:pPr>
+      <w:r>
+        <w:t xml:space="preserve">True Negative: </w:t>
+      </w:r>
+      <w:r>
+        <w:t>The number of records</w:t>
+      </w:r>
+      <w:r>
+        <w:t xml:space="preserve"> model correctly predicts the negative outcome.</w:t>
+      </w:r>
+    </w:p>
+    <w:p>
+      <w:pPr>
+        <w:pStyle w:val="ListParagraph"/>
+        <w:numPr>
+          <w:ilvl w:val="0"/>
+          <w:numId w:val="12"/>
+        </w:numPr>
+      </w:pPr>
+      <w:r>
+        <w:t xml:space="preserve">False Positive: </w:t>
+      </w:r>
+      <w:r>
+        <w:t>The number of records</w:t>
+      </w:r>
+      <w:r>
+        <w:t xml:space="preserve"> model incorrectly predicts the positive outcome.</w:t>
+      </w:r>
+    </w:p>
+    <w:p>
+      <w:pPr>
+        <w:pStyle w:val="ListParagraph"/>
+        <w:numPr>
+          <w:ilvl w:val="0"/>
+          <w:numId w:val="12"/>
+        </w:numPr>
+      </w:pPr>
+      <w:r>
+        <w:t xml:space="preserve">False Negative: </w:t>
+      </w:r>
+      <w:r>
+        <w:t>The number of records</w:t>
+      </w:r>
+      <w:r>
+        <w:t xml:space="preserve"> model incorrectly predicts the negative outcome.</w:t>
+      </w:r>
+    </w:p>
+    <w:p>
+      <w:pPr>
+        <w:pStyle w:val="ListParagraph"/>
+        <w:numPr>
+          <w:ilvl w:val="0"/>
+          <w:numId w:val="12"/>
+        </w:numPr>
+      </w:pPr>
+      <w:r>
+        <w:t>Examples of above four components in the domain of cyber security: -</w:t>
+      </w:r>
+    </w:p>
+    <w:p>
+      <w:pPr>
+        <w:pStyle w:val="ListParagraph"/>
+        <w:numPr>
+          <w:ilvl w:val="1"/>
+          <w:numId w:val="12"/>
+        </w:numPr>
+      </w:pPr>
+      <w:r>
+        <w:t>True Positive: The model correctly predicts a malicious event as an attack.</w:t>
+      </w:r>
+    </w:p>
+    <w:p>
+      <w:pPr>
+        <w:pStyle w:val="ListParagraph"/>
+        <w:numPr>
+          <w:ilvl w:val="1"/>
+          <w:numId w:val="12"/>
+        </w:numPr>
+      </w:pPr>
+      <w:r>
+        <w:t>True Negative: The model correctly predicts a normal event as normal.</w:t>
+      </w:r>
+    </w:p>
+    <w:p>
+      <w:pPr>
+        <w:pStyle w:val="ListParagraph"/>
+        <w:numPr>
+          <w:ilvl w:val="1"/>
+          <w:numId w:val="12"/>
+        </w:numPr>
+      </w:pPr>
+      <w:r>
+        <w:t>False Positive: The model incorrectly predicts a normal event as an attack.</w:t>
+      </w:r>
+    </w:p>
+    <w:p>
+      <w:pPr>
+        <w:pStyle w:val="ListParagraph"/>
+        <w:numPr>
+          <w:ilvl w:val="1"/>
+          <w:numId w:val="12"/>
+        </w:numPr>
+      </w:pPr>
+      <w:r>
+        <w:t>False Negative: The model incorrectly predicts an attack event as normal.</w:t>
+      </w:r>
+      <w:r>
+        <w:br/>
+      </w:r>
+    </w:p>
+    <w:p>
+      <w:pPr>
+        <w:pStyle w:val="ListParagraph"/>
+        <w:numPr>
+          <w:ilvl w:val="0"/>
+          <w:numId w:val="9"/>
+        </w:numPr>
+      </w:pPr>
+      <w:r>
+        <w:lastRenderedPageBreak/>
+        <w:t xml:space="preserve">Confusion matrix is useful in Binary classification due to compact nature of the structure and complex in multi-class classification due to a greater number of classes to be incorporated in the matrix its dimensions will have higher order and interpreting the results will become difficult. </w:t>
+      </w:r>
+    </w:p>
+    <w:p>
+      <w:pPr>
+        <w:pStyle w:val="ListParagraph"/>
+        <w:numPr>
+          <w:ilvl w:val="0"/>
+          <w:numId w:val="9"/>
+        </w:numPr>
+      </w:pPr>
+      <w:r>
+        <w:t xml:space="preserve">Confusion matrix can also give incorrect or misleading representation of a model’s performance in the datasets having an imbalanced nature of target classes. This is because if the target class is heavily skewed in one direction, and thus the model may showcase high accuracy by predicting everything in the favour of dominant class while </w:t>
+      </w:r>
+      <w:r>
+        <w:t xml:space="preserve">failing to detect the rare class. </w:t>
+      </w:r>
+    </w:p>
+    <w:p>
+      <w:pPr>
+        <w:pStyle w:val="ListParagraph"/>
+        <w:numPr>
+          <w:ilvl w:val="0"/>
+          <w:numId w:val="9"/>
+        </w:numPr>
+      </w:pPr>
+      <w:r>
+        <w:t xml:space="preserve">For example: In a network dataset, we have 1000 events, 995 are benign and 5 are malicious. Thus, the dataset is highly imbalanced and skewed against malicious events. Now if the classification model predicts everything as benign then the confusion matrix may portray the model has high accuracy but in </w:t>
+      </w:r>
+      <w:r>
+        <w:t>reality,</w:t>
+      </w:r>
+      <w:r>
+        <w:t xml:space="preserve"> it failed to correctly detect malicious events which was more critical for evaluating performance of the classification model.</w:t>
+      </w:r>
+      <w:r>
+        <w:br/>
+      </w:r>
+    </w:p>
+    <w:p>
+      <w:pPr>
+        <w:pStyle w:val="ListParagraph"/>
+        <w:numPr>
+          <w:ilvl w:val="1"/>
+          <w:numId w:val="3"/>
+        </w:numPr>
+      </w:pPr>
+      <w:r>
+        <w:t>Accuracy</w:t>
+      </w:r>
+      <w:r>
+        <w:t>: -</w:t>
+      </w:r>
+    </w:p>
+    <w:p>
+      <w:pPr>
+        <w:pStyle w:val="ListParagraph"/>
+        <w:numPr>
+          <w:ilvl w:val="2"/>
+          <w:numId w:val="3"/>
+        </w:numPr>
+      </w:pPr>
+      <w:r>
+        <w:t>It gives overall correctness of the model.</w:t>
+      </w:r>
+    </w:p>
+    <w:p>
+      <w:pPr>
+        <w:pStyle w:val="ListParagraph"/>
+        <w:numPr>
+          <w:ilvl w:val="2"/>
+          <w:numId w:val="3"/>
+        </w:numPr>
+      </w:pPr>
+      <w:r>
+        <w:t>Accuracy = (True Positive + True Negative)</w:t>
+      </w:r>
+      <w:proofErr w:type="gramStart"/>
+      <w:r>
+        <w:t>/(</w:t>
+      </w:r>
+      <w:proofErr w:type="gramEnd"/>
+      <w:r>
+        <w:t>True Positive + True Negative + False Positive + False Negative)</w:t>
+      </w:r>
+    </w:p>
+    <w:p>
+      <w:pPr>
+        <w:pStyle w:val="ListParagraph"/>
+        <w:numPr>
+          <w:ilvl w:val="2"/>
+          <w:numId w:val="3"/>
+        </w:numPr>
+      </w:pPr>
+      <w:r>
+        <w:t xml:space="preserve">It helps us understand how often the model predicts correctly. </w:t>
+      </w:r>
+    </w:p>
+    <w:p>
+      <w:pPr>
+        <w:pStyle w:val="ListParagraph"/>
+        <w:numPr>
+          <w:ilvl w:val="2"/>
+          <w:numId w:val="3"/>
+        </w:numPr>
+      </w:pPr>
+      <w:r>
+        <w:t>It is useful in scenarios when the dataset is balanced that is the target feature has balanced representation of all classes.</w:t>
+      </w:r>
+    </w:p>
+    <w:p>
+      <w:pPr>
+        <w:pStyle w:val="ListParagraph"/>
+        <w:numPr>
+          <w:ilvl w:val="2"/>
+          <w:numId w:val="3"/>
+        </w:numPr>
+      </w:pPr>
+      <w:r>
+        <w:t>It fails to justify false negative in imbalanced dataset.</w:t>
+      </w:r>
+      <w:r>
+        <w:br/>
+      </w:r>
+    </w:p>
+    <w:p>
+      <w:pPr>
+        <w:pStyle w:val="ListParagraph"/>
+        <w:numPr>
+          <w:ilvl w:val="1"/>
+          <w:numId w:val="3"/>
+        </w:numPr>
+      </w:pPr>
+      <w:r>
+        <w:t>Precision</w:t>
+      </w:r>
+      <w:r>
+        <w:t>: -</w:t>
+      </w:r>
+    </w:p>
+    <w:p>
+      <w:pPr>
+        <w:pStyle w:val="ListParagraph"/>
+        <w:numPr>
+          <w:ilvl w:val="2"/>
+          <w:numId w:val="3"/>
+        </w:numPr>
+      </w:pPr>
+      <w:r>
+        <w:t>It gives accuracy of positive predictions.</w:t>
+      </w:r>
+    </w:p>
+    <w:p>
+      <w:pPr>
+        <w:pStyle w:val="ListParagraph"/>
+        <w:numPr>
+          <w:ilvl w:val="2"/>
+          <w:numId w:val="3"/>
+        </w:numPr>
+      </w:pPr>
+      <w:r>
+        <w:t>Precision = True Positive</w:t>
+      </w:r>
+      <w:proofErr w:type="gramStart"/>
+      <w:r>
+        <w:t>/(</w:t>
+      </w:r>
+      <w:proofErr w:type="gramEnd"/>
+      <w:r>
+        <w:t>True Positive + False Positive)</w:t>
+      </w:r>
+    </w:p>
+    <w:p>
+      <w:pPr>
+        <w:pStyle w:val="ListParagraph"/>
+        <w:numPr>
+          <w:ilvl w:val="2"/>
+          <w:numId w:val="3"/>
+        </w:numPr>
+      </w:pPr>
+      <w:r>
+        <w:t>It emphasizes on positive predictions made by the model.</w:t>
+      </w:r>
+    </w:p>
+    <w:p>
+      <w:pPr>
+        <w:pStyle w:val="ListParagraph"/>
+        <w:numPr>
+          <w:ilvl w:val="2"/>
+          <w:numId w:val="3"/>
+        </w:numPr>
+      </w:pPr>
+      <w:r>
+        <w:t>For example: A model makes predictions about 10 events: -</w:t>
+      </w:r>
+    </w:p>
+    <w:p>
+      <w:pPr>
+        <w:pStyle w:val="ListParagraph"/>
+        <w:numPr>
+          <w:ilvl w:val="3"/>
+          <w:numId w:val="3"/>
+        </w:numPr>
+      </w:pPr>
+      <w:r>
+        <w:t>5 predictions were correct and 5 were incorrect. Then precision=5/10 = 0.5 – (Scenario 3.1)</w:t>
+      </w:r>
+    </w:p>
+    <w:p>
+      <w:pPr>
+        <w:pStyle w:val="ListParagraph"/>
+        <w:numPr>
+          <w:ilvl w:val="3"/>
+          <w:numId w:val="3"/>
+        </w:numPr>
+      </w:pPr>
+      <w:r>
+        <w:t>8 predictions were correct and 2 were incorrect. Then precision=8/10 = 0.8 – (Scenario 3.2)</w:t>
+      </w:r>
+    </w:p>
+    <w:p>
+      <w:pPr>
+        <w:pStyle w:val="ListParagraph"/>
+        <w:numPr>
+          <w:ilvl w:val="3"/>
+          <w:numId w:val="3"/>
+        </w:numPr>
+      </w:pPr>
+      <w:r>
+        <w:t>2 predictions were correct and 8 were incorrect. Then precision=2/10 = 0.2 – (Scenario 3.3)</w:t>
+      </w:r>
+    </w:p>
+    <w:p>
+      <w:pPr>
+        <w:pStyle w:val="ListParagraph"/>
+        <w:numPr>
+          <w:ilvl w:val="2"/>
+          <w:numId w:val="3"/>
+        </w:numPr>
+      </w:pPr>
+      <w:r>
+        <w:t>Given the above 3 scenarios: -</w:t>
+      </w:r>
+    </w:p>
+    <w:p>
+      <w:pPr>
+        <w:pStyle w:val="ListParagraph"/>
+        <w:numPr>
+          <w:ilvl w:val="3"/>
+          <w:numId w:val="3"/>
+        </w:numPr>
+      </w:pPr>
+      <w:r>
+        <w:t>Ranking in terms of performance: - Scenario 3.2 &gt; Scenario 3.1 &gt; Scenario 3.3</w:t>
+      </w:r>
+    </w:p>
+    <w:p>
+      <w:pPr>
+        <w:pStyle w:val="ListParagraph"/>
+        <w:numPr>
+          <w:ilvl w:val="3"/>
+          <w:numId w:val="3"/>
+        </w:numPr>
+      </w:pPr>
+      <w:r>
+        <w:t>Scenario 3.1 is as good as tossing a fair coin with each side having an equal probability. Thus, it does not give any useful result.</w:t>
+      </w:r>
+    </w:p>
+    <w:p>
+      <w:pPr>
+        <w:pStyle w:val="ListParagraph"/>
+        <w:numPr>
+          <w:ilvl w:val="3"/>
+          <w:numId w:val="3"/>
+        </w:numPr>
+      </w:pPr>
+      <w:r>
+        <w:t>Scenario 3.3 indicates the model fails to identify the characteristics of the class it was trying to predict.</w:t>
+      </w:r>
+    </w:p>
+    <w:p>
+      <w:pPr>
+        <w:pStyle w:val="ListParagraph"/>
+        <w:numPr>
+          <w:ilvl w:val="2"/>
+          <w:numId w:val="3"/>
+        </w:numPr>
+      </w:pPr>
+      <w:r>
+        <w:t>It fails to address False Negatives while measuring the performance of the model.</w:t>
+      </w:r>
+    </w:p>
+    <w:p>
+      <w:pPr>
+        <w:pStyle w:val="ListParagraph"/>
+        <w:numPr>
+          <w:ilvl w:val="2"/>
+          <w:numId w:val="3"/>
+        </w:numPr>
+      </w:pPr>
+      <w:r>
+        <w:lastRenderedPageBreak/>
+        <w:t>It is better than accuracy while working on imbalanced datasets since it demands minimization of False Positives to have higher score.</w:t>
+      </w:r>
+      <w:r>
+        <w:br/>
+      </w:r>
+    </w:p>
+    <w:p>
+      <w:pPr>
+        <w:pStyle w:val="ListParagraph"/>
+        <w:numPr>
+          <w:ilvl w:val="1"/>
+          <w:numId w:val="3"/>
+        </w:numPr>
+      </w:pPr>
+      <w:r>
+        <w:t>Recall</w:t>
+      </w:r>
+      <w:r>
+        <w:t>: -</w:t>
+      </w:r>
+    </w:p>
+    <w:p>
+      <w:pPr>
+        <w:pStyle w:val="ListParagraph"/>
+        <w:numPr>
+          <w:ilvl w:val="2"/>
+          <w:numId w:val="3"/>
+        </w:numPr>
+      </w:pPr>
+    </w:p>
+    <w:p>
+      <w:pPr>
+        <w:pStyle w:val="ListParagraph"/>
+        <w:numPr>
+          <w:ilvl w:val="1"/>
+          <w:numId w:val="3"/>
+        </w:numPr>
+      </w:pPr>
+      <w:r>
+        <w:t>F1-Score</w:t>
+      </w:r>
+    </w:p>
+    <w:p>
+      <w:pPr>
+        <w:pStyle w:val="ListParagraph"/>
+        <w:numPr>
+          <w:ilvl w:val="1"/>
+          <w:numId w:val="3"/>
+        </w:numPr>
+      </w:pPr>
+      <w:r>
+        <w:t>ROC curve</w:t>
+      </w:r>
+    </w:p>
+    <w:p>
+      <w:pPr>
+        <w:pStyle w:val="ListParagraph"/>
+        <w:numPr>
+          <w:ilvl w:val="1"/>
+          <w:numId w:val="3"/>
+        </w:numPr>
+      </w:pPr>
+      <w:r>
+        <w:t>AUC score</w:t>
+      </w:r>
+    </w:p>
+    <w:p>
+      <w:pPr>
+        <w:pStyle w:val="ListParagraph"/>
+        <w:numPr>
+          <w:ilvl w:val="1"/>
+          <w:numId w:val="3"/>
+        </w:numPr>
+      </w:pPr>
+      <w:r>
+        <w:t>Specificity</w:t>
+      </w:r>
+    </w:p>
+    <w:p>
+      <w:pPr>
+        <w:pStyle w:val="ListParagraph"/>
+        <w:numPr>
+          <w:ilvl w:val="1"/>
+          <w:numId w:val="3"/>
+        </w:numPr>
+      </w:pPr>
+      <w:r>
+        <w:t>Balanced accuracy</w:t>
+      </w:r>
+    </w:p>
+    <w:p>
+      <w:pPr>
+        <w:pStyle w:val="ListParagraph"/>
+        <w:numPr>
+          <w:ilvl w:val="1"/>
+          <w:numId w:val="3"/>
+        </w:numPr>
+      </w:pPr>
+      <w:r>
+        <w:t>Matthews Correlation Coefficient (MCC)</w:t>
+      </w:r>
+    </w:p>
+    <w:p>
+      <w:pPr>
+        <w:pStyle w:val="ListParagraph"/>
+        <w:numPr>
+          <w:ilvl w:val="1"/>
+          <w:numId w:val="3"/>
+        </w:numPr>
+      </w:pPr>
+      <w:r>
+        <w:t>Logarithmic loss</w:t>
+      </w:r>
+    </w:p>
+    <w:p>
+      <w:pPr>
+        <w:pStyle w:val="ListParagraph"/>
+        <w:numPr>
+          <w:ilvl w:val="1"/>
+          <w:numId w:val="3"/>
+        </w:numPr>
+      </w:pPr>
+      <w:r>
+        <w:t xml:space="preserve">Binary </w:t>
+      </w:r>
+      <w:proofErr w:type="spellStart"/>
+      <w:r>
+        <w:t>Crossentropy</w:t>
+      </w:r>
+      <w:proofErr w:type="spellEnd"/>
+    </w:p>
+    <w:p>
+      <w:pPr>
+        <w:pStyle w:val="ListParagraph"/>
+        <w:numPr>
+          <w:ilvl w:val="1"/>
+          <w:numId w:val="3"/>
+        </w:numPr>
+      </w:pPr>
+      <w:r>
+        <w:t xml:space="preserve">Categorical </w:t>
+      </w:r>
+      <w:proofErr w:type="spellStart"/>
+      <w:r>
+        <w:t>Crossentropy</w:t>
+      </w:r>
+      <w:proofErr w:type="spellEnd"/>
+    </w:p>
+    <w:p>
+      <w:pPr>
+        <w:pStyle w:val="ListParagraph"/>
+        <w:numPr>
+          <w:ilvl w:val="1"/>
+          <w:numId w:val="3"/>
+        </w:numPr>
+      </w:pPr>
+      <w:r>
+        <w:t>Concordance and Discordance</w:t>
+      </w:r>
+    </w:p>
+    <w:p>
+      <w:pPr>
+        <w:pStyle w:val="ListParagraph"/>
+        <w:numPr>
+          <w:ilvl w:val="1"/>
+          <w:numId w:val="3"/>
+        </w:numPr>
+      </w:pPr>
+      <w:r>
+        <w:t>Somers-D Statistic</w:t>
+      </w:r>
+    </w:p>
+    <w:p>
+      <w:pPr>
+        <w:pStyle w:val="ListParagraph"/>
+        <w:numPr>
+          <w:ilvl w:val="1"/>
+          <w:numId w:val="3"/>
+        </w:numPr>
+      </w:pPr>
+      <w:r>
+        <w:t>Gini coefficient</w:t>
+      </w:r>
+    </w:p>
+    <w:p>
+      <w:pPr>
+        <w:pStyle w:val="ListParagraph"/>
+        <w:numPr>
+          <w:ilvl w:val="1"/>
+          <w:numId w:val="3"/>
+        </w:numPr>
+      </w:pPr>
+      <w:r>
+        <w:t>Type 1 error</w:t>
+      </w:r>
+    </w:p>
+    <w:p>
+      <w:pPr>
+        <w:pStyle w:val="ListParagraph"/>
+        <w:numPr>
+          <w:ilvl w:val="1"/>
+          <w:numId w:val="3"/>
+        </w:numPr>
+      </w:pPr>
+      <w:r>
+        <w:t>Type 2 error</w:t>
+      </w:r>
+    </w:p>
+    <w:p>
+      <w:pPr>
+        <w:pStyle w:val="ListParagraph"/>
+        <w:numPr>
+          <w:ilvl w:val="1"/>
+          <w:numId w:val="3"/>
+        </w:numPr>
+      </w:pPr>
+      <w:r>
+        <w:t>Negative predictive value</w:t>
+      </w:r>
+    </w:p>
+    <w:p>
+      <w:pPr>
+        <w:pStyle w:val="ListParagraph"/>
+        <w:numPr>
+          <w:ilvl w:val="1"/>
+          <w:numId w:val="3"/>
+        </w:numPr>
+      </w:pPr>
+      <w:r>
+        <w:t>False discovery rate</w:t>
+      </w:r>
+    </w:p>
+    <w:p>
+      <w:pPr>
+        <w:pStyle w:val="ListParagraph"/>
+        <w:numPr>
+          <w:ilvl w:val="1"/>
+          <w:numId w:val="3"/>
+        </w:numPr>
+      </w:pPr>
+      <w:r>
+        <w:t>Cohen kappa metric</w:t>
+      </w:r>
+    </w:p>
+    <w:p>
+      <w:pPr>
+        <w:pStyle w:val="ListParagraph"/>
+        <w:numPr>
+          <w:ilvl w:val="1"/>
+          <w:numId w:val="3"/>
+        </w:numPr>
+      </w:pPr>
+      <w:r>
+        <w:t>Precision – Recall curve</w:t>
+      </w:r>
+    </w:p>
+    <w:p>
+      <w:pPr>
+        <w:pStyle w:val="ListParagraph"/>
+        <w:numPr>
+          <w:ilvl w:val="1"/>
+          <w:numId w:val="3"/>
+        </w:numPr>
+      </w:pPr>
+      <w:r>
+        <w:t>Brier score</w:t>
+      </w:r>
+    </w:p>
     <w:p>
       <w:pPr>
         <w:rPr>
@@ -677,7 +2992,34 @@
           <w:sz w:val="24"/>
           <w:szCs w:val="24"/>
         </w:rPr>
-        <w:t xml:space="preserve">Evaluation results as per </w:t>
+        <w:t xml:space="preserve">Task 3: </w:t>
+      </w:r>
+      <w:r>
+        <w:rPr>
+          <w:b/>
+          <w:bCs/>
+          <w:sz w:val="24"/>
+          <w:szCs w:val="24"/>
+        </w:rPr>
+        <w:t xml:space="preserve">Evaluation results </w:t>
+      </w:r>
+      <w:r>
+        <w:rPr>
+          <w:b/>
+          <w:bCs/>
+          <w:sz w:val="24"/>
+          <w:szCs w:val="24"/>
+        </w:rPr>
+        <w:t>of models in</w:t>
+      </w:r>
+      <w:r>
+        <w:rPr>
+          <w:b/>
+          <w:bCs/>
+          <w:sz w:val="24"/>
+          <w:szCs w:val="24"/>
+        </w:rPr>
+        <w:t xml:space="preserve"> </w:t>
       </w:r>
       <w:r>
         <w:rPr>
@@ -699,6 +3041,7 @@
       </w:r>
     </w:p>
     <w:p/>
+    <w:p/>
     <w:p>
       <w:pPr>
         <w:rPr>
@@ -715,115 +3058,6 @@
           <w:sz w:val="24"/>
           <w:szCs w:val="24"/>
         </w:rPr>
-        <w:t>Documentation of performance of models based on each metric: -</w:t>
-      </w:r>
-    </w:p>
-    <w:p/>
-    <w:p>
-      <w:pPr>
-        <w:rPr>
-          <w:b/>
-          <w:bCs/>
-          <w:sz w:val="24"/>
-          <w:szCs w:val="24"/>
-        </w:rPr>
-      </w:pPr>
-      <w:r>
-        <w:rPr>
-          <w:b/>
-          <w:bCs/>
-          <w:sz w:val="24"/>
-          <w:szCs w:val="24"/>
-        </w:rPr>
-        <w:t>Quantitative comparison of performance of our models with respect to models observed in literature survey: -</w:t>
-      </w:r>
-    </w:p>
-    <w:p/>
-    <w:p>
-      <w:pPr>
-        <w:rPr>
-          <w:b/>
-          <w:bCs/>
-          <w:sz w:val="24"/>
-          <w:szCs w:val="24"/>
-        </w:rPr>
-      </w:pPr>
-      <w:r>
-        <w:rPr>
-          <w:b/>
-          <w:bCs/>
-          <w:sz w:val="24"/>
-          <w:szCs w:val="24"/>
-        </w:rPr>
-        <w:t>Descriptive comparison of performance of</w:t>
-      </w:r>
-      <w:r>
-        <w:rPr>
-          <w:b/>
-          <w:bCs/>
-          <w:sz w:val="24"/>
-          <w:szCs w:val="24"/>
-        </w:rPr>
-        <w:t xml:space="preserve"> our</w:t>
-      </w:r>
-      <w:r>
-        <w:rPr>
-          <w:b/>
-          <w:bCs/>
-          <w:sz w:val="24"/>
-          <w:szCs w:val="24"/>
-        </w:rPr>
-        <w:t xml:space="preserve"> models with respect to models </w:t>
-      </w:r>
-      <w:r>
-        <w:rPr>
-          <w:b/>
-          <w:bCs/>
-          <w:sz w:val="24"/>
-          <w:szCs w:val="24"/>
-        </w:rPr>
-        <w:t>observed in literature survey: -</w:t>
-      </w:r>
-    </w:p>
-    <w:p/>
-    <w:p>
-      <w:pPr>
-        <w:rPr>
-          <w:b/>
-          <w:bCs/>
-          <w:sz w:val="24"/>
-          <w:szCs w:val="24"/>
-        </w:rPr>
-      </w:pPr>
-      <w:r>
-        <w:rPr>
-          <w:b/>
-          <w:bCs/>
-          <w:sz w:val="24"/>
-          <w:szCs w:val="24"/>
-        </w:rPr>
-        <w:t>Inference about the performance of our model: -</w:t>
-      </w:r>
-    </w:p>
-    <w:p/>
-    <w:p/>
-    <w:p>
-      <w:pPr>
-        <w:rPr>
-          <w:b/>
-          <w:bCs/>
-          <w:sz w:val="24"/>
-          <w:szCs w:val="24"/>
-        </w:rPr>
-      </w:pPr>
-      <w:r>
-        <w:rPr>
-          <w:b/>
-          <w:bCs/>
-          <w:sz w:val="24"/>
-          <w:szCs w:val="24"/>
-        </w:rPr>
-        <w:lastRenderedPageBreak/>
         <w:t>Sources</w:t>
       </w:r>
       <w:r>
@@ -846,7 +3080,76 @@
       </w:r>
     </w:p>
     <w:p>
+      <w:pPr>
+        <w:rPr>
+          <w:sz w:val="24"/>
+          <w:szCs w:val="24"/>
+        </w:rPr>
+      </w:pPr>
       <w:hyperlink r:id="rId5" w:history="1">
+        <w:r>
+          <w:rPr>
+            <w:rStyle w:val="Hyperlink"/>
+            <w:sz w:val="24"/>
+            <w:szCs w:val="24"/>
+          </w:rPr>
+          <w:t>https://www.linkedin.com/pulse/mastering-model-evaluation-comprehensive-guide-accuracy-bin-liao</w:t>
+        </w:r>
+      </w:hyperlink>
+    </w:p>
+    <w:p>
+      <w:pPr>
+        <w:rPr>
+          <w:sz w:val="24"/>
+          <w:szCs w:val="24"/>
+        </w:rPr>
+      </w:pPr>
+      <w:hyperlink r:id="rId6" w:history="1">
+        <w:r>
+          <w:rPr>
+            <w:rStyle w:val="Hyperlink"/>
+            <w:sz w:val="24"/>
+            <w:szCs w:val="24"/>
+          </w:rPr>
+          <w:t>https://www.linkedin.com/advice/3/what-advantages-disadvantages-using-accuracy#:~:text=Accuracy%20is%20easy%20to%20calculate%20and%20understand%2C%20and,make%20it%20misleading%20or%20inappropriate%20for%20some%20situations</w:t>
+        </w:r>
+      </w:hyperlink>
+      <w:r>
+        <w:rPr>
+          <w:sz w:val="24"/>
+          <w:szCs w:val="24"/>
+        </w:rPr>
+        <w:t>.</w:t>
+      </w:r>
+    </w:p>
+    <w:p>
+      <w:pPr>
+        <w:rPr>
+          <w:sz w:val="24"/>
+          <w:szCs w:val="24"/>
+        </w:rPr>
+      </w:pPr>
+      <w:hyperlink r:id="rId7" w:history="1">
+        <w:r>
+          <w:rPr>
+            <w:rStyle w:val="Hyperlink"/>
+            <w:sz w:val="24"/>
+            <w:szCs w:val="24"/>
+          </w:rPr>
+          <w:t>https://www.coursera.org/articles/what-is-a-confusion-matrix</w:t>
+        </w:r>
+      </w:hyperlink>
+    </w:p>
+    <w:p>
+      <w:pPr>
+        <w:rPr>
+          <w:sz w:val="24"/>
+          <w:szCs w:val="24"/>
+        </w:rPr>
+      </w:pPr>
+    </w:p>
+    <w:p>
+      <w:hyperlink r:id="rId8" w:history="1">
         <w:r>
           <w:rPr>
             <w:rStyle w:val="Hyperlink"/>
@@ -856,7 +3159,7 @@
       </w:hyperlink>
     </w:p>
     <w:p>
-      <w:hyperlink r:id="rId6" w:history="1">
+      <w:hyperlink r:id="rId9" w:history="1">
         <w:r>
           <w:rPr>
             <w:rStyle w:val="Hyperlink"/>
@@ -866,7 +3169,7 @@
       </w:hyperlink>
     </w:p>
     <w:p>
-      <w:hyperlink r:id="rId7" w:history="1">
+      <w:hyperlink r:id="rId10" w:history="1">
         <w:r>
           <w:rPr>
             <w:rStyle w:val="Hyperlink"/>
@@ -876,7 +3179,7 @@
       </w:hyperlink>
     </w:p>
     <w:p>
-      <w:hyperlink r:id="rId8" w:history="1">
+      <w:hyperlink r:id="rId11" w:history="1">
         <w:r>
           <w:rPr>
             <w:rStyle w:val="Hyperlink"/>
@@ -886,7 +3189,7 @@
       </w:hyperlink>
     </w:p>
     <w:p>
-      <w:hyperlink r:id="rId9" w:history="1">
+      <w:hyperlink r:id="rId12" w:history="1">
         <w:r>
           <w:rPr>
             <w:rStyle w:val="Hyperlink"/>
@@ -896,7 +3199,7 @@
       </w:hyperlink>
     </w:p>
     <w:p>
-      <w:hyperlink r:id="rId10" w:history="1">
+      <w:hyperlink r:id="rId13" w:history="1">
         <w:r>
           <w:rPr>
             <w:rStyle w:val="Hyperlink"/>
@@ -906,7 +3209,7 @@
       </w:hyperlink>
     </w:p>
     <w:p>
-      <w:hyperlink r:id="rId11" w:history="1">
+      <w:hyperlink r:id="rId14" w:history="1">
         <w:r>
           <w:rPr>
             <w:rStyle w:val="Hyperlink"/>
@@ -916,7 +3219,7 @@
       </w:hyperlink>
     </w:p>
     <w:p>
-      <w:hyperlink r:id="rId12" w:history="1">
+      <w:hyperlink r:id="rId15" w:history="1">
         <w:r>
           <w:rPr>
             <w:rStyle w:val="Hyperlink"/>
@@ -926,7 +3229,7 @@
       </w:hyperlink>
     </w:p>
     <w:p>
-      <w:hyperlink r:id="rId13" w:history="1">
+      <w:hyperlink r:id="rId16" w:history="1">
         <w:r>
           <w:rPr>
             <w:rStyle w:val="Hyperlink"/>
@@ -936,7 +3239,7 @@
       </w:hyperlink>
     </w:p>
     <w:p>
-      <w:hyperlink r:id="rId14" w:history="1">
+      <w:hyperlink r:id="rId17" w:history="1">
         <w:r>
           <w:rPr>
             <w:rStyle w:val="Hyperlink"/>
@@ -946,7 +3249,7 @@
       </w:hyperlink>
     </w:p>
     <w:p>
-      <w:hyperlink r:id="rId15" w:history="1">
+      <w:hyperlink r:id="rId18" w:history="1">
         <w:r>
           <w:rPr>
             <w:rStyle w:val="Hyperlink"/>
@@ -956,7 +3259,7 @@
       </w:hyperlink>
     </w:p>
     <w:p>
-      <w:hyperlink r:id="rId16" w:history="1">
+      <w:hyperlink r:id="rId19" w:history="1">
         <w:r>
           <w:rPr>
             <w:rStyle w:val="Hyperlink"/>
@@ -966,7 +3269,7 @@
       </w:hyperlink>
     </w:p>
     <w:p>
-      <w:hyperlink r:id="rId17" w:history="1">
+      <w:hyperlink r:id="rId20" w:history="1">
         <w:r>
           <w:rPr>
             <w:rStyle w:val="Hyperlink"/>
@@ -976,7 +3279,7 @@
       </w:hyperlink>
     </w:p>
     <w:p>
-      <w:hyperlink r:id="rId18" w:history="1">
+      <w:hyperlink r:id="rId21" w:history="1">
         <w:r>
           <w:rPr>
             <w:rStyle w:val="Hyperlink"/>
@@ -986,7 +3289,7 @@
       </w:hyperlink>
     </w:p>
     <w:p>
-      <w:hyperlink r:id="rId19" w:history="1">
+      <w:hyperlink r:id="rId22" w:history="1">
         <w:r>
           <w:rPr>
             <w:rStyle w:val="Hyperlink"/>
@@ -996,7 +3299,7 @@
       </w:hyperlink>
     </w:p>
     <w:p>
-      <w:hyperlink r:id="rId20" w:history="1">
+      <w:hyperlink r:id="rId23" w:history="1">
         <w:r>
           <w:rPr>
             <w:rStyle w:val="Hyperlink"/>
@@ -1006,7 +3309,7 @@
       </w:hyperlink>
     </w:p>
     <w:p>
-      <w:hyperlink r:id="rId21" w:history="1">
+      <w:hyperlink r:id="rId24" w:history="1">
         <w:r>
           <w:rPr>
             <w:rStyle w:val="Hyperlink"/>
@@ -1016,7 +3319,7 @@
       </w:hyperlink>
     </w:p>
     <w:p>
-      <w:hyperlink r:id="rId22" w:history="1">
+      <w:hyperlink r:id="rId25" w:history="1">
         <w:r>
           <w:rPr>
             <w:rStyle w:val="Hyperlink"/>
@@ -1026,7 +3329,7 @@
       </w:hyperlink>
     </w:p>
     <w:p>
-      <w:hyperlink r:id="rId23" w:history="1">
+      <w:hyperlink r:id="rId26" w:history="1">
         <w:r>
           <w:rPr>
             <w:rStyle w:val="Hyperlink"/>
@@ -1036,7 +3339,7 @@
       </w:hyperlink>
     </w:p>
     <w:p>
-      <w:hyperlink r:id="rId24" w:history="1">
+      <w:hyperlink r:id="rId27" w:history="1">
         <w:r>
           <w:rPr>
             <w:rStyle w:val="Hyperlink"/>
@@ -1046,7 +3349,7 @@
       </w:hyperlink>
     </w:p>
     <w:p>
-      <w:hyperlink r:id="rId25" w:history="1">
+      <w:hyperlink r:id="rId28" w:history="1">
         <w:r>
           <w:rPr>
             <w:rStyle w:val="Hyperlink"/>
@@ -1056,7 +3359,7 @@
       </w:hyperlink>
     </w:p>
     <w:p>
-      <w:hyperlink r:id="rId26" w:history="1">
+      <w:hyperlink r:id="rId29" w:history="1">
         <w:r>
           <w:rPr>
             <w:rStyle w:val="Hyperlink"/>
@@ -1066,7 +3369,7 @@
       </w:hyperlink>
     </w:p>
     <w:p>
-      <w:hyperlink r:id="rId27" w:history="1">
+      <w:hyperlink r:id="rId30" w:history="1">
         <w:r>
           <w:rPr>
             <w:rStyle w:val="Hyperlink"/>
@@ -1076,7 +3379,7 @@
       </w:hyperlink>
     </w:p>
     <w:p>
-      <w:hyperlink r:id="rId28" w:history="1">
+      <w:hyperlink r:id="rId31" w:history="1">
         <w:r>
           <w:rPr>
             <w:rStyle w:val="Hyperlink"/>
@@ -1086,7 +3389,7 @@
       </w:hyperlink>
     </w:p>
     <w:p>
-      <w:hyperlink r:id="rId29" w:history="1">
+      <w:hyperlink r:id="rId32" w:history="1">
         <w:r>
           <w:rPr>
             <w:rStyle w:val="Hyperlink"/>
@@ -1096,7 +3399,7 @@
       </w:hyperlink>
     </w:p>
     <w:p>
-      <w:hyperlink r:id="rId30" w:history="1">
+      <w:hyperlink r:id="rId33" w:history="1">
         <w:r>
           <w:rPr>
             <w:rStyle w:val="Hyperlink"/>
@@ -1106,7 +3409,7 @@
       </w:hyperlink>
     </w:p>
     <w:p>
-      <w:hyperlink r:id="rId31" w:history="1">
+      <w:hyperlink r:id="rId34" w:history="1">
         <w:r>
           <w:rPr>
             <w:rStyle w:val="Hyperlink"/>
@@ -1116,7 +3419,7 @@
       </w:hyperlink>
     </w:p>
     <w:p>
-      <w:hyperlink r:id="rId32" w:history="1">
+      <w:hyperlink r:id="rId35" w:history="1">
         <w:r>
           <w:rPr>
             <w:rStyle w:val="Hyperlink"/>
@@ -1139,9 +3442,235 @@
 <file path=word/numbering.xml><?xml version="1.0" encoding="utf-8"?>
 <w:numbering xmlns:wpc="http://schemas.microsoft.com/office/word/2010/wordprocessingCanvas" xmlns:cx="http://schemas.microsoft.com/office/drawing/2014/chartex" xmlns:cx1="http://schemas.microsoft.com/office/drawing/2015/9/8/chartex" xmlns:cx2="http://schemas.microsoft.com/office/drawing/2015/10/21/chartex" xmlns:cx3="http://schemas.microsoft.com/office/drawing/2016/5/9/chartex" xmlns:cx4="http://schemas.microsoft.com/office/drawing/2016/5/10/chartex" xmlns:cx5="http://schemas.microsoft.com/office/drawing/2016/5/11/chartex" xmlns:cx6="http://schemas.microsoft.com/office/drawing/2016/5/12/chartex" xmlns:cx7="http://schemas.microsoft.com/office/drawing/2016/5/13/chartex" xmlns:cx8="http://schemas.microsoft.com/office/drawing/2016/5/14/chartex" xmlns:mc="http://schemas.openxmlformats.org/markup-compatibility/2006" xmlns:aink="http://schemas.microsoft.com/office/drawing/2016/ink" xmlns:am3d="http://schemas.microsoft.com/office/drawing/2017/model3d" xmlns:o="urn:schemas-microsoft-com:office:office" xmlns:oel="http://schemas.microsoft.com/office/2019/extlst" xmlns:r="http://schemas.openxmlformats.org/officeDocument/2006/relationships" xmlns:m="http://schemas.openxmlformats.org/officeDocument/2006/math" xmlns:v="urn:schemas-microsoft-com:vml" xmlns:wp14="http://schemas.microsoft.com/office/word/2010/wordprocessingDrawing" xmlns:wp="http://schemas.openxmlformats.org/drawingml/2006/wordprocessingDrawing" xmlns:w10="urn:schemas-microsoft-com:office:word" xmlns:w="http://schemas.openxmlformats.org/wordprocessingml/2006/main" xmlns:w14="http://schemas.microsoft.com/office/word/2010/wordml" xmlns:w15="http://schemas.microsoft.com/office/word/2012/wordml" xmlns:w16cex="http://schemas.microsoft.com/office/word/2018/wordml/cex" xmlns:w16cid="http://schemas.microsoft.com/office/word/2016/wordml/cid" xmlns:w16="http://schemas.microsoft.com/office/word/2018/wordml" xmlns:w16du="http://schemas.microsoft.com/office/word/2023/wordml/word16du" xmlns:w16sdtdh="http://schemas.microsoft.com/office/word/2020/wordml/sdtdatahash" xmlns:w16se="http://schemas.microsoft.com/office/word/2015/wordml/symex" xmlns:wpg="http://schemas.microsoft.com/office/word/2010/wordprocessingGroup" xmlns:wpi="http://schemas.microsoft.com/office/word/2010/wordprocessingInk" xmlns:wne="http://schemas.microsoft.com/office/word/2006/wordml" xmlns:wps="http://schemas.microsoft.com/office/word/2010/wordprocessingShape" mc:Ignorable="w14 w15 w16se w16cid w16 w16cex w16sdtdh w16du wp14">
   <w:abstractNum w:abstractNumId="0" w15:restartNumberingAfterBreak="0">
+    <w:nsid w:val="122C4D1A"/>
+    <w:multiLevelType w:val="hybridMultilevel"/>
+    <w:tmpl w:val="2A881A50"/>
+    <w:lvl w:ilvl="0" w:tplc="40090001">
+      <w:start w:val="1"/>
+      <w:numFmt w:val="bullet"/>
+      <w:lvlText w:val=""/>
+      <w:lvlJc w:val="left"/>
+      <w:pPr>
+        <w:ind w:left="2160" w:hanging="360"/>
+      </w:pPr>
+      <w:rPr>
+        <w:rFonts w:ascii="Symbol" w:hAnsi="Symbol" w:hint="default"/>
+      </w:rPr>
+    </w:lvl>
+    <w:lvl w:ilvl="1" w:tplc="40090003" w:tentative="1">
+      <w:start w:val="1"/>
+      <w:numFmt w:val="bullet"/>
+      <w:lvlText w:val="o"/>
+      <w:lvlJc w:val="left"/>
+      <w:pPr>
+        <w:ind w:left="2880" w:hanging="360"/>
+      </w:pPr>
+      <w:rPr>
+        <w:rFonts w:ascii="Courier New" w:hAnsi="Courier New" w:cs="Courier New" w:hint="default"/>
+      </w:rPr>
+    </w:lvl>
+    <w:lvl w:ilvl="2" w:tplc="40090005" w:tentative="1">
+      <w:start w:val="1"/>
+      <w:numFmt w:val="bullet"/>
+      <w:lvlText w:val=""/>
+      <w:lvlJc w:val="left"/>
+      <w:pPr>
+        <w:ind w:left="3600" w:hanging="360"/>
+      </w:pPr>
+      <w:rPr>
+        <w:rFonts w:ascii="Wingdings" w:hAnsi="Wingdings" w:hint="default"/>
+      </w:rPr>
+    </w:lvl>
+    <w:lvl w:ilvl="3" w:tplc="40090001" w:tentative="1">
+      <w:start w:val="1"/>
+      <w:numFmt w:val="bullet"/>
+      <w:lvlText w:val=""/>
+      <w:lvlJc w:val="left"/>
+      <w:pPr>
+        <w:ind w:left="4320" w:hanging="360"/>
+      </w:pPr>
+      <w:rPr>
+        <w:rFonts w:ascii="Symbol" w:hAnsi="Symbol" w:hint="default"/>
+      </w:rPr>
+    </w:lvl>
+    <w:lvl w:ilvl="4" w:tplc="40090003" w:tentative="1">
+      <w:start w:val="1"/>
+      <w:numFmt w:val="bullet"/>
+      <w:lvlText w:val="o"/>
+      <w:lvlJc w:val="left"/>
+      <w:pPr>
+        <w:ind w:left="5040" w:hanging="360"/>
+      </w:pPr>
+      <w:rPr>
+        <w:rFonts w:ascii="Courier New" w:hAnsi="Courier New" w:cs="Courier New" w:hint="default"/>
+      </w:rPr>
+    </w:lvl>
+    <w:lvl w:ilvl="5" w:tplc="40090005" w:tentative="1">
+      <w:start w:val="1"/>
+      <w:numFmt w:val="bullet"/>
+      <w:lvlText w:val=""/>
+      <w:lvlJc w:val="left"/>
+      <w:pPr>
+        <w:ind w:left="5760" w:hanging="360"/>
+      </w:pPr>
+      <w:rPr>
+        <w:rFonts w:ascii="Wingdings" w:hAnsi="Wingdings" w:hint="default"/>
+      </w:rPr>
+    </w:lvl>
+    <w:lvl w:ilvl="6" w:tplc="40090001" w:tentative="1">
+      <w:start w:val="1"/>
+      <w:numFmt w:val="bullet"/>
+      <w:lvlText w:val=""/>
+      <w:lvlJc w:val="left"/>
+      <w:pPr>
+        <w:ind w:left="6480" w:hanging="360"/>
+      </w:pPr>
+      <w:rPr>
+        <w:rFonts w:ascii="Symbol" w:hAnsi="Symbol" w:hint="default"/>
+      </w:rPr>
+    </w:lvl>
+    <w:lvl w:ilvl="7" w:tplc="40090003" w:tentative="1">
+      <w:start w:val="1"/>
+      <w:numFmt w:val="bullet"/>
+      <w:lvlText w:val="o"/>
+      <w:lvlJc w:val="left"/>
+      <w:pPr>
+        <w:ind w:left="7200" w:hanging="360"/>
+      </w:pPr>
+      <w:rPr>
+        <w:rFonts w:ascii="Courier New" w:hAnsi="Courier New" w:cs="Courier New" w:hint="default"/>
+      </w:rPr>
+    </w:lvl>
+    <w:lvl w:ilvl="8" w:tplc="40090005" w:tentative="1">
+      <w:start w:val="1"/>
+      <w:numFmt w:val="bullet"/>
+      <w:lvlText w:val=""/>
+      <w:lvlJc w:val="left"/>
+      <w:pPr>
+        <w:ind w:left="7920" w:hanging="360"/>
+      </w:pPr>
+      <w:rPr>
+        <w:rFonts w:ascii="Wingdings" w:hAnsi="Wingdings" w:hint="default"/>
+      </w:rPr>
+    </w:lvl>
+  </w:abstractNum>
+  <w:abstractNum w:abstractNumId="1" w15:restartNumberingAfterBreak="0">
+    <w:nsid w:val="19EA54CA"/>
+    <w:multiLevelType w:val="hybridMultilevel"/>
+    <w:tmpl w:val="3BF0D780"/>
+    <w:lvl w:ilvl="0" w:tplc="40090001">
+      <w:start w:val="1"/>
+      <w:numFmt w:val="bullet"/>
+      <w:lvlText w:val=""/>
+      <w:lvlJc w:val="left"/>
+      <w:pPr>
+        <w:ind w:left="2160" w:hanging="360"/>
+      </w:pPr>
+      <w:rPr>
+        <w:rFonts w:ascii="Symbol" w:hAnsi="Symbol" w:hint="default"/>
+      </w:rPr>
+    </w:lvl>
+    <w:lvl w:ilvl="1" w:tplc="40090003" w:tentative="1">
+      <w:start w:val="1"/>
+      <w:numFmt w:val="bullet"/>
+      <w:lvlText w:val="o"/>
+      <w:lvlJc w:val="left"/>
+      <w:pPr>
+        <w:ind w:left="2880" w:hanging="360"/>
+      </w:pPr>
+      <w:rPr>
+        <w:rFonts w:ascii="Courier New" w:hAnsi="Courier New" w:cs="Courier New" w:hint="default"/>
+      </w:rPr>
+    </w:lvl>
+    <w:lvl w:ilvl="2" w:tplc="40090005" w:tentative="1">
+      <w:start w:val="1"/>
+      <w:numFmt w:val="bullet"/>
+      <w:lvlText w:val=""/>
+      <w:lvlJc w:val="left"/>
+      <w:pPr>
+        <w:ind w:left="3600" w:hanging="360"/>
+      </w:pPr>
+      <w:rPr>
+        <w:rFonts w:ascii="Wingdings" w:hAnsi="Wingdings" w:hint="default"/>
+      </w:rPr>
+    </w:lvl>
+    <w:lvl w:ilvl="3" w:tplc="40090001" w:tentative="1">
+      <w:start w:val="1"/>
+      <w:numFmt w:val="bullet"/>
+      <w:lvlText w:val=""/>
+      <w:lvlJc w:val="left"/>
+      <w:pPr>
+        <w:ind w:left="4320" w:hanging="360"/>
+      </w:pPr>
+      <w:rPr>
+        <w:rFonts w:ascii="Symbol" w:hAnsi="Symbol" w:hint="default"/>
+      </w:rPr>
+    </w:lvl>
+    <w:lvl w:ilvl="4" w:tplc="40090003" w:tentative="1">
+      <w:start w:val="1"/>
+      <w:numFmt w:val="bullet"/>
+      <w:lvlText w:val="o"/>
+      <w:lvlJc w:val="left"/>
+      <w:pPr>
+        <w:ind w:left="5040" w:hanging="360"/>
+      </w:pPr>
+      <w:rPr>
+        <w:rFonts w:ascii="Courier New" w:hAnsi="Courier New" w:cs="Courier New" w:hint="default"/>
+      </w:rPr>
+    </w:lvl>
+    <w:lvl w:ilvl="5" w:tplc="40090005" w:tentative="1">
+      <w:start w:val="1"/>
+      <w:numFmt w:val="bullet"/>
+      <w:lvlText w:val=""/>
+      <w:lvlJc w:val="left"/>
+      <w:pPr>
+        <w:ind w:left="5760" w:hanging="360"/>
+      </w:pPr>
+      <w:rPr>
+        <w:rFonts w:ascii="Wingdings" w:hAnsi="Wingdings" w:hint="default"/>
+      </w:rPr>
+    </w:lvl>
+    <w:lvl w:ilvl="6" w:tplc="40090001" w:tentative="1">
+      <w:start w:val="1"/>
+      <w:numFmt w:val="bullet"/>
+      <w:lvlText w:val=""/>
+      <w:lvlJc w:val="left"/>
+      <w:pPr>
+        <w:ind w:left="6480" w:hanging="360"/>
+      </w:pPr>
+      <w:rPr>
+        <w:rFonts w:ascii="Symbol" w:hAnsi="Symbol" w:hint="default"/>
+      </w:rPr>
+    </w:lvl>
+    <w:lvl w:ilvl="7" w:tplc="40090003" w:tentative="1">
+      <w:start w:val="1"/>
+      <w:numFmt w:val="bullet"/>
+      <w:lvlText w:val="o"/>
+      <w:lvlJc w:val="left"/>
+      <w:pPr>
+        <w:ind w:left="7200" w:hanging="360"/>
+      </w:pPr>
+      <w:rPr>
+        <w:rFonts w:ascii="Courier New" w:hAnsi="Courier New" w:cs="Courier New" w:hint="default"/>
+      </w:rPr>
+    </w:lvl>
+    <w:lvl w:ilvl="8" w:tplc="40090005" w:tentative="1">
+      <w:start w:val="1"/>
+      <w:numFmt w:val="bullet"/>
+      <w:lvlText w:val=""/>
+      <w:lvlJc w:val="left"/>
+      <w:pPr>
+        <w:ind w:left="7920" w:hanging="360"/>
+      </w:pPr>
+      <w:rPr>
+        <w:rFonts w:ascii="Wingdings" w:hAnsi="Wingdings" w:hint="default"/>
+      </w:rPr>
+    </w:lvl>
+  </w:abstractNum>
+  <w:abstractNum w:abstractNumId="2" w15:restartNumberingAfterBreak="0">
     <w:nsid w:val="1EB41B82"/>
     <w:multiLevelType w:val="hybridMultilevel"/>
-    <w:tmpl w:val="69BA9AE8"/>
+    <w:tmpl w:val="013A6DBE"/>
     <w:lvl w:ilvl="0" w:tplc="40090001">
       <w:start w:val="1"/>
       <w:numFmt w:val="bullet"/>
@@ -1154,7 +3683,7 @@
         <w:rFonts w:ascii="Symbol" w:hAnsi="Symbol" w:hint="default"/>
       </w:rPr>
     </w:lvl>
-    <w:lvl w:ilvl="1" w:tplc="4009000F">
+    <w:lvl w:ilvl="1" w:tplc="EBFEFF48">
       <w:start w:val="1"/>
       <w:numFmt w:val="decimal"/>
       <w:lvlText w:val="%2."/>
@@ -1162,13 +3691,242 @@
       <w:pPr>
         <w:ind w:left="1440" w:hanging="360"/>
       </w:pPr>
-    </w:lvl>
-    <w:lvl w:ilvl="2" w:tplc="40090005">
+      <w:rPr>
+        <w:rFonts w:asciiTheme="minorHAnsi" w:eastAsiaTheme="minorHAnsi" w:hAnsiTheme="minorHAnsi" w:cstheme="minorBidi"/>
+      </w:rPr>
+    </w:lvl>
+    <w:lvl w:ilvl="2" w:tplc="40090001">
+      <w:start w:val="1"/>
+      <w:numFmt w:val="bullet"/>
+      <w:lvlText w:val=""/>
+      <w:lvlJc w:val="left"/>
+      <w:pPr>
+        <w:ind w:left="1800" w:hanging="360"/>
+      </w:pPr>
+      <w:rPr>
+        <w:rFonts w:ascii="Symbol" w:hAnsi="Symbol" w:hint="default"/>
+      </w:rPr>
+    </w:lvl>
+    <w:lvl w:ilvl="3" w:tplc="40090001">
+      <w:start w:val="1"/>
+      <w:numFmt w:val="bullet"/>
+      <w:lvlText w:val=""/>
+      <w:lvlJc w:val="left"/>
+      <w:pPr>
+        <w:ind w:left="2880" w:hanging="360"/>
+      </w:pPr>
+      <w:rPr>
+        <w:rFonts w:ascii="Symbol" w:hAnsi="Symbol" w:hint="default"/>
+      </w:rPr>
+    </w:lvl>
+    <w:lvl w:ilvl="4" w:tplc="40090003" w:tentative="1">
+      <w:start w:val="1"/>
+      <w:numFmt w:val="bullet"/>
+      <w:lvlText w:val="o"/>
+      <w:lvlJc w:val="left"/>
+      <w:pPr>
+        <w:ind w:left="3600" w:hanging="360"/>
+      </w:pPr>
+      <w:rPr>
+        <w:rFonts w:ascii="Courier New" w:hAnsi="Courier New" w:cs="Courier New" w:hint="default"/>
+      </w:rPr>
+    </w:lvl>
+    <w:lvl w:ilvl="5" w:tplc="40090005" w:tentative="1">
       <w:start w:val="1"/>
       <w:numFmt w:val="bullet"/>
       <w:lvlText w:val=""/>
       <w:lvlJc w:val="left"/>
       <w:pPr>
+        <w:ind w:left="4320" w:hanging="360"/>
+      </w:pPr>
+      <w:rPr>
+        <w:rFonts w:ascii="Wingdings" w:hAnsi="Wingdings" w:hint="default"/>
+      </w:rPr>
+    </w:lvl>
+    <w:lvl w:ilvl="6" w:tplc="40090001" w:tentative="1">
+      <w:start w:val="1"/>
+      <w:numFmt w:val="bullet"/>
+      <w:lvlText w:val=""/>
+      <w:lvlJc w:val="left"/>
+      <w:pPr>
+        <w:ind w:left="5040" w:hanging="360"/>
+      </w:pPr>
+      <w:rPr>
+        <w:rFonts w:ascii="Symbol" w:hAnsi="Symbol" w:hint="default"/>
+      </w:rPr>
+    </w:lvl>
+    <w:lvl w:ilvl="7" w:tplc="40090003" w:tentative="1">
+      <w:start w:val="1"/>
+      <w:numFmt w:val="bullet"/>
+      <w:lvlText w:val="o"/>
+      <w:lvlJc w:val="left"/>
+      <w:pPr>
+        <w:ind w:left="5760" w:hanging="360"/>
+      </w:pPr>
+      <w:rPr>
+        <w:rFonts w:ascii="Courier New" w:hAnsi="Courier New" w:cs="Courier New" w:hint="default"/>
+      </w:rPr>
+    </w:lvl>
+    <w:lvl w:ilvl="8" w:tplc="40090005" w:tentative="1">
+      <w:start w:val="1"/>
+      <w:numFmt w:val="bullet"/>
+      <w:lvlText w:val=""/>
+      <w:lvlJc w:val="left"/>
+      <w:pPr>
+        <w:ind w:left="6480" w:hanging="360"/>
+      </w:pPr>
+      <w:rPr>
+        <w:rFonts w:ascii="Wingdings" w:hAnsi="Wingdings" w:hint="default"/>
+      </w:rPr>
+    </w:lvl>
+  </w:abstractNum>
+  <w:abstractNum w:abstractNumId="3" w15:restartNumberingAfterBreak="0">
+    <w:nsid w:val="20FF1B49"/>
+    <w:multiLevelType w:val="hybridMultilevel"/>
+    <w:tmpl w:val="F06867B4"/>
+    <w:lvl w:ilvl="0" w:tplc="40090001">
+      <w:start w:val="1"/>
+      <w:numFmt w:val="bullet"/>
+      <w:lvlText w:val=""/>
+      <w:lvlJc w:val="left"/>
+      <w:pPr>
+        <w:ind w:left="1800" w:hanging="360"/>
+      </w:pPr>
+      <w:rPr>
+        <w:rFonts w:ascii="Symbol" w:hAnsi="Symbol" w:hint="default"/>
+      </w:rPr>
+    </w:lvl>
+    <w:lvl w:ilvl="1" w:tplc="40090003" w:tentative="1">
+      <w:start w:val="1"/>
+      <w:numFmt w:val="bullet"/>
+      <w:lvlText w:val="o"/>
+      <w:lvlJc w:val="left"/>
+      <w:pPr>
+        <w:ind w:left="2520" w:hanging="360"/>
+      </w:pPr>
+      <w:rPr>
+        <w:rFonts w:ascii="Courier New" w:hAnsi="Courier New" w:cs="Courier New" w:hint="default"/>
+      </w:rPr>
+    </w:lvl>
+    <w:lvl w:ilvl="2" w:tplc="40090005" w:tentative="1">
+      <w:start w:val="1"/>
+      <w:numFmt w:val="bullet"/>
+      <w:lvlText w:val=""/>
+      <w:lvlJc w:val="left"/>
+      <w:pPr>
+        <w:ind w:left="3240" w:hanging="360"/>
+      </w:pPr>
+      <w:rPr>
+        <w:rFonts w:ascii="Wingdings" w:hAnsi="Wingdings" w:hint="default"/>
+      </w:rPr>
+    </w:lvl>
+    <w:lvl w:ilvl="3" w:tplc="40090001" w:tentative="1">
+      <w:start w:val="1"/>
+      <w:numFmt w:val="bullet"/>
+      <w:lvlText w:val=""/>
+      <w:lvlJc w:val="left"/>
+      <w:pPr>
+        <w:ind w:left="3960" w:hanging="360"/>
+      </w:pPr>
+      <w:rPr>
+        <w:rFonts w:ascii="Symbol" w:hAnsi="Symbol" w:hint="default"/>
+      </w:rPr>
+    </w:lvl>
+    <w:lvl w:ilvl="4" w:tplc="40090003" w:tentative="1">
+      <w:start w:val="1"/>
+      <w:numFmt w:val="bullet"/>
+      <w:lvlText w:val="o"/>
+      <w:lvlJc w:val="left"/>
+      <w:pPr>
+        <w:ind w:left="4680" w:hanging="360"/>
+      </w:pPr>
+      <w:rPr>
+        <w:rFonts w:ascii="Courier New" w:hAnsi="Courier New" w:cs="Courier New" w:hint="default"/>
+      </w:rPr>
+    </w:lvl>
+    <w:lvl w:ilvl="5" w:tplc="40090005" w:tentative="1">
+      <w:start w:val="1"/>
+      <w:numFmt w:val="bullet"/>
+      <w:lvlText w:val=""/>
+      <w:lvlJc w:val="left"/>
+      <w:pPr>
+        <w:ind w:left="5400" w:hanging="360"/>
+      </w:pPr>
+      <w:rPr>
+        <w:rFonts w:ascii="Wingdings" w:hAnsi="Wingdings" w:hint="default"/>
+      </w:rPr>
+    </w:lvl>
+    <w:lvl w:ilvl="6" w:tplc="40090001" w:tentative="1">
+      <w:start w:val="1"/>
+      <w:numFmt w:val="bullet"/>
+      <w:lvlText w:val=""/>
+      <w:lvlJc w:val="left"/>
+      <w:pPr>
+        <w:ind w:left="6120" w:hanging="360"/>
+      </w:pPr>
+      <w:rPr>
+        <w:rFonts w:ascii="Symbol" w:hAnsi="Symbol" w:hint="default"/>
+      </w:rPr>
+    </w:lvl>
+    <w:lvl w:ilvl="7" w:tplc="40090003" w:tentative="1">
+      <w:start w:val="1"/>
+      <w:numFmt w:val="bullet"/>
+      <w:lvlText w:val="o"/>
+      <w:lvlJc w:val="left"/>
+      <w:pPr>
+        <w:ind w:left="6840" w:hanging="360"/>
+      </w:pPr>
+      <w:rPr>
+        <w:rFonts w:ascii="Courier New" w:hAnsi="Courier New" w:cs="Courier New" w:hint="default"/>
+      </w:rPr>
+    </w:lvl>
+    <w:lvl w:ilvl="8" w:tplc="40090005" w:tentative="1">
+      <w:start w:val="1"/>
+      <w:numFmt w:val="bullet"/>
+      <w:lvlText w:val=""/>
+      <w:lvlJc w:val="left"/>
+      <w:pPr>
+        <w:ind w:left="7560" w:hanging="360"/>
+      </w:pPr>
+      <w:rPr>
+        <w:rFonts w:ascii="Wingdings" w:hAnsi="Wingdings" w:hint="default"/>
+      </w:rPr>
+    </w:lvl>
+  </w:abstractNum>
+  <w:abstractNum w:abstractNumId="4" w15:restartNumberingAfterBreak="0">
+    <w:nsid w:val="25F15315"/>
+    <w:multiLevelType w:val="hybridMultilevel"/>
+    <w:tmpl w:val="308A80EA"/>
+    <w:lvl w:ilvl="0" w:tplc="40090001">
+      <w:start w:val="1"/>
+      <w:numFmt w:val="bullet"/>
+      <w:lvlText w:val=""/>
+      <w:lvlJc w:val="left"/>
+      <w:pPr>
+        <w:ind w:left="720" w:hanging="360"/>
+      </w:pPr>
+      <w:rPr>
+        <w:rFonts w:ascii="Symbol" w:hAnsi="Symbol" w:hint="default"/>
+      </w:rPr>
+    </w:lvl>
+    <w:lvl w:ilvl="1" w:tplc="40090003" w:tentative="1">
+      <w:start w:val="1"/>
+      <w:numFmt w:val="bullet"/>
+      <w:lvlText w:val="o"/>
+      <w:lvlJc w:val="left"/>
+      <w:pPr>
+        <w:ind w:left="1440" w:hanging="360"/>
+      </w:pPr>
+      <w:rPr>
+        <w:rFonts w:ascii="Courier New" w:hAnsi="Courier New" w:cs="Courier New" w:hint="default"/>
+      </w:rPr>
+    </w:lvl>
+    <w:lvl w:ilvl="2" w:tplc="40090005" w:tentative="1">
+      <w:start w:val="1"/>
+      <w:numFmt w:val="bullet"/>
+      <w:lvlText w:val=""/>
+      <w:lvlJc w:val="left"/>
+      <w:pPr>
         <w:ind w:left="2160" w:hanging="360"/>
       </w:pPr>
       <w:rPr>
@@ -1248,7 +4006,346 @@
       </w:rPr>
     </w:lvl>
   </w:abstractNum>
-  <w:abstractNum w:abstractNumId="1" w15:restartNumberingAfterBreak="0">
+  <w:abstractNum w:abstractNumId="5" w15:restartNumberingAfterBreak="0">
+    <w:nsid w:val="2E955549"/>
+    <w:multiLevelType w:val="hybridMultilevel"/>
+    <w:tmpl w:val="47804C36"/>
+    <w:lvl w:ilvl="0" w:tplc="40090001">
+      <w:start w:val="1"/>
+      <w:numFmt w:val="bullet"/>
+      <w:lvlText w:val=""/>
+      <w:lvlJc w:val="left"/>
+      <w:pPr>
+        <w:ind w:left="2520" w:hanging="360"/>
+      </w:pPr>
+      <w:rPr>
+        <w:rFonts w:ascii="Symbol" w:hAnsi="Symbol" w:hint="default"/>
+      </w:rPr>
+    </w:lvl>
+    <w:lvl w:ilvl="1" w:tplc="40090003" w:tentative="1">
+      <w:start w:val="1"/>
+      <w:numFmt w:val="bullet"/>
+      <w:lvlText w:val="o"/>
+      <w:lvlJc w:val="left"/>
+      <w:pPr>
+        <w:ind w:left="3240" w:hanging="360"/>
+      </w:pPr>
+      <w:rPr>
+        <w:rFonts w:ascii="Courier New" w:hAnsi="Courier New" w:cs="Courier New" w:hint="default"/>
+      </w:rPr>
+    </w:lvl>
+    <w:lvl w:ilvl="2" w:tplc="40090005" w:tentative="1">
+      <w:start w:val="1"/>
+      <w:numFmt w:val="bullet"/>
+      <w:lvlText w:val=""/>
+      <w:lvlJc w:val="left"/>
+      <w:pPr>
+        <w:ind w:left="3960" w:hanging="360"/>
+      </w:pPr>
+      <w:rPr>
+        <w:rFonts w:ascii="Wingdings" w:hAnsi="Wingdings" w:hint="default"/>
+      </w:rPr>
+    </w:lvl>
+    <w:lvl w:ilvl="3" w:tplc="40090001" w:tentative="1">
+      <w:start w:val="1"/>
+      <w:numFmt w:val="bullet"/>
+      <w:lvlText w:val=""/>
+      <w:lvlJc w:val="left"/>
+      <w:pPr>
+        <w:ind w:left="4680" w:hanging="360"/>
+      </w:pPr>
+      <w:rPr>
+        <w:rFonts w:ascii="Symbol" w:hAnsi="Symbol" w:hint="default"/>
+      </w:rPr>
+    </w:lvl>
+    <w:lvl w:ilvl="4" w:tplc="40090003" w:tentative="1">
+      <w:start w:val="1"/>
+      <w:numFmt w:val="bullet"/>
+      <w:lvlText w:val="o"/>
+      <w:lvlJc w:val="left"/>
+      <w:pPr>
+        <w:ind w:left="5400" w:hanging="360"/>
+      </w:pPr>
+      <w:rPr>
+        <w:rFonts w:ascii="Courier New" w:hAnsi="Courier New" w:cs="Courier New" w:hint="default"/>
+      </w:rPr>
+    </w:lvl>
+    <w:lvl w:ilvl="5" w:tplc="40090005" w:tentative="1">
+      <w:start w:val="1"/>
+      <w:numFmt w:val="bullet"/>
+      <w:lvlText w:val=""/>
+      <w:lvlJc w:val="left"/>
+      <w:pPr>
+        <w:ind w:left="6120" w:hanging="360"/>
+      </w:pPr>
+      <w:rPr>
+        <w:rFonts w:ascii="Wingdings" w:hAnsi="Wingdings" w:hint="default"/>
+      </w:rPr>
+    </w:lvl>
+    <w:lvl w:ilvl="6" w:tplc="40090001" w:tentative="1">
+      <w:start w:val="1"/>
+      <w:numFmt w:val="bullet"/>
+      <w:lvlText w:val=""/>
+      <w:lvlJc w:val="left"/>
+      <w:pPr>
+        <w:ind w:left="6840" w:hanging="360"/>
+      </w:pPr>
+      <w:rPr>
+        <w:rFonts w:ascii="Symbol" w:hAnsi="Symbol" w:hint="default"/>
+      </w:rPr>
+    </w:lvl>
+    <w:lvl w:ilvl="7" w:tplc="40090003" w:tentative="1">
+      <w:start w:val="1"/>
+      <w:numFmt w:val="bullet"/>
+      <w:lvlText w:val="o"/>
+      <w:lvlJc w:val="left"/>
+      <w:pPr>
+        <w:ind w:left="7560" w:hanging="360"/>
+      </w:pPr>
+      <w:rPr>
+        <w:rFonts w:ascii="Courier New" w:hAnsi="Courier New" w:cs="Courier New" w:hint="default"/>
+      </w:rPr>
+    </w:lvl>
+    <w:lvl w:ilvl="8" w:tplc="40090005" w:tentative="1">
+      <w:start w:val="1"/>
+      <w:numFmt w:val="bullet"/>
+      <w:lvlText w:val=""/>
+      <w:lvlJc w:val="left"/>
+      <w:pPr>
+        <w:ind w:left="8280" w:hanging="360"/>
+      </w:pPr>
+      <w:rPr>
+        <w:rFonts w:ascii="Wingdings" w:hAnsi="Wingdings" w:hint="default"/>
+      </w:rPr>
+    </w:lvl>
+  </w:abstractNum>
+  <w:abstractNum w:abstractNumId="6" w15:restartNumberingAfterBreak="0">
+    <w:nsid w:val="3BBF4EBB"/>
+    <w:multiLevelType w:val="hybridMultilevel"/>
+    <w:tmpl w:val="32763E84"/>
+    <w:lvl w:ilvl="0" w:tplc="40090003">
+      <w:start w:val="1"/>
+      <w:numFmt w:val="bullet"/>
+      <w:lvlText w:val="o"/>
+      <w:lvlJc w:val="left"/>
+      <w:pPr>
+        <w:ind w:left="3240" w:hanging="360"/>
+      </w:pPr>
+      <w:rPr>
+        <w:rFonts w:ascii="Courier New" w:hAnsi="Courier New" w:cs="Courier New" w:hint="default"/>
+      </w:rPr>
+    </w:lvl>
+    <w:lvl w:ilvl="1" w:tplc="40090003" w:tentative="1">
+      <w:start w:val="1"/>
+      <w:numFmt w:val="bullet"/>
+      <w:lvlText w:val="o"/>
+      <w:lvlJc w:val="left"/>
+      <w:pPr>
+        <w:ind w:left="3960" w:hanging="360"/>
+      </w:pPr>
+      <w:rPr>
+        <w:rFonts w:ascii="Courier New" w:hAnsi="Courier New" w:cs="Courier New" w:hint="default"/>
+      </w:rPr>
+    </w:lvl>
+    <w:lvl w:ilvl="2" w:tplc="40090005" w:tentative="1">
+      <w:start w:val="1"/>
+      <w:numFmt w:val="bullet"/>
+      <w:lvlText w:val=""/>
+      <w:lvlJc w:val="left"/>
+      <w:pPr>
+        <w:ind w:left="4680" w:hanging="360"/>
+      </w:pPr>
+      <w:rPr>
+        <w:rFonts w:ascii="Wingdings" w:hAnsi="Wingdings" w:hint="default"/>
+      </w:rPr>
+    </w:lvl>
+    <w:lvl w:ilvl="3" w:tplc="40090001" w:tentative="1">
+      <w:start w:val="1"/>
+      <w:numFmt w:val="bullet"/>
+      <w:lvlText w:val=""/>
+      <w:lvlJc w:val="left"/>
+      <w:pPr>
+        <w:ind w:left="5400" w:hanging="360"/>
+      </w:pPr>
+      <w:rPr>
+        <w:rFonts w:ascii="Symbol" w:hAnsi="Symbol" w:hint="default"/>
+      </w:rPr>
+    </w:lvl>
+    <w:lvl w:ilvl="4" w:tplc="40090003" w:tentative="1">
+      <w:start w:val="1"/>
+      <w:numFmt w:val="bullet"/>
+      <w:lvlText w:val="o"/>
+      <w:lvlJc w:val="left"/>
+      <w:pPr>
+        <w:ind w:left="6120" w:hanging="360"/>
+      </w:pPr>
+      <w:rPr>
+        <w:rFonts w:ascii="Courier New" w:hAnsi="Courier New" w:cs="Courier New" w:hint="default"/>
+      </w:rPr>
+    </w:lvl>
+    <w:lvl w:ilvl="5" w:tplc="40090005" w:tentative="1">
+      <w:start w:val="1"/>
+      <w:numFmt w:val="bullet"/>
+      <w:lvlText w:val=""/>
+      <w:lvlJc w:val="left"/>
+      <w:pPr>
+        <w:ind w:left="6840" w:hanging="360"/>
+      </w:pPr>
+      <w:rPr>
+        <w:rFonts w:ascii="Wingdings" w:hAnsi="Wingdings" w:hint="default"/>
+      </w:rPr>
+    </w:lvl>
+    <w:lvl w:ilvl="6" w:tplc="40090001" w:tentative="1">
+      <w:start w:val="1"/>
+      <w:numFmt w:val="bullet"/>
+      <w:lvlText w:val=""/>
+      <w:lvlJc w:val="left"/>
+      <w:pPr>
+        <w:ind w:left="7560" w:hanging="360"/>
+      </w:pPr>
+      <w:rPr>
+        <w:rFonts w:ascii="Symbol" w:hAnsi="Symbol" w:hint="default"/>
+      </w:rPr>
+    </w:lvl>
+    <w:lvl w:ilvl="7" w:tplc="40090003" w:tentative="1">
+      <w:start w:val="1"/>
+      <w:numFmt w:val="bullet"/>
+      <w:lvlText w:val="o"/>
+      <w:lvlJc w:val="left"/>
+      <w:pPr>
+        <w:ind w:left="8280" w:hanging="360"/>
+      </w:pPr>
+      <w:rPr>
+        <w:rFonts w:ascii="Courier New" w:hAnsi="Courier New" w:cs="Courier New" w:hint="default"/>
+      </w:rPr>
+    </w:lvl>
+    <w:lvl w:ilvl="8" w:tplc="40090005" w:tentative="1">
+      <w:start w:val="1"/>
+      <w:numFmt w:val="bullet"/>
+      <w:lvlText w:val=""/>
+      <w:lvlJc w:val="left"/>
+      <w:pPr>
+        <w:ind w:left="9000" w:hanging="360"/>
+      </w:pPr>
+      <w:rPr>
+        <w:rFonts w:ascii="Wingdings" w:hAnsi="Wingdings" w:hint="default"/>
+      </w:rPr>
+    </w:lvl>
+  </w:abstractNum>
+  <w:abstractNum w:abstractNumId="7" w15:restartNumberingAfterBreak="0">
+    <w:nsid w:val="40DB5D53"/>
+    <w:multiLevelType w:val="hybridMultilevel"/>
+    <w:tmpl w:val="296C99BC"/>
+    <w:lvl w:ilvl="0" w:tplc="40090001">
+      <w:start w:val="1"/>
+      <w:numFmt w:val="bullet"/>
+      <w:lvlText w:val=""/>
+      <w:lvlJc w:val="left"/>
+      <w:pPr>
+        <w:ind w:left="1800" w:hanging="360"/>
+      </w:pPr>
+      <w:rPr>
+        <w:rFonts w:ascii="Symbol" w:hAnsi="Symbol" w:hint="default"/>
+      </w:rPr>
+    </w:lvl>
+    <w:lvl w:ilvl="1" w:tplc="40090003">
+      <w:start w:val="1"/>
+      <w:numFmt w:val="bullet"/>
+      <w:lvlText w:val="o"/>
+      <w:lvlJc w:val="left"/>
+      <w:pPr>
+        <w:ind w:left="2520" w:hanging="360"/>
+      </w:pPr>
+      <w:rPr>
+        <w:rFonts w:ascii="Courier New" w:hAnsi="Courier New" w:cs="Courier New" w:hint="default"/>
+      </w:rPr>
+    </w:lvl>
+    <w:lvl w:ilvl="2" w:tplc="40090005" w:tentative="1">
+      <w:start w:val="1"/>
+      <w:numFmt w:val="bullet"/>
+      <w:lvlText w:val=""/>
+      <w:lvlJc w:val="left"/>
+      <w:pPr>
+        <w:ind w:left="3240" w:hanging="360"/>
+      </w:pPr>
+      <w:rPr>
+        <w:rFonts w:ascii="Wingdings" w:hAnsi="Wingdings" w:hint="default"/>
+      </w:rPr>
+    </w:lvl>
+    <w:lvl w:ilvl="3" w:tplc="40090001" w:tentative="1">
+      <w:start w:val="1"/>
+      <w:numFmt w:val="bullet"/>
+      <w:lvlText w:val=""/>
+      <w:lvlJc w:val="left"/>
+      <w:pPr>
+        <w:ind w:left="3960" w:hanging="360"/>
+      </w:pPr>
+      <w:rPr>
+        <w:rFonts w:ascii="Symbol" w:hAnsi="Symbol" w:hint="default"/>
+      </w:rPr>
+    </w:lvl>
+    <w:lvl w:ilvl="4" w:tplc="40090003" w:tentative="1">
+      <w:start w:val="1"/>
+      <w:numFmt w:val="bullet"/>
+      <w:lvlText w:val="o"/>
+      <w:lvlJc w:val="left"/>
+      <w:pPr>
+        <w:ind w:left="4680" w:hanging="360"/>
+      </w:pPr>
+      <w:rPr>
+        <w:rFonts w:ascii="Courier New" w:hAnsi="Courier New" w:cs="Courier New" w:hint="default"/>
+      </w:rPr>
+    </w:lvl>
+    <w:lvl w:ilvl="5" w:tplc="40090005" w:tentative="1">
+      <w:start w:val="1"/>
+      <w:numFmt w:val="bullet"/>
+      <w:lvlText w:val=""/>
+      <w:lvlJc w:val="left"/>
+      <w:pPr>
+        <w:ind w:left="5400" w:hanging="360"/>
+      </w:pPr>
+      <w:rPr>
+        <w:rFonts w:ascii="Wingdings" w:hAnsi="Wingdings" w:hint="default"/>
+      </w:rPr>
+    </w:lvl>
+    <w:lvl w:ilvl="6" w:tplc="40090001" w:tentative="1">
+      <w:start w:val="1"/>
+      <w:numFmt w:val="bullet"/>
+      <w:lvlText w:val=""/>
+      <w:lvlJc w:val="left"/>
+      <w:pPr>
+        <w:ind w:left="6120" w:hanging="360"/>
+      </w:pPr>
+      <w:rPr>
+        <w:rFonts w:ascii="Symbol" w:hAnsi="Symbol" w:hint="default"/>
+      </w:rPr>
+    </w:lvl>
+    <w:lvl w:ilvl="7" w:tplc="40090003" w:tentative="1">
+      <w:start w:val="1"/>
+      <w:numFmt w:val="bullet"/>
+      <w:lvlText w:val="o"/>
+      <w:lvlJc w:val="left"/>
+      <w:pPr>
+        <w:ind w:left="6840" w:hanging="360"/>
+      </w:pPr>
+      <w:rPr>
+        <w:rFonts w:ascii="Courier New" w:hAnsi="Courier New" w:cs="Courier New" w:hint="default"/>
+      </w:rPr>
+    </w:lvl>
+    <w:lvl w:ilvl="8" w:tplc="40090005" w:tentative="1">
+      <w:start w:val="1"/>
+      <w:numFmt w:val="bullet"/>
+      <w:lvlText w:val=""/>
+      <w:lvlJc w:val="left"/>
+      <w:pPr>
+        <w:ind w:left="7560" w:hanging="360"/>
+      </w:pPr>
+      <w:rPr>
+        <w:rFonts w:ascii="Wingdings" w:hAnsi="Wingdings" w:hint="default"/>
+      </w:rPr>
+    </w:lvl>
+  </w:abstractNum>
+  <w:abstractNum w:abstractNumId="8" w15:restartNumberingAfterBreak="0">
     <w:nsid w:val="4BB46C58"/>
     <w:multiLevelType w:val="hybridMultilevel"/>
     <w:tmpl w:val="310261B6"/>
@@ -1337,7 +4434,233 @@
       </w:pPr>
     </w:lvl>
   </w:abstractNum>
-  <w:abstractNum w:abstractNumId="2" w15:restartNumberingAfterBreak="0">
+  <w:abstractNum w:abstractNumId="9" w15:restartNumberingAfterBreak="0">
+    <w:nsid w:val="53593A1D"/>
+    <w:multiLevelType w:val="hybridMultilevel"/>
+    <w:tmpl w:val="565EC014"/>
+    <w:lvl w:ilvl="0" w:tplc="40090001">
+      <w:start w:val="1"/>
+      <w:numFmt w:val="bullet"/>
+      <w:lvlText w:val=""/>
+      <w:lvlJc w:val="left"/>
+      <w:pPr>
+        <w:ind w:left="2520" w:hanging="360"/>
+      </w:pPr>
+      <w:rPr>
+        <w:rFonts w:ascii="Symbol" w:hAnsi="Symbol" w:hint="default"/>
+      </w:rPr>
+    </w:lvl>
+    <w:lvl w:ilvl="1" w:tplc="40090003" w:tentative="1">
+      <w:start w:val="1"/>
+      <w:numFmt w:val="bullet"/>
+      <w:lvlText w:val="o"/>
+      <w:lvlJc w:val="left"/>
+      <w:pPr>
+        <w:ind w:left="3240" w:hanging="360"/>
+      </w:pPr>
+      <w:rPr>
+        <w:rFonts w:ascii="Courier New" w:hAnsi="Courier New" w:cs="Courier New" w:hint="default"/>
+      </w:rPr>
+    </w:lvl>
+    <w:lvl w:ilvl="2" w:tplc="40090005" w:tentative="1">
+      <w:start w:val="1"/>
+      <w:numFmt w:val="bullet"/>
+      <w:lvlText w:val=""/>
+      <w:lvlJc w:val="left"/>
+      <w:pPr>
+        <w:ind w:left="3960" w:hanging="360"/>
+      </w:pPr>
+      <w:rPr>
+        <w:rFonts w:ascii="Wingdings" w:hAnsi="Wingdings" w:hint="default"/>
+      </w:rPr>
+    </w:lvl>
+    <w:lvl w:ilvl="3" w:tplc="40090001" w:tentative="1">
+      <w:start w:val="1"/>
+      <w:numFmt w:val="bullet"/>
+      <w:lvlText w:val=""/>
+      <w:lvlJc w:val="left"/>
+      <w:pPr>
+        <w:ind w:left="4680" w:hanging="360"/>
+      </w:pPr>
+      <w:rPr>
+        <w:rFonts w:ascii="Symbol" w:hAnsi="Symbol" w:hint="default"/>
+      </w:rPr>
+    </w:lvl>
+    <w:lvl w:ilvl="4" w:tplc="40090003" w:tentative="1">
+      <w:start w:val="1"/>
+      <w:numFmt w:val="bullet"/>
+      <w:lvlText w:val="o"/>
+      <w:lvlJc w:val="left"/>
+      <w:pPr>
+        <w:ind w:left="5400" w:hanging="360"/>
+      </w:pPr>
+      <w:rPr>
+        <w:rFonts w:ascii="Courier New" w:hAnsi="Courier New" w:cs="Courier New" w:hint="default"/>
+      </w:rPr>
+    </w:lvl>
+    <w:lvl w:ilvl="5" w:tplc="40090005" w:tentative="1">
+      <w:start w:val="1"/>
+      <w:numFmt w:val="bullet"/>
+      <w:lvlText w:val=""/>
+      <w:lvlJc w:val="left"/>
+      <w:pPr>
+        <w:ind w:left="6120" w:hanging="360"/>
+      </w:pPr>
+      <w:rPr>
+        <w:rFonts w:ascii="Wingdings" w:hAnsi="Wingdings" w:hint="default"/>
+      </w:rPr>
+    </w:lvl>
+    <w:lvl w:ilvl="6" w:tplc="40090001" w:tentative="1">
+      <w:start w:val="1"/>
+      <w:numFmt w:val="bullet"/>
+      <w:lvlText w:val=""/>
+      <w:lvlJc w:val="left"/>
+      <w:pPr>
+        <w:ind w:left="6840" w:hanging="360"/>
+      </w:pPr>
+      <w:rPr>
+        <w:rFonts w:ascii="Symbol" w:hAnsi="Symbol" w:hint="default"/>
+      </w:rPr>
+    </w:lvl>
+    <w:lvl w:ilvl="7" w:tplc="40090003" w:tentative="1">
+      <w:start w:val="1"/>
+      <w:numFmt w:val="bullet"/>
+      <w:lvlText w:val="o"/>
+      <w:lvlJc w:val="left"/>
+      <w:pPr>
+        <w:ind w:left="7560" w:hanging="360"/>
+      </w:pPr>
+      <w:rPr>
+        <w:rFonts w:ascii="Courier New" w:hAnsi="Courier New" w:cs="Courier New" w:hint="default"/>
+      </w:rPr>
+    </w:lvl>
+    <w:lvl w:ilvl="8" w:tplc="40090005" w:tentative="1">
+      <w:start w:val="1"/>
+      <w:numFmt w:val="bullet"/>
+      <w:lvlText w:val=""/>
+      <w:lvlJc w:val="left"/>
+      <w:pPr>
+        <w:ind w:left="8280" w:hanging="360"/>
+      </w:pPr>
+      <w:rPr>
+        <w:rFonts w:ascii="Wingdings" w:hAnsi="Wingdings" w:hint="default"/>
+      </w:rPr>
+    </w:lvl>
+  </w:abstractNum>
+  <w:abstractNum w:abstractNumId="10" w15:restartNumberingAfterBreak="0">
+    <w:nsid w:val="6DA1790B"/>
+    <w:multiLevelType w:val="hybridMultilevel"/>
+    <w:tmpl w:val="F7C03702"/>
+    <w:lvl w:ilvl="0" w:tplc="40090001">
+      <w:start w:val="1"/>
+      <w:numFmt w:val="bullet"/>
+      <w:lvlText w:val=""/>
+      <w:lvlJc w:val="left"/>
+      <w:pPr>
+        <w:ind w:left="1800" w:hanging="360"/>
+      </w:pPr>
+      <w:rPr>
+        <w:rFonts w:ascii="Symbol" w:hAnsi="Symbol" w:hint="default"/>
+      </w:rPr>
+    </w:lvl>
+    <w:lvl w:ilvl="1" w:tplc="40090003">
+      <w:start w:val="1"/>
+      <w:numFmt w:val="bullet"/>
+      <w:lvlText w:val="o"/>
+      <w:lvlJc w:val="left"/>
+      <w:pPr>
+        <w:ind w:left="2520" w:hanging="360"/>
+      </w:pPr>
+      <w:rPr>
+        <w:rFonts w:ascii="Courier New" w:hAnsi="Courier New" w:cs="Courier New" w:hint="default"/>
+      </w:rPr>
+    </w:lvl>
+    <w:lvl w:ilvl="2" w:tplc="40090005" w:tentative="1">
+      <w:start w:val="1"/>
+      <w:numFmt w:val="bullet"/>
+      <w:lvlText w:val=""/>
+      <w:lvlJc w:val="left"/>
+      <w:pPr>
+        <w:ind w:left="3240" w:hanging="360"/>
+      </w:pPr>
+      <w:rPr>
+        <w:rFonts w:ascii="Wingdings" w:hAnsi="Wingdings" w:hint="default"/>
+      </w:rPr>
+    </w:lvl>
+    <w:lvl w:ilvl="3" w:tplc="40090001" w:tentative="1">
+      <w:start w:val="1"/>
+      <w:numFmt w:val="bullet"/>
+      <w:lvlText w:val=""/>
+      <w:lvlJc w:val="left"/>
+      <w:pPr>
+        <w:ind w:left="3960" w:hanging="360"/>
+      </w:pPr>
+      <w:rPr>
+        <w:rFonts w:ascii="Symbol" w:hAnsi="Symbol" w:hint="default"/>
+      </w:rPr>
+    </w:lvl>
+    <w:lvl w:ilvl="4" w:tplc="40090003" w:tentative="1">
+      <w:start w:val="1"/>
+      <w:numFmt w:val="bullet"/>
+      <w:lvlText w:val="o"/>
+      <w:lvlJc w:val="left"/>
+      <w:pPr>
+        <w:ind w:left="4680" w:hanging="360"/>
+      </w:pPr>
+      <w:rPr>
+        <w:rFonts w:ascii="Courier New" w:hAnsi="Courier New" w:cs="Courier New" w:hint="default"/>
+      </w:rPr>
+    </w:lvl>
+    <w:lvl w:ilvl="5" w:tplc="40090005" w:tentative="1">
+      <w:start w:val="1"/>
+      <w:numFmt w:val="bullet"/>
+      <w:lvlText w:val=""/>
+      <w:lvlJc w:val="left"/>
+      <w:pPr>
+        <w:ind w:left="5400" w:hanging="360"/>
+      </w:pPr>
+      <w:rPr>
+        <w:rFonts w:ascii="Wingdings" w:hAnsi="Wingdings" w:hint="default"/>
+      </w:rPr>
+    </w:lvl>
+    <w:lvl w:ilvl="6" w:tplc="40090001" w:tentative="1">
+      <w:start w:val="1"/>
+      <w:numFmt w:val="bullet"/>
+      <w:lvlText w:val=""/>
+      <w:lvlJc w:val="left"/>
+      <w:pPr>
+        <w:ind w:left="6120" w:hanging="360"/>
+      </w:pPr>
+      <w:rPr>
+        <w:rFonts w:ascii="Symbol" w:hAnsi="Symbol" w:hint="default"/>
+      </w:rPr>
+    </w:lvl>
+    <w:lvl w:ilvl="7" w:tplc="40090003" w:tentative="1">
+      <w:start w:val="1"/>
+      <w:numFmt w:val="bullet"/>
+      <w:lvlText w:val="o"/>
+      <w:lvlJc w:val="left"/>
+      <w:pPr>
+        <w:ind w:left="6840" w:hanging="360"/>
+      </w:pPr>
+      <w:rPr>
+        <w:rFonts w:ascii="Courier New" w:hAnsi="Courier New" w:cs="Courier New" w:hint="default"/>
+      </w:rPr>
+    </w:lvl>
+    <w:lvl w:ilvl="8" w:tplc="40090005" w:tentative="1">
+      <w:start w:val="1"/>
+      <w:numFmt w:val="bullet"/>
+      <w:lvlText w:val=""/>
+      <w:lvlJc w:val="left"/>
+      <w:pPr>
+        <w:ind w:left="7560" w:hanging="360"/>
+      </w:pPr>
+      <w:rPr>
+        <w:rFonts w:ascii="Wingdings" w:hAnsi="Wingdings" w:hint="default"/>
+      </w:rPr>
+    </w:lvl>
+  </w:abstractNum>
+  <w:abstractNum w:abstractNumId="11" w15:restartNumberingAfterBreak="0">
     <w:nsid w:val="7C452C17"/>
     <w:multiLevelType w:val="hybridMultilevel"/>
     <w:tmpl w:val="537C424A"/>
@@ -1451,13 +4774,40 @@
     </w:lvl>
   </w:abstractNum>
   <w:num w:numId="1" w16cid:durableId="425997432">
+    <w:abstractNumId w:val="8"/>
+  </w:num>
+  <w:num w:numId="2" w16cid:durableId="1086153183">
+    <w:abstractNumId w:val="11"/>
+  </w:num>
+  <w:num w:numId="3" w16cid:durableId="2021272288">
+    <w:abstractNumId w:val="2"/>
+  </w:num>
+  <w:num w:numId="4" w16cid:durableId="654841755">
+    <w:abstractNumId w:val="9"/>
+  </w:num>
+  <w:num w:numId="5" w16cid:durableId="203176831">
+    <w:abstractNumId w:val="5"/>
+  </w:num>
+  <w:num w:numId="6" w16cid:durableId="803355265">
+    <w:abstractNumId w:val="4"/>
+  </w:num>
+  <w:num w:numId="7" w16cid:durableId="1412970206">
+    <w:abstractNumId w:val="3"/>
+  </w:num>
+  <w:num w:numId="8" w16cid:durableId="559705836">
+    <w:abstractNumId w:val="0"/>
+  </w:num>
+  <w:num w:numId="9" w16cid:durableId="19161172">
+    <w:abstractNumId w:val="7"/>
+  </w:num>
+  <w:num w:numId="10" w16cid:durableId="1793983949">
+    <w:abstractNumId w:val="6"/>
+  </w:num>
+  <w:num w:numId="11" w16cid:durableId="813762146">
     <w:abstractNumId w:val="1"/>
   </w:num>
-  <w:num w:numId="2" w16cid:durableId="1086153183">
-    <w:abstractNumId w:val="2"/>
-  </w:num>
-  <w:num w:numId="3" w16cid:durableId="2021272288">
-    <w:abstractNumId w:val="0"/>
+  <w:num w:numId="12" w16cid:durableId="1285234358">
+    <w:abstractNumId w:val="10"/>
   </w:num>
 </w:numbering>
 </file>

</xml_diff>